<commit_message>
Algumas alterações na analise
</commit_message>
<xml_diff>
--- a/TP_19933_19934.docx
+++ b/TP_19933_19934.docx
@@ -2646,12 +2646,361 @@
     </w:p>
     <w:p>
       <w:pPr>
+        <w:rPr>
+          <w:b/>
+          <w:bCs/>
+        </w:rPr>
+      </w:pPr>
+      <w:bookmarkStart w:id="2" w:name="_Toc67852781"/>
+      <w:r>
+        <w:rPr>
+          <w:b/>
+          <w:bCs/>
+        </w:rPr>
+        <w:lastRenderedPageBreak/>
+        <w:t>Educa4You</w:t>
+      </w:r>
+      <w:r>
+        <w:rPr>
+          <w:b/>
+          <w:bCs/>
+        </w:rPr>
+        <w:t xml:space="preserve"> – </w:t>
+      </w:r>
+      <w:r>
+        <w:t xml:space="preserve">Uma </w:t>
+      </w:r>
+      <w:r>
+        <w:t>plataforma</w:t>
+      </w:r>
+      <w:r>
+        <w:t xml:space="preserve"> que tem o intuito de </w:t>
+      </w:r>
+      <w:r>
+        <w:t>fazer a comunicação entre docentes e os encarregados de educação</w:t>
+      </w:r>
+      <w:r>
+        <w:t xml:space="preserve">, tal como o </w:t>
+      </w:r>
+      <w:proofErr w:type="spellStart"/>
+      <w:proofErr w:type="gramStart"/>
+      <w:r>
+        <w:t>growappy</w:t>
+      </w:r>
+      <w:proofErr w:type="spellEnd"/>
+      <w:r>
+        <w:t xml:space="preserve"> </w:t>
+      </w:r>
+      <w:r>
+        <w:t>.</w:t>
+      </w:r>
+      <w:proofErr w:type="gramEnd"/>
+    </w:p>
+    <w:p>
+      <w:pPr>
+        <w:pStyle w:val="PargrafodaLista"/>
+        <w:numPr>
+          <w:ilvl w:val="0"/>
+          <w:numId w:val="14"/>
+        </w:numPr>
+      </w:pPr>
+      <w:r>
+        <w:t>Registo digital das presenças (hora de entrada e saída)</w:t>
+      </w:r>
+    </w:p>
+    <w:p>
+      <w:pPr>
+        <w:pStyle w:val="PargrafodaLista"/>
+        <w:numPr>
+          <w:ilvl w:val="0"/>
+          <w:numId w:val="14"/>
+        </w:numPr>
+      </w:pPr>
+      <w:r>
+        <w:t>Fácil instalação</w:t>
+      </w:r>
+    </w:p>
+    <w:p>
+      <w:pPr>
+        <w:pStyle w:val="PargrafodaLista"/>
+        <w:numPr>
+          <w:ilvl w:val="0"/>
+          <w:numId w:val="14"/>
+        </w:numPr>
+      </w:pPr>
+      <w:r>
+        <w:t>Sistema pequeno e robusto</w:t>
+      </w:r>
+    </w:p>
+    <w:p>
+      <w:pPr>
+        <w:pStyle w:val="PargrafodaLista"/>
+        <w:numPr>
+          <w:ilvl w:val="0"/>
+          <w:numId w:val="14"/>
+        </w:numPr>
+      </w:pPr>
+      <w:r>
+        <w:t>Respeita as novas regras do Regulamento Geral de Proteção de Dados (RGPD)</w:t>
+      </w:r>
+    </w:p>
+    <w:p>
+      <w:pPr>
+        <w:pStyle w:val="PargrafodaLista"/>
+        <w:numPr>
+          <w:ilvl w:val="0"/>
+          <w:numId w:val="14"/>
+        </w:numPr>
+      </w:pPr>
+      <w:r>
+        <w:t>Fácil consulta na Direção Técnica</w:t>
+      </w:r>
+    </w:p>
+    <w:p>
+      <w:pPr>
+        <w:pStyle w:val="PargrafodaLista"/>
+        <w:numPr>
+          <w:ilvl w:val="0"/>
+          <w:numId w:val="14"/>
+        </w:numPr>
+      </w:pPr>
+      <w:r>
+        <w:t>Permite introdução manual</w:t>
+      </w:r>
+    </w:p>
+    <w:p>
+      <w:pPr>
+        <w:pStyle w:val="PargrafodaLista"/>
+        <w:numPr>
+          <w:ilvl w:val="0"/>
+          <w:numId w:val="14"/>
+        </w:numPr>
+      </w:pPr>
+      <w:r>
+        <w:t>Exporta para Excel por mês ou por dia</w:t>
+      </w:r>
+    </w:p>
+    <w:p>
+      <w:pPr>
+        <w:pStyle w:val="PargrafodaLista"/>
+        <w:numPr>
+          <w:ilvl w:val="0"/>
+          <w:numId w:val="14"/>
+        </w:numPr>
+      </w:pPr>
+      <w:r>
+        <w:t>E</w:t>
+      </w:r>
+      <w:r>
+        <w:t>stão de toda a instituição a partir do smartphone, tablet ou computador</w:t>
+      </w:r>
+    </w:p>
+    <w:p>
+      <w:pPr>
+        <w:pStyle w:val="PargrafodaLista"/>
+        <w:numPr>
+          <w:ilvl w:val="1"/>
+          <w:numId w:val="14"/>
+        </w:numPr>
+      </w:pPr>
+      <w:r>
+        <w:t>Educadores</w:t>
+      </w:r>
+    </w:p>
+    <w:p>
+      <w:pPr>
+        <w:pStyle w:val="PargrafodaLista"/>
+        <w:numPr>
+          <w:ilvl w:val="1"/>
+          <w:numId w:val="14"/>
+        </w:numPr>
+      </w:pPr>
+      <w:r>
+        <w:t>Auxiliares</w:t>
+      </w:r>
+    </w:p>
+    <w:p>
+      <w:pPr>
+        <w:pStyle w:val="PargrafodaLista"/>
+        <w:numPr>
+          <w:ilvl w:val="1"/>
+          <w:numId w:val="14"/>
+        </w:numPr>
+      </w:pPr>
+      <w:r>
+        <w:t>Salas</w:t>
+      </w:r>
+    </w:p>
+    <w:p>
+      <w:pPr>
+        <w:pStyle w:val="PargrafodaLista"/>
+        <w:numPr>
+          <w:ilvl w:val="1"/>
+          <w:numId w:val="14"/>
+        </w:numPr>
+      </w:pPr>
+      <w:r>
+        <w:t>Alunos</w:t>
+      </w:r>
+    </w:p>
+    <w:p>
+      <w:pPr>
+        <w:pStyle w:val="PargrafodaLista"/>
+        <w:numPr>
+          <w:ilvl w:val="0"/>
+          <w:numId w:val="14"/>
+        </w:numPr>
+      </w:pPr>
+      <w:r>
+        <w:t>Permite consultar todos os dados relacionados com o seu filho no Educa4YOU</w:t>
+      </w:r>
+    </w:p>
+    <w:p>
+      <w:pPr>
+        <w:pStyle w:val="PargrafodaLista"/>
+        <w:numPr>
+          <w:ilvl w:val="1"/>
+          <w:numId w:val="14"/>
+        </w:numPr>
+      </w:pPr>
+      <w:r>
+        <w:t>Plano de Atividades</w:t>
+      </w:r>
+    </w:p>
+    <w:p>
+      <w:pPr>
+        <w:pStyle w:val="PargrafodaLista"/>
+        <w:numPr>
+          <w:ilvl w:val="1"/>
+          <w:numId w:val="14"/>
+        </w:numPr>
+      </w:pPr>
+      <w:r>
+        <w:t>Rotinas Diárias (Refeições, Higiene, Sestas)</w:t>
+      </w:r>
+    </w:p>
+    <w:p>
+      <w:pPr>
+        <w:pStyle w:val="PargrafodaLista"/>
+        <w:numPr>
+          <w:ilvl w:val="1"/>
+          <w:numId w:val="14"/>
+        </w:numPr>
+      </w:pPr>
+      <w:r>
+        <w:t>Presenças</w:t>
+      </w:r>
+    </w:p>
+    <w:p>
+      <w:pPr>
+        <w:pStyle w:val="PargrafodaLista"/>
+        <w:numPr>
+          <w:ilvl w:val="1"/>
+          <w:numId w:val="14"/>
+        </w:numPr>
+      </w:pPr>
+      <w:r>
+        <w:t>E muito mais!</w:t>
+      </w:r>
+    </w:p>
+    <w:p>
+      <w:pPr>
+        <w:pStyle w:val="PargrafodaLista"/>
+        <w:numPr>
+          <w:ilvl w:val="0"/>
+          <w:numId w:val="14"/>
+        </w:numPr>
+      </w:pPr>
+      <w:r>
+        <w:t>Receba informação do dia do seu filho</w:t>
+      </w:r>
+    </w:p>
+    <w:p>
+      <w:pPr>
+        <w:pStyle w:val="PargrafodaLista"/>
+        <w:numPr>
+          <w:ilvl w:val="0"/>
+          <w:numId w:val="14"/>
+        </w:numPr>
+      </w:pPr>
+      <w:r>
+        <w:t>Receba fotografias das atividades em que o seu filho está envolvido</w:t>
+      </w:r>
+    </w:p>
+    <w:p>
+      <w:pPr>
+        <w:pStyle w:val="PargrafodaLista"/>
+        <w:numPr>
+          <w:ilvl w:val="0"/>
+          <w:numId w:val="14"/>
+        </w:numPr>
+      </w:pPr>
+      <w:r>
+        <w:t>Comunique informação que ache importante ao Educador(a) de Infância</w:t>
+      </w:r>
+    </w:p>
+    <w:p>
+      <w:pPr>
+        <w:pStyle w:val="PargrafodaLista"/>
+        <w:numPr>
+          <w:ilvl w:val="0"/>
+          <w:numId w:val="14"/>
+        </w:numPr>
+      </w:pPr>
+      <w:r>
+        <w:t>Receba comunicações da Direção Técnica</w:t>
+      </w:r>
+    </w:p>
+    <w:p>
+      <w:pPr>
+        <w:pStyle w:val="PargrafodaLista"/>
+        <w:numPr>
+          <w:ilvl w:val="0"/>
+          <w:numId w:val="14"/>
+        </w:numPr>
+      </w:pPr>
+      <w:r>
+        <w:t>Sempre que o Educador de Infância do seu filho envia uma mensagem, ele irá receber uma notificação, dessa forma pode comunicar com ele em tempo real</w:t>
+      </w:r>
+    </w:p>
+    <w:p>
+      <w:pPr>
+        <w:rPr>
+          <w:b/>
+          <w:bCs/>
+        </w:rPr>
+      </w:pPr>
+      <w:proofErr w:type="spellStart"/>
+      <w:r>
+        <w:rPr>
+          <w:b/>
+          <w:bCs/>
+        </w:rPr>
+        <w:t>ClassDojo</w:t>
+      </w:r>
+      <w:proofErr w:type="spellEnd"/>
+      <w:r>
+        <w:rPr>
+          <w:b/>
+          <w:bCs/>
+        </w:rPr>
+        <w:t xml:space="preserve">- </w:t>
+      </w:r>
+      <w:r>
+        <w:rPr>
+          <w:b/>
+          <w:bCs/>
+        </w:rPr>
+        <w:br w:type="page"/>
+      </w:r>
+    </w:p>
+    <w:p>
+      <w:pPr>
         <w:pStyle w:val="Ttulo1"/>
         <w:rPr>
           <w:lang w:val="pt-PT"/>
         </w:rPr>
       </w:pPr>
-      <w:bookmarkStart w:id="2" w:name="_Toc67852781"/>
       <w:r>
         <w:rPr>
           <w:lang w:val="pt-PT"/>
@@ -2669,22 +3018,13 @@
         <w:t>Inicialmente pensamos em</w:t>
       </w:r>
       <w:r>
-        <w:t xml:space="preserve"> </w:t>
-      </w:r>
-      <w:r>
-        <w:t>implementar</w:t>
-      </w:r>
-      <w:r>
-        <w:t xml:space="preserve"> </w:t>
+        <w:t xml:space="preserve"> implementar </w:t>
       </w:r>
       <w:r>
         <w:t xml:space="preserve">o modelo </w:t>
       </w:r>
       <w:r>
-        <w:t>espiral</w:t>
-      </w:r>
-      <w:r>
-        <w:t xml:space="preserve">, </w:t>
+        <w:t xml:space="preserve">espiral, </w:t>
       </w:r>
       <w:r>
         <w:t>visto</w:t>
@@ -2722,13 +3062,7 @@
       </w:r>
       <w:proofErr w:type="spellEnd"/>
       <w:r>
-        <w:t xml:space="preserve">, que visa a contornar as limitações entre o modelo cascata e o modelo evolutivo. Este modelo </w:t>
-      </w:r>
-      <w:r>
-        <w:t>permite nos</w:t>
-      </w:r>
-      <w:r>
-        <w:t xml:space="preserve"> ir adicionando novas funcionalidades ao longo do projeto</w:t>
+        <w:t>, que visa a contornar as limitações entre o modelo cascata e o modelo evolutivo. Este modelo permite nos ir adicionando novas funcionalidades ao longo do projeto</w:t>
       </w:r>
       <w:r>
         <w:t>, sendo muito ágil e rápido</w:t>
@@ -2757,10 +3091,7 @@
         <w:t>de o</w:t>
       </w:r>
       <w:r>
-        <w:t xml:space="preserve"> cliente visualizar uma primeira versão </w:t>
-      </w:r>
-      <w:r>
-        <w:t>em pouco tempo e</w:t>
+        <w:t xml:space="preserve"> cliente visualizar uma primeira versão em pouco tempo e</w:t>
       </w:r>
       <w:r>
         <w:t xml:space="preserve"> havendo um feedback mútuo</w:t>
@@ -2927,6 +3258,9 @@
     <w:p>
       <w:bookmarkStart w:id="4" w:name="_Toc67852752"/>
       <w:r>
+        <w:rPr>
+          <w:noProof/>
+        </w:rPr>
         <w:drawing>
           <wp:inline distT="0" distB="0" distL="0" distR="0" wp14:anchorId="2FEA8AFA" wp14:editId="5563196C">
             <wp:extent cx="6080303" cy="2752725"/>
@@ -3343,6 +3677,119 @@
 <file path=word/numbering.xml><?xml version="1.0" encoding="utf-8"?>
 <w:numbering xmlns:wpc="http://schemas.microsoft.com/office/word/2010/wordprocessingCanvas" xmlns:cx="http://schemas.microsoft.com/office/drawing/2014/chartex" xmlns:cx1="http://schemas.microsoft.com/office/drawing/2015/9/8/chartex" xmlns:cx2="http://schemas.microsoft.com/office/drawing/2015/10/21/chartex" xmlns:cx3="http://schemas.microsoft.com/office/drawing/2016/5/9/chartex" xmlns:cx4="http://schemas.microsoft.com/office/drawing/2016/5/10/chartex" xmlns:cx5="http://schemas.microsoft.com/office/drawing/2016/5/11/chartex" xmlns:cx6="http://schemas.microsoft.com/office/drawing/2016/5/12/chartex" xmlns:cx7="http://schemas.microsoft.com/office/drawing/2016/5/13/chartex" xmlns:cx8="http://schemas.microsoft.com/office/drawing/2016/5/14/chartex" xmlns:mc="http://schemas.openxmlformats.org/markup-compatibility/2006" xmlns:aink="http://schemas.microsoft.com/office/drawing/2016/ink" xmlns:am3d="http://schemas.microsoft.com/office/drawing/2017/model3d" xmlns:o="urn:schemas-microsoft-com:office:office" xmlns:r="http://schemas.openxmlformats.org/officeDocument/2006/relationships" xmlns:m="http://schemas.openxmlformats.org/officeDocument/2006/math" xmlns:v="urn:schemas-microsoft-com:vml" xmlns:wp14="http://schemas.microsoft.com/office/word/2010/wordprocessingDrawing" xmlns:wp="http://schemas.openxmlformats.org/drawingml/2006/wordprocessingDrawing" xmlns:w10="urn:schemas-microsoft-com:office:word" xmlns:w="http://schemas.openxmlformats.org/wordprocessingml/2006/main" xmlns:w14="http://schemas.microsoft.com/office/word/2010/wordml" xmlns:w15="http://schemas.microsoft.com/office/word/2012/wordml" xmlns:w16cex="http://schemas.microsoft.com/office/word/2018/wordml/cex" xmlns:w16cid="http://schemas.microsoft.com/office/word/2016/wordml/cid" xmlns:w16="http://schemas.microsoft.com/office/word/2018/wordml" xmlns:w16se="http://schemas.microsoft.com/office/word/2015/wordml/symex" xmlns:wpg="http://schemas.microsoft.com/office/word/2010/wordprocessingGroup" xmlns:wpi="http://schemas.microsoft.com/office/word/2010/wordprocessingInk" xmlns:wne="http://schemas.microsoft.com/office/word/2006/wordml" xmlns:wps="http://schemas.microsoft.com/office/word/2010/wordprocessingShape" mc:Ignorable="w14 w15 w16se w16cid w16 w16cex wp14">
   <w:abstractNum w:abstractNumId="0" w15:restartNumberingAfterBreak="0">
+    <w:nsid w:val="01F116AB"/>
+    <w:multiLevelType w:val="hybridMultilevel"/>
+    <w:tmpl w:val="1604203C"/>
+    <w:lvl w:ilvl="0" w:tplc="08160001">
+      <w:start w:val="1"/>
+      <w:numFmt w:val="bullet"/>
+      <w:lvlText w:val=""/>
+      <w:lvlJc w:val="left"/>
+      <w:pPr>
+        <w:ind w:left="720" w:hanging="360"/>
+      </w:pPr>
+      <w:rPr>
+        <w:rFonts w:ascii="Symbol" w:hAnsi="Symbol" w:hint="default"/>
+      </w:rPr>
+    </w:lvl>
+    <w:lvl w:ilvl="1" w:tplc="08160003">
+      <w:start w:val="1"/>
+      <w:numFmt w:val="bullet"/>
+      <w:lvlText w:val="o"/>
+      <w:lvlJc w:val="left"/>
+      <w:pPr>
+        <w:ind w:left="1440" w:hanging="360"/>
+      </w:pPr>
+      <w:rPr>
+        <w:rFonts w:ascii="Courier New" w:hAnsi="Courier New" w:cs="Courier New" w:hint="default"/>
+      </w:rPr>
+    </w:lvl>
+    <w:lvl w:ilvl="2" w:tplc="08160005">
+      <w:start w:val="1"/>
+      <w:numFmt w:val="bullet"/>
+      <w:lvlText w:val=""/>
+      <w:lvlJc w:val="left"/>
+      <w:pPr>
+        <w:ind w:left="2160" w:hanging="360"/>
+      </w:pPr>
+      <w:rPr>
+        <w:rFonts w:ascii="Wingdings" w:hAnsi="Wingdings" w:hint="default"/>
+      </w:rPr>
+    </w:lvl>
+    <w:lvl w:ilvl="3" w:tplc="08160001" w:tentative="1">
+      <w:start w:val="1"/>
+      <w:numFmt w:val="bullet"/>
+      <w:lvlText w:val=""/>
+      <w:lvlJc w:val="left"/>
+      <w:pPr>
+        <w:ind w:left="2880" w:hanging="360"/>
+      </w:pPr>
+      <w:rPr>
+        <w:rFonts w:ascii="Symbol" w:hAnsi="Symbol" w:hint="default"/>
+      </w:rPr>
+    </w:lvl>
+    <w:lvl w:ilvl="4" w:tplc="08160003" w:tentative="1">
+      <w:start w:val="1"/>
+      <w:numFmt w:val="bullet"/>
+      <w:lvlText w:val="o"/>
+      <w:lvlJc w:val="left"/>
+      <w:pPr>
+        <w:ind w:left="3600" w:hanging="360"/>
+      </w:pPr>
+      <w:rPr>
+        <w:rFonts w:ascii="Courier New" w:hAnsi="Courier New" w:cs="Courier New" w:hint="default"/>
+      </w:rPr>
+    </w:lvl>
+    <w:lvl w:ilvl="5" w:tplc="08160005" w:tentative="1">
+      <w:start w:val="1"/>
+      <w:numFmt w:val="bullet"/>
+      <w:lvlText w:val=""/>
+      <w:lvlJc w:val="left"/>
+      <w:pPr>
+        <w:ind w:left="4320" w:hanging="360"/>
+      </w:pPr>
+      <w:rPr>
+        <w:rFonts w:ascii="Wingdings" w:hAnsi="Wingdings" w:hint="default"/>
+      </w:rPr>
+    </w:lvl>
+    <w:lvl w:ilvl="6" w:tplc="08160001" w:tentative="1">
+      <w:start w:val="1"/>
+      <w:numFmt w:val="bullet"/>
+      <w:lvlText w:val=""/>
+      <w:lvlJc w:val="left"/>
+      <w:pPr>
+        <w:ind w:left="5040" w:hanging="360"/>
+      </w:pPr>
+      <w:rPr>
+        <w:rFonts w:ascii="Symbol" w:hAnsi="Symbol" w:hint="default"/>
+      </w:rPr>
+    </w:lvl>
+    <w:lvl w:ilvl="7" w:tplc="08160003" w:tentative="1">
+      <w:start w:val="1"/>
+      <w:numFmt w:val="bullet"/>
+      <w:lvlText w:val="o"/>
+      <w:lvlJc w:val="left"/>
+      <w:pPr>
+        <w:ind w:left="5760" w:hanging="360"/>
+      </w:pPr>
+      <w:rPr>
+        <w:rFonts w:ascii="Courier New" w:hAnsi="Courier New" w:cs="Courier New" w:hint="default"/>
+      </w:rPr>
+    </w:lvl>
+    <w:lvl w:ilvl="8" w:tplc="08160005" w:tentative="1">
+      <w:start w:val="1"/>
+      <w:numFmt w:val="bullet"/>
+      <w:lvlText w:val=""/>
+      <w:lvlJc w:val="left"/>
+      <w:pPr>
+        <w:ind w:left="6480" w:hanging="360"/>
+      </w:pPr>
+      <w:rPr>
+        <w:rFonts w:ascii="Wingdings" w:hAnsi="Wingdings" w:hint="default"/>
+      </w:rPr>
+    </w:lvl>
+  </w:abstractNum>
+  <w:abstractNum w:abstractNumId="1" w15:restartNumberingAfterBreak="0">
     <w:nsid w:val="10C21A24"/>
     <w:multiLevelType w:val="multilevel"/>
     <w:tmpl w:val="D1C89632"/>
@@ -3458,7 +3905,156 @@
       </w:rPr>
     </w:lvl>
   </w:abstractNum>
-  <w:abstractNum w:abstractNumId="1" w15:restartNumberingAfterBreak="0">
+  <w:abstractNum w:abstractNumId="2" w15:restartNumberingAfterBreak="0">
+    <w:nsid w:val="1C24587F"/>
+    <w:multiLevelType w:val="multilevel"/>
+    <w:tmpl w:val="7482FA8E"/>
+    <w:lvl w:ilvl="0">
+      <w:start w:val="1"/>
+      <w:numFmt w:val="bullet"/>
+      <w:lvlText w:val=""/>
+      <w:lvlJc w:val="left"/>
+      <w:pPr>
+        <w:tabs>
+          <w:tab w:val="num" w:pos="720"/>
+        </w:tabs>
+        <w:ind w:left="720" w:hanging="360"/>
+      </w:pPr>
+      <w:rPr>
+        <w:rFonts w:ascii="Symbol" w:hAnsi="Symbol" w:hint="default"/>
+        <w:sz w:val="20"/>
+      </w:rPr>
+    </w:lvl>
+    <w:lvl w:ilvl="1" w:tentative="1">
+      <w:start w:val="1"/>
+      <w:numFmt w:val="bullet"/>
+      <w:lvlText w:val=""/>
+      <w:lvlJc w:val="left"/>
+      <w:pPr>
+        <w:tabs>
+          <w:tab w:val="num" w:pos="1440"/>
+        </w:tabs>
+        <w:ind w:left="1440" w:hanging="360"/>
+      </w:pPr>
+      <w:rPr>
+        <w:rFonts w:ascii="Symbol" w:hAnsi="Symbol" w:hint="default"/>
+        <w:sz w:val="20"/>
+      </w:rPr>
+    </w:lvl>
+    <w:lvl w:ilvl="2" w:tentative="1">
+      <w:start w:val="1"/>
+      <w:numFmt w:val="bullet"/>
+      <w:lvlText w:val=""/>
+      <w:lvlJc w:val="left"/>
+      <w:pPr>
+        <w:tabs>
+          <w:tab w:val="num" w:pos="2160"/>
+        </w:tabs>
+        <w:ind w:left="2160" w:hanging="360"/>
+      </w:pPr>
+      <w:rPr>
+        <w:rFonts w:ascii="Symbol" w:hAnsi="Symbol" w:hint="default"/>
+        <w:sz w:val="20"/>
+      </w:rPr>
+    </w:lvl>
+    <w:lvl w:ilvl="3" w:tentative="1">
+      <w:start w:val="1"/>
+      <w:numFmt w:val="bullet"/>
+      <w:lvlText w:val=""/>
+      <w:lvlJc w:val="left"/>
+      <w:pPr>
+        <w:tabs>
+          <w:tab w:val="num" w:pos="2880"/>
+        </w:tabs>
+        <w:ind w:left="2880" w:hanging="360"/>
+      </w:pPr>
+      <w:rPr>
+        <w:rFonts w:ascii="Symbol" w:hAnsi="Symbol" w:hint="default"/>
+        <w:sz w:val="20"/>
+      </w:rPr>
+    </w:lvl>
+    <w:lvl w:ilvl="4" w:tentative="1">
+      <w:start w:val="1"/>
+      <w:numFmt w:val="bullet"/>
+      <w:lvlText w:val=""/>
+      <w:lvlJc w:val="left"/>
+      <w:pPr>
+        <w:tabs>
+          <w:tab w:val="num" w:pos="3600"/>
+        </w:tabs>
+        <w:ind w:left="3600" w:hanging="360"/>
+      </w:pPr>
+      <w:rPr>
+        <w:rFonts w:ascii="Symbol" w:hAnsi="Symbol" w:hint="default"/>
+        <w:sz w:val="20"/>
+      </w:rPr>
+    </w:lvl>
+    <w:lvl w:ilvl="5" w:tentative="1">
+      <w:start w:val="1"/>
+      <w:numFmt w:val="bullet"/>
+      <w:lvlText w:val=""/>
+      <w:lvlJc w:val="left"/>
+      <w:pPr>
+        <w:tabs>
+          <w:tab w:val="num" w:pos="4320"/>
+        </w:tabs>
+        <w:ind w:left="4320" w:hanging="360"/>
+      </w:pPr>
+      <w:rPr>
+        <w:rFonts w:ascii="Symbol" w:hAnsi="Symbol" w:hint="default"/>
+        <w:sz w:val="20"/>
+      </w:rPr>
+    </w:lvl>
+    <w:lvl w:ilvl="6" w:tentative="1">
+      <w:start w:val="1"/>
+      <w:numFmt w:val="bullet"/>
+      <w:lvlText w:val=""/>
+      <w:lvlJc w:val="left"/>
+      <w:pPr>
+        <w:tabs>
+          <w:tab w:val="num" w:pos="5040"/>
+        </w:tabs>
+        <w:ind w:left="5040" w:hanging="360"/>
+      </w:pPr>
+      <w:rPr>
+        <w:rFonts w:ascii="Symbol" w:hAnsi="Symbol" w:hint="default"/>
+        <w:sz w:val="20"/>
+      </w:rPr>
+    </w:lvl>
+    <w:lvl w:ilvl="7" w:tentative="1">
+      <w:start w:val="1"/>
+      <w:numFmt w:val="bullet"/>
+      <w:lvlText w:val=""/>
+      <w:lvlJc w:val="left"/>
+      <w:pPr>
+        <w:tabs>
+          <w:tab w:val="num" w:pos="5760"/>
+        </w:tabs>
+        <w:ind w:left="5760" w:hanging="360"/>
+      </w:pPr>
+      <w:rPr>
+        <w:rFonts w:ascii="Symbol" w:hAnsi="Symbol" w:hint="default"/>
+        <w:sz w:val="20"/>
+      </w:rPr>
+    </w:lvl>
+    <w:lvl w:ilvl="8" w:tentative="1">
+      <w:start w:val="1"/>
+      <w:numFmt w:val="bullet"/>
+      <w:lvlText w:val=""/>
+      <w:lvlJc w:val="left"/>
+      <w:pPr>
+        <w:tabs>
+          <w:tab w:val="num" w:pos="6480"/>
+        </w:tabs>
+        <w:ind w:left="6480" w:hanging="360"/>
+      </w:pPr>
+      <w:rPr>
+        <w:rFonts w:ascii="Symbol" w:hAnsi="Symbol" w:hint="default"/>
+        <w:sz w:val="20"/>
+      </w:rPr>
+    </w:lvl>
+  </w:abstractNum>
+  <w:abstractNum w:abstractNumId="3" w15:restartNumberingAfterBreak="0">
     <w:nsid w:val="26067B57"/>
     <w:multiLevelType w:val="hybridMultilevel"/>
     <w:tmpl w:val="2012BEE4"/>
@@ -3571,7 +4167,7 @@
       </w:rPr>
     </w:lvl>
   </w:abstractNum>
-  <w:abstractNum w:abstractNumId="2" w15:restartNumberingAfterBreak="0">
+  <w:abstractNum w:abstractNumId="4" w15:restartNumberingAfterBreak="0">
     <w:nsid w:val="3D8A20C2"/>
     <w:multiLevelType w:val="hybridMultilevel"/>
     <w:tmpl w:val="28C8D69E"/>
@@ -3684,7 +4280,156 @@
       </w:rPr>
     </w:lvl>
   </w:abstractNum>
-  <w:abstractNum w:abstractNumId="3" w15:restartNumberingAfterBreak="0">
+  <w:abstractNum w:abstractNumId="5" w15:restartNumberingAfterBreak="0">
+    <w:nsid w:val="453679F0"/>
+    <w:multiLevelType w:val="multilevel"/>
+    <w:tmpl w:val="96B29DCC"/>
+    <w:lvl w:ilvl="0">
+      <w:start w:val="1"/>
+      <w:numFmt w:val="bullet"/>
+      <w:lvlText w:val=""/>
+      <w:lvlJc w:val="left"/>
+      <w:pPr>
+        <w:tabs>
+          <w:tab w:val="num" w:pos="720"/>
+        </w:tabs>
+        <w:ind w:left="720" w:hanging="360"/>
+      </w:pPr>
+      <w:rPr>
+        <w:rFonts w:ascii="Symbol" w:hAnsi="Symbol" w:hint="default"/>
+        <w:sz w:val="20"/>
+      </w:rPr>
+    </w:lvl>
+    <w:lvl w:ilvl="1" w:tentative="1">
+      <w:start w:val="1"/>
+      <w:numFmt w:val="bullet"/>
+      <w:lvlText w:val=""/>
+      <w:lvlJc w:val="left"/>
+      <w:pPr>
+        <w:tabs>
+          <w:tab w:val="num" w:pos="1440"/>
+        </w:tabs>
+        <w:ind w:left="1440" w:hanging="360"/>
+      </w:pPr>
+      <w:rPr>
+        <w:rFonts w:ascii="Symbol" w:hAnsi="Symbol" w:hint="default"/>
+        <w:sz w:val="20"/>
+      </w:rPr>
+    </w:lvl>
+    <w:lvl w:ilvl="2" w:tentative="1">
+      <w:start w:val="1"/>
+      <w:numFmt w:val="bullet"/>
+      <w:lvlText w:val=""/>
+      <w:lvlJc w:val="left"/>
+      <w:pPr>
+        <w:tabs>
+          <w:tab w:val="num" w:pos="2160"/>
+        </w:tabs>
+        <w:ind w:left="2160" w:hanging="360"/>
+      </w:pPr>
+      <w:rPr>
+        <w:rFonts w:ascii="Symbol" w:hAnsi="Symbol" w:hint="default"/>
+        <w:sz w:val="20"/>
+      </w:rPr>
+    </w:lvl>
+    <w:lvl w:ilvl="3" w:tentative="1">
+      <w:start w:val="1"/>
+      <w:numFmt w:val="bullet"/>
+      <w:lvlText w:val=""/>
+      <w:lvlJc w:val="left"/>
+      <w:pPr>
+        <w:tabs>
+          <w:tab w:val="num" w:pos="2880"/>
+        </w:tabs>
+        <w:ind w:left="2880" w:hanging="360"/>
+      </w:pPr>
+      <w:rPr>
+        <w:rFonts w:ascii="Symbol" w:hAnsi="Symbol" w:hint="default"/>
+        <w:sz w:val="20"/>
+      </w:rPr>
+    </w:lvl>
+    <w:lvl w:ilvl="4" w:tentative="1">
+      <w:start w:val="1"/>
+      <w:numFmt w:val="bullet"/>
+      <w:lvlText w:val=""/>
+      <w:lvlJc w:val="left"/>
+      <w:pPr>
+        <w:tabs>
+          <w:tab w:val="num" w:pos="3600"/>
+        </w:tabs>
+        <w:ind w:left="3600" w:hanging="360"/>
+      </w:pPr>
+      <w:rPr>
+        <w:rFonts w:ascii="Symbol" w:hAnsi="Symbol" w:hint="default"/>
+        <w:sz w:val="20"/>
+      </w:rPr>
+    </w:lvl>
+    <w:lvl w:ilvl="5" w:tentative="1">
+      <w:start w:val="1"/>
+      <w:numFmt w:val="bullet"/>
+      <w:lvlText w:val=""/>
+      <w:lvlJc w:val="left"/>
+      <w:pPr>
+        <w:tabs>
+          <w:tab w:val="num" w:pos="4320"/>
+        </w:tabs>
+        <w:ind w:left="4320" w:hanging="360"/>
+      </w:pPr>
+      <w:rPr>
+        <w:rFonts w:ascii="Symbol" w:hAnsi="Symbol" w:hint="default"/>
+        <w:sz w:val="20"/>
+      </w:rPr>
+    </w:lvl>
+    <w:lvl w:ilvl="6" w:tentative="1">
+      <w:start w:val="1"/>
+      <w:numFmt w:val="bullet"/>
+      <w:lvlText w:val=""/>
+      <w:lvlJc w:val="left"/>
+      <w:pPr>
+        <w:tabs>
+          <w:tab w:val="num" w:pos="5040"/>
+        </w:tabs>
+        <w:ind w:left="5040" w:hanging="360"/>
+      </w:pPr>
+      <w:rPr>
+        <w:rFonts w:ascii="Symbol" w:hAnsi="Symbol" w:hint="default"/>
+        <w:sz w:val="20"/>
+      </w:rPr>
+    </w:lvl>
+    <w:lvl w:ilvl="7" w:tentative="1">
+      <w:start w:val="1"/>
+      <w:numFmt w:val="bullet"/>
+      <w:lvlText w:val=""/>
+      <w:lvlJc w:val="left"/>
+      <w:pPr>
+        <w:tabs>
+          <w:tab w:val="num" w:pos="5760"/>
+        </w:tabs>
+        <w:ind w:left="5760" w:hanging="360"/>
+      </w:pPr>
+      <w:rPr>
+        <w:rFonts w:ascii="Symbol" w:hAnsi="Symbol" w:hint="default"/>
+        <w:sz w:val="20"/>
+      </w:rPr>
+    </w:lvl>
+    <w:lvl w:ilvl="8" w:tentative="1">
+      <w:start w:val="1"/>
+      <w:numFmt w:val="bullet"/>
+      <w:lvlText w:val=""/>
+      <w:lvlJc w:val="left"/>
+      <w:pPr>
+        <w:tabs>
+          <w:tab w:val="num" w:pos="6480"/>
+        </w:tabs>
+        <w:ind w:left="6480" w:hanging="360"/>
+      </w:pPr>
+      <w:rPr>
+        <w:rFonts w:ascii="Symbol" w:hAnsi="Symbol" w:hint="default"/>
+        <w:sz w:val="20"/>
+      </w:rPr>
+    </w:lvl>
+  </w:abstractNum>
+  <w:abstractNum w:abstractNumId="6" w15:restartNumberingAfterBreak="0">
     <w:nsid w:val="4CDF3998"/>
     <w:multiLevelType w:val="hybridMultilevel"/>
     <w:tmpl w:val="666836BA"/>
@@ -3770,7 +4515,269 @@
       </w:pPr>
     </w:lvl>
   </w:abstractNum>
-  <w:abstractNum w:abstractNumId="4" w15:restartNumberingAfterBreak="0">
+  <w:abstractNum w:abstractNumId="7" w15:restartNumberingAfterBreak="0">
+    <w:nsid w:val="4DD064E5"/>
+    <w:multiLevelType w:val="hybridMultilevel"/>
+    <w:tmpl w:val="F740D846"/>
+    <w:lvl w:ilvl="0" w:tplc="08160001">
+      <w:start w:val="1"/>
+      <w:numFmt w:val="bullet"/>
+      <w:lvlText w:val=""/>
+      <w:lvlJc w:val="left"/>
+      <w:pPr>
+        <w:ind w:left="720" w:hanging="360"/>
+      </w:pPr>
+      <w:rPr>
+        <w:rFonts w:ascii="Symbol" w:hAnsi="Symbol" w:hint="default"/>
+      </w:rPr>
+    </w:lvl>
+    <w:lvl w:ilvl="1" w:tplc="08160003" w:tentative="1">
+      <w:start w:val="1"/>
+      <w:numFmt w:val="bullet"/>
+      <w:lvlText w:val="o"/>
+      <w:lvlJc w:val="left"/>
+      <w:pPr>
+        <w:ind w:left="1440" w:hanging="360"/>
+      </w:pPr>
+      <w:rPr>
+        <w:rFonts w:ascii="Courier New" w:hAnsi="Courier New" w:cs="Courier New" w:hint="default"/>
+      </w:rPr>
+    </w:lvl>
+    <w:lvl w:ilvl="2" w:tplc="08160005" w:tentative="1">
+      <w:start w:val="1"/>
+      <w:numFmt w:val="bullet"/>
+      <w:lvlText w:val=""/>
+      <w:lvlJc w:val="left"/>
+      <w:pPr>
+        <w:ind w:left="2160" w:hanging="360"/>
+      </w:pPr>
+      <w:rPr>
+        <w:rFonts w:ascii="Wingdings" w:hAnsi="Wingdings" w:hint="default"/>
+      </w:rPr>
+    </w:lvl>
+    <w:lvl w:ilvl="3" w:tplc="08160001" w:tentative="1">
+      <w:start w:val="1"/>
+      <w:numFmt w:val="bullet"/>
+      <w:lvlText w:val=""/>
+      <w:lvlJc w:val="left"/>
+      <w:pPr>
+        <w:ind w:left="2880" w:hanging="360"/>
+      </w:pPr>
+      <w:rPr>
+        <w:rFonts w:ascii="Symbol" w:hAnsi="Symbol" w:hint="default"/>
+      </w:rPr>
+    </w:lvl>
+    <w:lvl w:ilvl="4" w:tplc="08160003" w:tentative="1">
+      <w:start w:val="1"/>
+      <w:numFmt w:val="bullet"/>
+      <w:lvlText w:val="o"/>
+      <w:lvlJc w:val="left"/>
+      <w:pPr>
+        <w:ind w:left="3600" w:hanging="360"/>
+      </w:pPr>
+      <w:rPr>
+        <w:rFonts w:ascii="Courier New" w:hAnsi="Courier New" w:cs="Courier New" w:hint="default"/>
+      </w:rPr>
+    </w:lvl>
+    <w:lvl w:ilvl="5" w:tplc="08160005" w:tentative="1">
+      <w:start w:val="1"/>
+      <w:numFmt w:val="bullet"/>
+      <w:lvlText w:val=""/>
+      <w:lvlJc w:val="left"/>
+      <w:pPr>
+        <w:ind w:left="4320" w:hanging="360"/>
+      </w:pPr>
+      <w:rPr>
+        <w:rFonts w:ascii="Wingdings" w:hAnsi="Wingdings" w:hint="default"/>
+      </w:rPr>
+    </w:lvl>
+    <w:lvl w:ilvl="6" w:tplc="08160001" w:tentative="1">
+      <w:start w:val="1"/>
+      <w:numFmt w:val="bullet"/>
+      <w:lvlText w:val=""/>
+      <w:lvlJc w:val="left"/>
+      <w:pPr>
+        <w:ind w:left="5040" w:hanging="360"/>
+      </w:pPr>
+      <w:rPr>
+        <w:rFonts w:ascii="Symbol" w:hAnsi="Symbol" w:hint="default"/>
+      </w:rPr>
+    </w:lvl>
+    <w:lvl w:ilvl="7" w:tplc="08160003" w:tentative="1">
+      <w:start w:val="1"/>
+      <w:numFmt w:val="bullet"/>
+      <w:lvlText w:val="o"/>
+      <w:lvlJc w:val="left"/>
+      <w:pPr>
+        <w:ind w:left="5760" w:hanging="360"/>
+      </w:pPr>
+      <w:rPr>
+        <w:rFonts w:ascii="Courier New" w:hAnsi="Courier New" w:cs="Courier New" w:hint="default"/>
+      </w:rPr>
+    </w:lvl>
+    <w:lvl w:ilvl="8" w:tplc="08160005" w:tentative="1">
+      <w:start w:val="1"/>
+      <w:numFmt w:val="bullet"/>
+      <w:lvlText w:val=""/>
+      <w:lvlJc w:val="left"/>
+      <w:pPr>
+        <w:ind w:left="6480" w:hanging="360"/>
+      </w:pPr>
+      <w:rPr>
+        <w:rFonts w:ascii="Wingdings" w:hAnsi="Wingdings" w:hint="default"/>
+      </w:rPr>
+    </w:lvl>
+  </w:abstractNum>
+  <w:abstractNum w:abstractNumId="8" w15:restartNumberingAfterBreak="0">
+    <w:nsid w:val="65070119"/>
+    <w:multiLevelType w:val="multilevel"/>
+    <w:tmpl w:val="A3905360"/>
+    <w:lvl w:ilvl="0">
+      <w:start w:val="1"/>
+      <w:numFmt w:val="bullet"/>
+      <w:lvlText w:val=""/>
+      <w:lvlJc w:val="left"/>
+      <w:pPr>
+        <w:tabs>
+          <w:tab w:val="num" w:pos="720"/>
+        </w:tabs>
+        <w:ind w:left="720" w:hanging="360"/>
+      </w:pPr>
+      <w:rPr>
+        <w:rFonts w:ascii="Symbol" w:hAnsi="Symbol" w:hint="default"/>
+        <w:sz w:val="20"/>
+      </w:rPr>
+    </w:lvl>
+    <w:lvl w:ilvl="1" w:tentative="1">
+      <w:start w:val="1"/>
+      <w:numFmt w:val="bullet"/>
+      <w:lvlText w:val=""/>
+      <w:lvlJc w:val="left"/>
+      <w:pPr>
+        <w:tabs>
+          <w:tab w:val="num" w:pos="1440"/>
+        </w:tabs>
+        <w:ind w:left="1440" w:hanging="360"/>
+      </w:pPr>
+      <w:rPr>
+        <w:rFonts w:ascii="Symbol" w:hAnsi="Symbol" w:hint="default"/>
+        <w:sz w:val="20"/>
+      </w:rPr>
+    </w:lvl>
+    <w:lvl w:ilvl="2" w:tentative="1">
+      <w:start w:val="1"/>
+      <w:numFmt w:val="bullet"/>
+      <w:lvlText w:val=""/>
+      <w:lvlJc w:val="left"/>
+      <w:pPr>
+        <w:tabs>
+          <w:tab w:val="num" w:pos="2160"/>
+        </w:tabs>
+        <w:ind w:left="2160" w:hanging="360"/>
+      </w:pPr>
+      <w:rPr>
+        <w:rFonts w:ascii="Symbol" w:hAnsi="Symbol" w:hint="default"/>
+        <w:sz w:val="20"/>
+      </w:rPr>
+    </w:lvl>
+    <w:lvl w:ilvl="3" w:tentative="1">
+      <w:start w:val="1"/>
+      <w:numFmt w:val="bullet"/>
+      <w:lvlText w:val=""/>
+      <w:lvlJc w:val="left"/>
+      <w:pPr>
+        <w:tabs>
+          <w:tab w:val="num" w:pos="2880"/>
+        </w:tabs>
+        <w:ind w:left="2880" w:hanging="360"/>
+      </w:pPr>
+      <w:rPr>
+        <w:rFonts w:ascii="Symbol" w:hAnsi="Symbol" w:hint="default"/>
+        <w:sz w:val="20"/>
+      </w:rPr>
+    </w:lvl>
+    <w:lvl w:ilvl="4" w:tentative="1">
+      <w:start w:val="1"/>
+      <w:numFmt w:val="bullet"/>
+      <w:lvlText w:val=""/>
+      <w:lvlJc w:val="left"/>
+      <w:pPr>
+        <w:tabs>
+          <w:tab w:val="num" w:pos="3600"/>
+        </w:tabs>
+        <w:ind w:left="3600" w:hanging="360"/>
+      </w:pPr>
+      <w:rPr>
+        <w:rFonts w:ascii="Symbol" w:hAnsi="Symbol" w:hint="default"/>
+        <w:sz w:val="20"/>
+      </w:rPr>
+    </w:lvl>
+    <w:lvl w:ilvl="5" w:tentative="1">
+      <w:start w:val="1"/>
+      <w:numFmt w:val="bullet"/>
+      <w:lvlText w:val=""/>
+      <w:lvlJc w:val="left"/>
+      <w:pPr>
+        <w:tabs>
+          <w:tab w:val="num" w:pos="4320"/>
+        </w:tabs>
+        <w:ind w:left="4320" w:hanging="360"/>
+      </w:pPr>
+      <w:rPr>
+        <w:rFonts w:ascii="Symbol" w:hAnsi="Symbol" w:hint="default"/>
+        <w:sz w:val="20"/>
+      </w:rPr>
+    </w:lvl>
+    <w:lvl w:ilvl="6" w:tentative="1">
+      <w:start w:val="1"/>
+      <w:numFmt w:val="bullet"/>
+      <w:lvlText w:val=""/>
+      <w:lvlJc w:val="left"/>
+      <w:pPr>
+        <w:tabs>
+          <w:tab w:val="num" w:pos="5040"/>
+        </w:tabs>
+        <w:ind w:left="5040" w:hanging="360"/>
+      </w:pPr>
+      <w:rPr>
+        <w:rFonts w:ascii="Symbol" w:hAnsi="Symbol" w:hint="default"/>
+        <w:sz w:val="20"/>
+      </w:rPr>
+    </w:lvl>
+    <w:lvl w:ilvl="7" w:tentative="1">
+      <w:start w:val="1"/>
+      <w:numFmt w:val="bullet"/>
+      <w:lvlText w:val=""/>
+      <w:lvlJc w:val="left"/>
+      <w:pPr>
+        <w:tabs>
+          <w:tab w:val="num" w:pos="5760"/>
+        </w:tabs>
+        <w:ind w:left="5760" w:hanging="360"/>
+      </w:pPr>
+      <w:rPr>
+        <w:rFonts w:ascii="Symbol" w:hAnsi="Symbol" w:hint="default"/>
+        <w:sz w:val="20"/>
+      </w:rPr>
+    </w:lvl>
+    <w:lvl w:ilvl="8" w:tentative="1">
+      <w:start w:val="1"/>
+      <w:numFmt w:val="bullet"/>
+      <w:lvlText w:val=""/>
+      <w:lvlJc w:val="left"/>
+      <w:pPr>
+        <w:tabs>
+          <w:tab w:val="num" w:pos="6480"/>
+        </w:tabs>
+        <w:ind w:left="6480" w:hanging="360"/>
+      </w:pPr>
+      <w:rPr>
+        <w:rFonts w:ascii="Symbol" w:hAnsi="Symbol" w:hint="default"/>
+        <w:sz w:val="20"/>
+      </w:rPr>
+    </w:lvl>
+  </w:abstractNum>
+  <w:abstractNum w:abstractNumId="9" w15:restartNumberingAfterBreak="0">
     <w:nsid w:val="6C750DA7"/>
     <w:multiLevelType w:val="hybridMultilevel"/>
     <w:tmpl w:val="DAD2277C"/>
@@ -3786,7 +4793,7 @@
         <w:rFonts w:ascii="Symbol" w:hAnsi="Symbol" w:hint="default"/>
       </w:rPr>
     </w:lvl>
-    <w:lvl w:ilvl="1" w:tplc="08160003" w:tentative="1">
+    <w:lvl w:ilvl="1" w:tplc="08160003">
       <w:start w:val="1"/>
       <w:numFmt w:val="bullet"/>
       <w:lvlText w:val="o"/>
@@ -3883,7 +4890,7 @@
       </w:rPr>
     </w:lvl>
   </w:abstractNum>
-  <w:abstractNum w:abstractNumId="5" w15:restartNumberingAfterBreak="0">
+  <w:abstractNum w:abstractNumId="10" w15:restartNumberingAfterBreak="0">
     <w:nsid w:val="6F9D3C8F"/>
     <w:multiLevelType w:val="hybridMultilevel"/>
     <w:tmpl w:val="863076A0"/>
@@ -3973,10 +4980,10 @@
     </w:lvl>
   </w:abstractNum>
   <w:num w:numId="1">
-    <w:abstractNumId w:val="0"/>
+    <w:abstractNumId w:val="1"/>
   </w:num>
   <w:num w:numId="2">
-    <w:abstractNumId w:val="0"/>
+    <w:abstractNumId w:val="1"/>
     <w:lvlOverride w:ilvl="0">
       <w:startOverride w:val="1"/>
     </w:lvlOverride>
@@ -4006,7 +5013,7 @@
     </w:lvlOverride>
   </w:num>
   <w:num w:numId="3">
-    <w:abstractNumId w:val="0"/>
+    <w:abstractNumId w:val="1"/>
     <w:lvlOverride w:ilvl="0">
       <w:startOverride w:val="1"/>
     </w:lvlOverride>
@@ -4036,7 +5043,7 @@
     </w:lvlOverride>
   </w:num>
   <w:num w:numId="4">
-    <w:abstractNumId w:val="0"/>
+    <w:abstractNumId w:val="1"/>
     <w:lvlOverride w:ilvl="0">
       <w:startOverride w:val="1"/>
     </w:lvlOverride>
@@ -4066,7 +5073,7 @@
     </w:lvlOverride>
   </w:num>
   <w:num w:numId="5">
-    <w:abstractNumId w:val="0"/>
+    <w:abstractNumId w:val="1"/>
     <w:lvlOverride w:ilvl="0">
       <w:startOverride w:val="1"/>
     </w:lvlOverride>
@@ -4096,7 +5103,7 @@
     </w:lvlOverride>
   </w:num>
   <w:num w:numId="6">
-    <w:abstractNumId w:val="0"/>
+    <w:abstractNumId w:val="1"/>
     <w:lvlOverride w:ilvl="0">
       <w:startOverride w:val="1"/>
     </w:lvlOverride>
@@ -4126,22 +5133,37 @@
     </w:lvlOverride>
   </w:num>
   <w:num w:numId="7">
+    <w:abstractNumId w:val="3"/>
+  </w:num>
+  <w:num w:numId="8">
+    <w:abstractNumId w:val="6"/>
+  </w:num>
+  <w:num w:numId="9">
+    <w:abstractNumId w:val="10"/>
+  </w:num>
+  <w:num w:numId="10">
     <w:abstractNumId w:val="1"/>
   </w:num>
-  <w:num w:numId="8">
-    <w:abstractNumId w:val="3"/>
+  <w:num w:numId="11">
+    <w:abstractNumId w:val="4"/>
   </w:num>
-  <w:num w:numId="9">
+  <w:num w:numId="12">
+    <w:abstractNumId w:val="9"/>
+  </w:num>
+  <w:num w:numId="13">
+    <w:abstractNumId w:val="7"/>
+  </w:num>
+  <w:num w:numId="14">
+    <w:abstractNumId w:val="0"/>
+  </w:num>
+  <w:num w:numId="15">
+    <w:abstractNumId w:val="2"/>
+  </w:num>
+  <w:num w:numId="16">
     <w:abstractNumId w:val="5"/>
   </w:num>
-  <w:num w:numId="10">
-    <w:abstractNumId w:val="0"/>
-  </w:num>
-  <w:num w:numId="11">
-    <w:abstractNumId w:val="2"/>
-  </w:num>
-  <w:num w:numId="12">
-    <w:abstractNumId w:val="4"/>
+  <w:num w:numId="17">
+    <w:abstractNumId w:val="8"/>
   </w:num>
 </w:numbering>
 </file>
@@ -4651,6 +5673,7 @@
   <w:style w:type="character" w:default="1" w:styleId="Tipodeletrapredefinidodopargrafo">
     <w:name w:val="Default Paragraph Font"/>
     <w:uiPriority w:val="1"/>
+    <w:semiHidden/>
     <w:unhideWhenUsed/>
   </w:style>
   <w:style w:type="table" w:default="1" w:styleId="Tabelanormal">

</xml_diff>

<commit_message>
Diagrama de atividades, alterações
</commit_message>
<xml_diff>
--- a/TP_19933_19934.docx
+++ b/TP_19933_19934.docx
@@ -13627,7 +13627,576 @@
           <w:szCs w:val="24"/>
         </w:rPr>
         <w:lastRenderedPageBreak/>
-        <w:t>Exemplo 1.</w:t>
+        <w:t>Exemplo 1.2</w:t>
+      </w:r>
+    </w:p>
+    <w:p>
+      <w:pPr>
+        <w:spacing w:after="0" w:line="240" w:lineRule="auto"/>
+        <w:ind w:left="714"/>
+        <w:rPr>
+          <w:rFonts w:eastAsia="Times New Roman" w:cstheme="minorHAnsi"/>
+          <w:sz w:val="24"/>
+          <w:szCs w:val="24"/>
+          <w:lang w:eastAsia="pt-PT"/>
+        </w:rPr>
+      </w:pPr>
+      <w:r>
+        <w:rPr>
+          <w:rFonts w:eastAsia="Times New Roman" w:cstheme="minorHAnsi"/>
+          <w:b/>
+          <w:bCs/>
+          <w:color w:val="000000"/>
+          <w:lang w:eastAsia="pt-PT"/>
+        </w:rPr>
+        <w:t>Nome:</w:t>
+      </w:r>
+      <w:r>
+        <w:rPr>
+          <w:rFonts w:eastAsia="Times New Roman" w:cstheme="minorHAnsi"/>
+          <w:color w:val="000000"/>
+          <w:lang w:eastAsia="pt-PT"/>
+        </w:rPr>
+        <w:t xml:space="preserve"> Gerir Horários </w:t>
+      </w:r>
+    </w:p>
+    <w:p>
+      <w:pPr>
+        <w:spacing w:after="0" w:line="240" w:lineRule="auto"/>
+        <w:ind w:left="714"/>
+        <w:rPr>
+          <w:rFonts w:eastAsia="Times New Roman" w:cstheme="minorHAnsi"/>
+          <w:sz w:val="24"/>
+          <w:szCs w:val="24"/>
+          <w:lang w:eastAsia="pt-PT"/>
+        </w:rPr>
+      </w:pPr>
+      <w:r>
+        <w:rPr>
+          <w:rFonts w:eastAsia="Times New Roman" w:cstheme="minorHAnsi"/>
+          <w:b/>
+          <w:bCs/>
+          <w:color w:val="000000"/>
+          <w:lang w:eastAsia="pt-PT"/>
+        </w:rPr>
+        <w:t>Descrição:</w:t>
+      </w:r>
+      <w:r>
+        <w:rPr>
+          <w:rFonts w:eastAsia="Times New Roman" w:cstheme="minorHAnsi"/>
+          <w:color w:val="000000"/>
+          <w:lang w:eastAsia="pt-PT"/>
+        </w:rPr>
+        <w:t xml:space="preserve"> Docentes podem consultar e alterar horários, rotinas diárias, e marcar faltas.</w:t>
+      </w:r>
+    </w:p>
+    <w:p>
+      <w:pPr>
+        <w:spacing w:after="0" w:line="240" w:lineRule="auto"/>
+        <w:ind w:left="714"/>
+        <w:rPr>
+          <w:rFonts w:eastAsia="Times New Roman" w:cstheme="minorHAnsi"/>
+          <w:sz w:val="24"/>
+          <w:szCs w:val="24"/>
+          <w:lang w:eastAsia="pt-PT"/>
+        </w:rPr>
+      </w:pPr>
+      <w:r>
+        <w:rPr>
+          <w:rFonts w:eastAsia="Times New Roman" w:cstheme="minorHAnsi"/>
+          <w:b/>
+          <w:bCs/>
+          <w:color w:val="000000"/>
+          <w:lang w:eastAsia="pt-PT"/>
+        </w:rPr>
+        <w:t>Pré-Condições:</w:t>
+      </w:r>
+      <w:r>
+        <w:rPr>
+          <w:rFonts w:eastAsia="Times New Roman" w:cstheme="minorHAnsi"/>
+          <w:color w:val="000000"/>
+          <w:lang w:eastAsia="pt-PT"/>
+        </w:rPr>
+        <w:t xml:space="preserve"> Ter sessão iniciada, e ter permissões de docente. Não ter sobreposição de horários.</w:t>
+      </w:r>
+    </w:p>
+    <w:p>
+      <w:pPr>
+        <w:spacing w:after="0" w:line="240" w:lineRule="auto"/>
+        <w:ind w:left="714"/>
+        <w:rPr>
+          <w:rFonts w:eastAsia="Times New Roman" w:cstheme="minorHAnsi"/>
+          <w:sz w:val="24"/>
+          <w:szCs w:val="24"/>
+          <w:lang w:eastAsia="pt-PT"/>
+        </w:rPr>
+      </w:pPr>
+      <w:r>
+        <w:rPr>
+          <w:rFonts w:eastAsia="Times New Roman" w:cstheme="minorHAnsi"/>
+          <w:b/>
+          <w:bCs/>
+          <w:color w:val="000000"/>
+          <w:lang w:eastAsia="pt-PT"/>
+        </w:rPr>
+        <w:t>Pós-Condições:</w:t>
+      </w:r>
+      <w:r>
+        <w:rPr>
+          <w:rFonts w:eastAsia="Times New Roman" w:cstheme="minorHAnsi"/>
+          <w:color w:val="000000"/>
+          <w:lang w:eastAsia="pt-PT"/>
+        </w:rPr>
+        <w:t xml:space="preserve"> É enviado um alerta para os encarregados de educação.</w:t>
+      </w:r>
+    </w:p>
+    <w:p>
+      <w:pPr>
+        <w:spacing w:after="0" w:line="240" w:lineRule="auto"/>
+        <w:ind w:left="714"/>
+        <w:rPr>
+          <w:rFonts w:eastAsia="Times New Roman" w:cstheme="minorHAnsi"/>
+          <w:sz w:val="24"/>
+          <w:szCs w:val="24"/>
+          <w:lang w:eastAsia="pt-PT"/>
+        </w:rPr>
+      </w:pPr>
+      <w:r>
+        <w:rPr>
+          <w:rFonts w:eastAsia="Times New Roman" w:cstheme="minorHAnsi"/>
+          <w:b/>
+          <w:bCs/>
+          <w:color w:val="000000"/>
+          <w:lang w:eastAsia="pt-PT"/>
+        </w:rPr>
+        <w:t>Situações de falha:</w:t>
+      </w:r>
+      <w:r>
+        <w:rPr>
+          <w:rFonts w:eastAsia="Times New Roman" w:cstheme="minorHAnsi"/>
+          <w:color w:val="000000"/>
+          <w:lang w:eastAsia="pt-PT"/>
+        </w:rPr>
+        <w:t xml:space="preserve"> Se houver sobreposição de horas</w:t>
+      </w:r>
+    </w:p>
+    <w:p>
+      <w:pPr>
+        <w:spacing w:after="0" w:line="240" w:lineRule="auto"/>
+        <w:ind w:left="714"/>
+        <w:rPr>
+          <w:rFonts w:eastAsia="Times New Roman" w:cstheme="minorHAnsi"/>
+          <w:sz w:val="24"/>
+          <w:szCs w:val="24"/>
+          <w:lang w:eastAsia="pt-PT"/>
+        </w:rPr>
+      </w:pPr>
+      <w:r>
+        <w:rPr>
+          <w:rFonts w:eastAsia="Times New Roman" w:cstheme="minorHAnsi"/>
+          <w:b/>
+          <w:bCs/>
+          <w:color w:val="000000"/>
+          <w:lang w:eastAsia="pt-PT"/>
+        </w:rPr>
+        <w:t>Atores:</w:t>
+      </w:r>
+      <w:r>
+        <w:rPr>
+          <w:rFonts w:eastAsia="Times New Roman" w:cstheme="minorHAnsi"/>
+          <w:color w:val="000000"/>
+          <w:lang w:eastAsia="pt-PT"/>
+        </w:rPr>
+        <w:t xml:space="preserve"> Professor</w:t>
+      </w:r>
+    </w:p>
+    <w:p>
+      <w:pPr>
+        <w:spacing w:after="0" w:line="240" w:lineRule="auto"/>
+        <w:ind w:left="714"/>
+        <w:rPr>
+          <w:rFonts w:eastAsia="Times New Roman" w:cstheme="minorHAnsi"/>
+          <w:sz w:val="24"/>
+          <w:szCs w:val="24"/>
+          <w:lang w:eastAsia="pt-PT"/>
+        </w:rPr>
+      </w:pPr>
+      <w:r>
+        <w:rPr>
+          <w:rFonts w:eastAsia="Times New Roman" w:cstheme="minorHAnsi"/>
+          <w:b/>
+          <w:bCs/>
+          <w:color w:val="000000"/>
+          <w:lang w:eastAsia="pt-PT"/>
+        </w:rPr>
+        <w:t>Cenário principal:</w:t>
+      </w:r>
+      <w:r>
+        <w:rPr>
+          <w:rFonts w:eastAsia="Times New Roman" w:cstheme="minorHAnsi"/>
+          <w:color w:val="000000"/>
+          <w:lang w:eastAsia="pt-PT"/>
+        </w:rPr>
+        <w:t xml:space="preserve"> O docente teve uma consulta marcada na hora da aula, pelo que necessitou remarcar a aula.</w:t>
+      </w:r>
+    </w:p>
+    <w:p>
+      <w:pPr>
+        <w:spacing w:after="0" w:line="240" w:lineRule="auto"/>
+        <w:ind w:left="714"/>
+        <w:rPr>
+          <w:rFonts w:eastAsia="Times New Roman" w:cstheme="minorHAnsi"/>
+          <w:sz w:val="24"/>
+          <w:szCs w:val="24"/>
+          <w:lang w:eastAsia="pt-PT"/>
+        </w:rPr>
+      </w:pPr>
+      <w:r>
+        <w:rPr>
+          <w:rFonts w:eastAsia="Times New Roman" w:cstheme="minorHAnsi"/>
+          <w:color w:val="000000"/>
+          <w:lang w:eastAsia="pt-PT"/>
+        </w:rPr>
+        <w:t>O docente seleciona a aula que vai faltar, e cancela a aula no sistema.</w:t>
+      </w:r>
+    </w:p>
+    <w:p>
+      <w:pPr>
+        <w:spacing w:after="0" w:line="240" w:lineRule="auto"/>
+        <w:ind w:left="714"/>
+        <w:rPr>
+          <w:rFonts w:eastAsia="Times New Roman" w:cstheme="minorHAnsi"/>
+          <w:sz w:val="24"/>
+          <w:szCs w:val="24"/>
+          <w:lang w:eastAsia="pt-PT"/>
+        </w:rPr>
+      </w:pPr>
+      <w:r>
+        <w:rPr>
+          <w:rFonts w:eastAsia="Times New Roman" w:cstheme="minorHAnsi"/>
+          <w:color w:val="000000"/>
+          <w:lang w:eastAsia="pt-PT"/>
+        </w:rPr>
+        <w:t>O sistema envia uma notificação ao encarregado de educação com o cancelamento da aula.</w:t>
+      </w:r>
+    </w:p>
+    <w:p>
+      <w:pPr>
+        <w:spacing w:after="0" w:line="240" w:lineRule="auto"/>
+        <w:ind w:left="714"/>
+        <w:rPr>
+          <w:rFonts w:eastAsia="Times New Roman" w:cstheme="minorHAnsi"/>
+          <w:sz w:val="24"/>
+          <w:szCs w:val="24"/>
+          <w:lang w:eastAsia="pt-PT"/>
+        </w:rPr>
+      </w:pPr>
+      <w:r>
+        <w:rPr>
+          <w:rFonts w:eastAsia="Times New Roman" w:cstheme="minorHAnsi"/>
+          <w:color w:val="000000"/>
+          <w:lang w:eastAsia="pt-PT"/>
+        </w:rPr>
+        <w:t>O docente seleciona a nova data da aula e marca a aula para esse dia.</w:t>
+      </w:r>
+    </w:p>
+    <w:p>
+      <w:pPr>
+        <w:spacing w:after="0" w:line="240" w:lineRule="auto"/>
+        <w:ind w:left="714"/>
+        <w:rPr>
+          <w:rFonts w:eastAsia="Times New Roman" w:cstheme="minorHAnsi"/>
+          <w:sz w:val="24"/>
+          <w:szCs w:val="24"/>
+          <w:lang w:eastAsia="pt-PT"/>
+        </w:rPr>
+      </w:pPr>
+      <w:r>
+        <w:rPr>
+          <w:rFonts w:eastAsia="Times New Roman" w:cstheme="minorHAnsi"/>
+          <w:color w:val="000000"/>
+          <w:lang w:eastAsia="pt-PT"/>
+        </w:rPr>
+        <w:t>O sistema verifica se a marcação da hora é possível, se for possível envia um alerta aos pais com a nova data, se não for possível, o sistema informa o docente do erro ocorrido.</w:t>
+      </w:r>
+    </w:p>
+    <w:p>
+      <w:pPr>
+        <w:spacing w:after="0" w:line="240" w:lineRule="auto"/>
+        <w:ind w:left="714"/>
+        <w:rPr>
+          <w:rFonts w:eastAsia="Times New Roman" w:cstheme="minorHAnsi"/>
+          <w:sz w:val="24"/>
+          <w:szCs w:val="24"/>
+          <w:lang w:eastAsia="pt-PT"/>
+        </w:rPr>
+      </w:pPr>
+      <w:r>
+        <w:rPr>
+          <w:rFonts w:eastAsia="Times New Roman" w:cstheme="minorHAnsi"/>
+          <w:b/>
+          <w:bCs/>
+          <w:color w:val="000000"/>
+          <w:lang w:eastAsia="pt-PT"/>
+        </w:rPr>
+        <w:t xml:space="preserve">Cenário Secundário: </w:t>
+      </w:r>
+      <w:r>
+        <w:rPr>
+          <w:rFonts w:eastAsia="Times New Roman" w:cstheme="minorHAnsi"/>
+          <w:color w:val="000000"/>
+          <w:lang w:eastAsia="pt-PT"/>
+        </w:rPr>
+        <w:t>Um educando não compareceu à aula, com este ocorrido, o docente procede para a marcação de uma falta no sistema.</w:t>
+      </w:r>
+    </w:p>
+    <w:p>
+      <w:pPr>
+        <w:spacing w:after="0" w:line="240" w:lineRule="auto"/>
+        <w:ind w:left="714"/>
+        <w:rPr>
+          <w:rFonts w:eastAsia="Times New Roman" w:cstheme="minorHAnsi"/>
+          <w:sz w:val="24"/>
+          <w:szCs w:val="24"/>
+          <w:lang w:eastAsia="pt-PT"/>
+        </w:rPr>
+      </w:pPr>
+      <w:r>
+        <w:rPr>
+          <w:rFonts w:eastAsia="Times New Roman" w:cstheme="minorHAnsi"/>
+          <w:color w:val="000000"/>
+          <w:lang w:eastAsia="pt-PT"/>
+        </w:rPr>
+        <w:t>O docente entra no sistema, na pauta de presenças, pelo que lhe é apresentado uma lista com os educandos da turma.</w:t>
+      </w:r>
+    </w:p>
+    <w:p>
+      <w:pPr>
+        <w:spacing w:after="0" w:line="240" w:lineRule="auto"/>
+        <w:ind w:left="714"/>
+        <w:rPr>
+          <w:rFonts w:eastAsia="Times New Roman" w:cstheme="minorHAnsi"/>
+          <w:sz w:val="24"/>
+          <w:szCs w:val="24"/>
+          <w:lang w:eastAsia="pt-PT"/>
+        </w:rPr>
+      </w:pPr>
+      <w:r>
+        <w:rPr>
+          <w:rFonts w:eastAsia="Times New Roman" w:cstheme="minorHAnsi"/>
+          <w:color w:val="000000"/>
+          <w:lang w:eastAsia="pt-PT"/>
+        </w:rPr>
+        <w:t>O docente seleciona o educando, ao qual será aplicada a falta, e marca no sistema.</w:t>
+      </w:r>
+    </w:p>
+    <w:p>
+      <w:pPr>
+        <w:spacing w:after="0" w:line="240" w:lineRule="auto"/>
+        <w:ind w:left="714"/>
+        <w:rPr>
+          <w:rFonts w:eastAsia="Times New Roman" w:cstheme="minorHAnsi"/>
+          <w:sz w:val="24"/>
+          <w:szCs w:val="24"/>
+          <w:lang w:eastAsia="pt-PT"/>
+        </w:rPr>
+      </w:pPr>
+      <w:r>
+        <w:rPr>
+          <w:rFonts w:eastAsia="Times New Roman" w:cstheme="minorHAnsi"/>
+          <w:color w:val="000000"/>
+          <w:lang w:eastAsia="pt-PT"/>
+        </w:rPr>
+        <w:t>Ao ser marcada a falta, o sistema envia um alerta para os Encarregados de Educação a informar da falta.</w:t>
+      </w:r>
+    </w:p>
+    <w:p>
+      <w:pPr>
+        <w:spacing w:after="0" w:line="240" w:lineRule="auto"/>
+        <w:ind w:left="714"/>
+        <w:rPr>
+          <w:rFonts w:eastAsia="Times New Roman" w:cstheme="minorHAnsi"/>
+          <w:sz w:val="24"/>
+          <w:szCs w:val="24"/>
+          <w:lang w:eastAsia="pt-PT"/>
+        </w:rPr>
+      </w:pPr>
+      <w:r>
+        <w:rPr>
+          <w:rFonts w:eastAsia="Times New Roman" w:cstheme="minorHAnsi"/>
+          <w:b/>
+          <w:bCs/>
+          <w:color w:val="000000"/>
+          <w:lang w:eastAsia="pt-PT"/>
+        </w:rPr>
+        <w:t xml:space="preserve">Cenário terciário: </w:t>
+      </w:r>
+      <w:r>
+        <w:rPr>
+          <w:rFonts w:eastAsia="Times New Roman" w:cstheme="minorHAnsi"/>
+          <w:color w:val="000000"/>
+          <w:lang w:eastAsia="pt-PT"/>
+        </w:rPr>
+        <w:t>Ocorreu um atraso na hora dos almoços, tendo que haver uma alteração na hora da sesta e na refeição.</w:t>
+      </w:r>
+    </w:p>
+    <w:p>
+      <w:pPr>
+        <w:spacing w:after="0" w:line="240" w:lineRule="auto"/>
+        <w:ind w:left="714"/>
+        <w:rPr>
+          <w:rFonts w:eastAsia="Times New Roman" w:cstheme="minorHAnsi"/>
+          <w:sz w:val="24"/>
+          <w:szCs w:val="24"/>
+          <w:lang w:eastAsia="pt-PT"/>
+        </w:rPr>
+      </w:pPr>
+      <w:r>
+        <w:rPr>
+          <w:rFonts w:eastAsia="Times New Roman" w:cstheme="minorHAnsi"/>
+          <w:color w:val="000000"/>
+          <w:lang w:eastAsia="pt-PT"/>
+        </w:rPr>
+        <w:t>Pelo que os docentes entraram na secção de rotinas diárias do sistema.</w:t>
+      </w:r>
+    </w:p>
+    <w:p>
+      <w:pPr>
+        <w:spacing w:after="0" w:line="240" w:lineRule="auto"/>
+        <w:ind w:left="714"/>
+        <w:rPr>
+          <w:rFonts w:eastAsia="Times New Roman" w:cstheme="minorHAnsi"/>
+          <w:sz w:val="24"/>
+          <w:szCs w:val="24"/>
+          <w:lang w:eastAsia="pt-PT"/>
+        </w:rPr>
+      </w:pPr>
+      <w:r>
+        <w:rPr>
+          <w:rFonts w:eastAsia="Times New Roman" w:cstheme="minorHAnsi"/>
+          <w:color w:val="000000"/>
+          <w:lang w:eastAsia="pt-PT"/>
+        </w:rPr>
+        <w:t>O sistema apresenta o horário com o plano diário das rotinas.</w:t>
+      </w:r>
+    </w:p>
+    <w:p>
+      <w:pPr>
+        <w:spacing w:after="0" w:line="240" w:lineRule="auto"/>
+        <w:ind w:left="714"/>
+        <w:rPr>
+          <w:rFonts w:eastAsia="Times New Roman" w:cstheme="minorHAnsi"/>
+          <w:sz w:val="24"/>
+          <w:szCs w:val="24"/>
+          <w:lang w:eastAsia="pt-PT"/>
+        </w:rPr>
+      </w:pPr>
+      <w:r>
+        <w:rPr>
+          <w:rFonts w:eastAsia="Times New Roman" w:cstheme="minorHAnsi"/>
+          <w:color w:val="000000"/>
+          <w:lang w:eastAsia="pt-PT"/>
+        </w:rPr>
+        <w:t xml:space="preserve">Os docentes alteram as horas da rotina diária </w:t>
+      </w:r>
+      <w:r>
+        <w:rPr>
+          <w:rFonts w:eastAsia="Times New Roman" w:cstheme="minorHAnsi"/>
+          <w:color w:val="000000"/>
+          <w:lang w:eastAsia="pt-PT"/>
+        </w:rPr>
+        <w:t>de forma que</w:t>
+      </w:r>
+      <w:r>
+        <w:rPr>
+          <w:rFonts w:eastAsia="Times New Roman" w:cstheme="minorHAnsi"/>
+          <w:color w:val="000000"/>
+          <w:lang w:eastAsia="pt-PT"/>
+        </w:rPr>
+        <w:t xml:space="preserve"> não haja sobreposição.</w:t>
+      </w:r>
+    </w:p>
+    <w:p>
+      <w:pPr>
+        <w:spacing w:after="0" w:line="240" w:lineRule="auto"/>
+        <w:ind w:left="714"/>
+        <w:rPr>
+          <w:rFonts w:eastAsia="Times New Roman" w:cstheme="minorHAnsi"/>
+          <w:sz w:val="24"/>
+          <w:szCs w:val="24"/>
+          <w:lang w:eastAsia="pt-PT"/>
+        </w:rPr>
+      </w:pPr>
+      <w:r>
+        <w:rPr>
+          <w:rFonts w:eastAsia="Times New Roman" w:cstheme="minorHAnsi"/>
+          <w:color w:val="000000"/>
+          <w:lang w:eastAsia="pt-PT"/>
+        </w:rPr>
+        <w:t>O sistema verifica se não há sobreposição das horas, se houver o sistema informa os docentes, caso contrário, a alteração é feita.</w:t>
+      </w:r>
+    </w:p>
+    <w:p>
+      <w:pPr>
+        <w:spacing w:after="0" w:line="240" w:lineRule="auto"/>
+        <w:ind w:left="714"/>
+        <w:rPr>
+          <w:rFonts w:eastAsia="Times New Roman" w:cstheme="minorHAnsi"/>
+          <w:sz w:val="24"/>
+          <w:szCs w:val="24"/>
+          <w:lang w:eastAsia="pt-PT"/>
+        </w:rPr>
+      </w:pPr>
+      <w:r>
+        <w:rPr>
+          <w:rFonts w:eastAsia="Times New Roman" w:cstheme="minorHAnsi"/>
+          <w:b/>
+          <w:bCs/>
+          <w:color w:val="000000"/>
+          <w:lang w:eastAsia="pt-PT"/>
+        </w:rPr>
+        <w:t>Extensões ou variações:</w:t>
+      </w:r>
+      <w:r>
+        <w:rPr>
+          <w:rFonts w:eastAsia="Times New Roman" w:cstheme="minorHAnsi"/>
+          <w:color w:val="000000"/>
+          <w:lang w:eastAsia="pt-PT"/>
+        </w:rPr>
+        <w:t xml:space="preserve"> A alteração do horário pode ser feita na administração da escola.</w:t>
+      </w:r>
+    </w:p>
+    <w:p>
+      <w:pPr>
+        <w:spacing w:after="0" w:line="240" w:lineRule="auto"/>
+        <w:ind w:left="709"/>
+        <w:rPr>
+          <w:rFonts w:eastAsia="Times New Roman" w:cstheme="minorHAnsi"/>
+          <w:sz w:val="24"/>
+          <w:szCs w:val="24"/>
+          <w:lang w:eastAsia="pt-PT"/>
+        </w:rPr>
+      </w:pPr>
+    </w:p>
+    <w:p>
+      <w:pPr>
+        <w:rPr>
+          <w:rFonts w:eastAsia="Times New Roman" w:cstheme="minorHAnsi"/>
+          <w:b/>
+          <w:bCs/>
+          <w:color w:val="000000"/>
+          <w:lang w:eastAsia="pt-PT"/>
+        </w:rPr>
+      </w:pPr>
+      <w:r>
+        <w:rPr>
+          <w:rFonts w:eastAsia="Times New Roman" w:cstheme="minorHAnsi"/>
+          <w:b/>
+          <w:bCs/>
+          <w:color w:val="000000"/>
+          <w:lang w:eastAsia="pt-PT"/>
+        </w:rPr>
+        <w:br w:type="page"/>
       </w:r>
       <w:r>
         <w:rPr>
@@ -13637,13 +14206,14 @@
           <w:sz w:val="24"/>
           <w:szCs w:val="24"/>
         </w:rPr>
-        <w:t>2</w:t>
-      </w:r>
-    </w:p>
-    <w:p>
-      <w:pPr>
-        <w:spacing w:after="0" w:line="240" w:lineRule="auto"/>
-        <w:ind w:left="714"/>
+        <w:lastRenderedPageBreak/>
+        <w:t>Exemplo 1.3</w:t>
+      </w:r>
+    </w:p>
+    <w:p>
+      <w:pPr>
+        <w:spacing w:after="0" w:line="240" w:lineRule="auto"/>
+        <w:ind w:left="709"/>
         <w:rPr>
           <w:rFonts w:eastAsia="Times New Roman" w:cstheme="minorHAnsi"/>
           <w:sz w:val="24"/>
@@ -13667,13 +14237,13 @@
           <w:color w:val="000000"/>
           <w:lang w:eastAsia="pt-PT"/>
         </w:rPr>
-        <w:t xml:space="preserve"> Gerir Horários </w:t>
-      </w:r>
-    </w:p>
-    <w:p>
-      <w:pPr>
-        <w:spacing w:after="0" w:line="240" w:lineRule="auto"/>
-        <w:ind w:left="714"/>
+        <w:t xml:space="preserve"> Gerir Faltas</w:t>
+      </w:r>
+    </w:p>
+    <w:p>
+      <w:pPr>
+        <w:spacing w:after="0" w:line="240" w:lineRule="auto"/>
+        <w:ind w:left="709"/>
         <w:rPr>
           <w:rFonts w:eastAsia="Times New Roman" w:cstheme="minorHAnsi"/>
           <w:sz w:val="24"/>
@@ -13697,13 +14267,13 @@
           <w:color w:val="000000"/>
           <w:lang w:eastAsia="pt-PT"/>
         </w:rPr>
-        <w:t xml:space="preserve"> Docentes podem consultar e alterar horários, rotinas diárias, e marcar faltas.</w:t>
-      </w:r>
-    </w:p>
-    <w:p>
-      <w:pPr>
-        <w:spacing w:after="0" w:line="240" w:lineRule="auto"/>
-        <w:ind w:left="714"/>
+        <w:t xml:space="preserve"> Docentes podem consultar e gerir as faltas, adicionando novas faltas caso o educando falte.</w:t>
+      </w:r>
+    </w:p>
+    <w:p>
+      <w:pPr>
+        <w:spacing w:after="0" w:line="240" w:lineRule="auto"/>
+        <w:ind w:left="709"/>
         <w:rPr>
           <w:rFonts w:eastAsia="Times New Roman" w:cstheme="minorHAnsi"/>
           <w:sz w:val="24"/>
@@ -13727,13 +14297,13 @@
           <w:color w:val="000000"/>
           <w:lang w:eastAsia="pt-PT"/>
         </w:rPr>
-        <w:t xml:space="preserve"> Ter sessão iniciada, e ter permissões de docente. Não ter sobreposição de horários.</w:t>
-      </w:r>
-    </w:p>
-    <w:p>
-      <w:pPr>
-        <w:spacing w:after="0" w:line="240" w:lineRule="auto"/>
-        <w:ind w:left="714"/>
+        <w:t xml:space="preserve"> Ter sessão iniciada, e ter permissões de docente. O educando ter faltado.</w:t>
+      </w:r>
+    </w:p>
+    <w:p>
+      <w:pPr>
+        <w:spacing w:after="0" w:line="240" w:lineRule="auto"/>
+        <w:ind w:left="709"/>
         <w:rPr>
           <w:rFonts w:eastAsia="Times New Roman" w:cstheme="minorHAnsi"/>
           <w:sz w:val="24"/>
@@ -13757,13 +14327,13 @@
           <w:color w:val="000000"/>
           <w:lang w:eastAsia="pt-PT"/>
         </w:rPr>
-        <w:t xml:space="preserve"> É enviado um alerta para os encarregados de educação.</w:t>
-      </w:r>
-    </w:p>
-    <w:p>
-      <w:pPr>
-        <w:spacing w:after="0" w:line="240" w:lineRule="auto"/>
-        <w:ind w:left="714"/>
+        <w:t xml:space="preserve"> É enviado um alerta para os Encarregados de educação sobre a nova falta</w:t>
+      </w:r>
+    </w:p>
+    <w:p>
+      <w:pPr>
+        <w:spacing w:after="0" w:line="240" w:lineRule="auto"/>
+        <w:ind w:left="709"/>
         <w:rPr>
           <w:rFonts w:eastAsia="Times New Roman" w:cstheme="minorHAnsi"/>
           <w:sz w:val="24"/>
@@ -13787,13 +14357,13 @@
           <w:color w:val="000000"/>
           <w:lang w:eastAsia="pt-PT"/>
         </w:rPr>
-        <w:t xml:space="preserve"> Se houver sobreposição de horas</w:t>
-      </w:r>
-    </w:p>
-    <w:p>
-      <w:pPr>
-        <w:spacing w:after="0" w:line="240" w:lineRule="auto"/>
-        <w:ind w:left="714"/>
+        <w:t xml:space="preserve"> Falha de net</w:t>
+      </w:r>
+    </w:p>
+    <w:p>
+      <w:pPr>
+        <w:spacing w:after="0" w:line="240" w:lineRule="auto"/>
+        <w:ind w:left="709"/>
         <w:rPr>
           <w:rFonts w:eastAsia="Times New Roman" w:cstheme="minorHAnsi"/>
           <w:sz w:val="24"/>
@@ -13817,13 +14387,13 @@
           <w:color w:val="000000"/>
           <w:lang w:eastAsia="pt-PT"/>
         </w:rPr>
-        <w:t xml:space="preserve"> Professor</w:t>
-      </w:r>
-    </w:p>
-    <w:p>
-      <w:pPr>
-        <w:spacing w:after="0" w:line="240" w:lineRule="auto"/>
-        <w:ind w:left="714"/>
+        <w:t xml:space="preserve"> Docentes, Encarregados de Educação</w:t>
+      </w:r>
+    </w:p>
+    <w:p>
+      <w:pPr>
+        <w:spacing w:after="0" w:line="240" w:lineRule="auto"/>
+        <w:ind w:left="709"/>
         <w:rPr>
           <w:rFonts w:eastAsia="Times New Roman" w:cstheme="minorHAnsi"/>
           <w:sz w:val="24"/>
@@ -13847,13 +14417,13 @@
           <w:color w:val="000000"/>
           <w:lang w:eastAsia="pt-PT"/>
         </w:rPr>
-        <w:t xml:space="preserve"> O docente teve uma consulta marcada na hora da aula, pelo que necessitou remarcar a aula.</w:t>
-      </w:r>
-    </w:p>
-    <w:p>
-      <w:pPr>
-        <w:spacing w:after="0" w:line="240" w:lineRule="auto"/>
-        <w:ind w:left="714"/>
+        <w:t xml:space="preserve"> Um educando não compareceu à aula, com este ocorrido, o docente procede para a marcação de uma falta no sistema.</w:t>
+      </w:r>
+    </w:p>
+    <w:p>
+      <w:pPr>
+        <w:spacing w:after="0" w:line="240" w:lineRule="auto"/>
+        <w:ind w:left="709"/>
         <w:rPr>
           <w:rFonts w:eastAsia="Times New Roman" w:cstheme="minorHAnsi"/>
           <w:sz w:val="24"/>
@@ -13867,13 +14437,13 @@
           <w:color w:val="000000"/>
           <w:lang w:eastAsia="pt-PT"/>
         </w:rPr>
-        <w:t>O docente seleciona a aula que vai faltar, e cancela a aula no sistema.</w:t>
-      </w:r>
-    </w:p>
-    <w:p>
-      <w:pPr>
-        <w:spacing w:after="0" w:line="240" w:lineRule="auto"/>
-        <w:ind w:left="714"/>
+        <w:t>O docente entra no sistema, na pauta de presenças, pelo que lhe é apresentado uma lista com os educandos da turma.</w:t>
+      </w:r>
+    </w:p>
+    <w:p>
+      <w:pPr>
+        <w:spacing w:after="0" w:line="240" w:lineRule="auto"/>
+        <w:ind w:left="709"/>
         <w:rPr>
           <w:rFonts w:eastAsia="Times New Roman" w:cstheme="minorHAnsi"/>
           <w:sz w:val="24"/>
@@ -13887,13 +14457,13 @@
           <w:color w:val="000000"/>
           <w:lang w:eastAsia="pt-PT"/>
         </w:rPr>
-        <w:t>O sistema envia uma notificação ao encarregado de educação com o cancelamento da aula.</w:t>
-      </w:r>
-    </w:p>
-    <w:p>
-      <w:pPr>
-        <w:spacing w:after="0" w:line="240" w:lineRule="auto"/>
-        <w:ind w:left="714"/>
+        <w:t>O docente seleciona o educando, ao qual será aplicada a falta, e marca no sistema.</w:t>
+      </w:r>
+    </w:p>
+    <w:p>
+      <w:pPr>
+        <w:spacing w:after="0" w:line="240" w:lineRule="auto"/>
+        <w:ind w:left="709"/>
         <w:rPr>
           <w:rFonts w:eastAsia="Times New Roman" w:cstheme="minorHAnsi"/>
           <w:sz w:val="24"/>
@@ -13907,13 +14477,13 @@
           <w:color w:val="000000"/>
           <w:lang w:eastAsia="pt-PT"/>
         </w:rPr>
-        <w:t>O docente seleciona a nova data da aula e marca a aula para esse dia.</w:t>
-      </w:r>
-    </w:p>
-    <w:p>
-      <w:pPr>
-        <w:spacing w:after="0" w:line="240" w:lineRule="auto"/>
-        <w:ind w:left="714"/>
+        <w:t>Ao ser marcada a falta, o sistema envia um alerta para os Encarregados de Educação a informar da falta.</w:t>
+      </w:r>
+    </w:p>
+    <w:p>
+      <w:pPr>
+        <w:spacing w:after="0" w:line="240" w:lineRule="auto"/>
+        <w:ind w:left="709"/>
         <w:rPr>
           <w:rFonts w:eastAsia="Times New Roman" w:cstheme="minorHAnsi"/>
           <w:sz w:val="24"/>
@@ -13924,16 +14494,26 @@
       <w:r>
         <w:rPr>
           <w:rFonts w:eastAsia="Times New Roman" w:cstheme="minorHAnsi"/>
-          <w:color w:val="000000"/>
-          <w:lang w:eastAsia="pt-PT"/>
-        </w:rPr>
-        <w:t>O sistema verifica se a marcação da hora é possível, se for possível envia um alerta aos pais com a nova data, se não for possível, o sistema informa o docente do erro ocorrido.</w:t>
-      </w:r>
-    </w:p>
-    <w:p>
-      <w:pPr>
-        <w:spacing w:after="0" w:line="240" w:lineRule="auto"/>
-        <w:ind w:left="714"/>
+          <w:b/>
+          <w:bCs/>
+          <w:color w:val="000000"/>
+          <w:lang w:eastAsia="pt-PT"/>
+        </w:rPr>
+        <w:t>Extensões ou variações:</w:t>
+      </w:r>
+      <w:r>
+        <w:rPr>
+          <w:rFonts w:eastAsia="Times New Roman" w:cstheme="minorHAnsi"/>
+          <w:color w:val="000000"/>
+          <w:lang w:eastAsia="pt-PT"/>
+        </w:rPr>
+        <w:t xml:space="preserve"> A marcação da falta pode ser feita através de um pedido à administração da escola.</w:t>
+      </w:r>
+    </w:p>
+    <w:p>
+      <w:pPr>
+        <w:spacing w:after="0" w:line="240" w:lineRule="auto"/>
+        <w:ind w:left="709"/>
         <w:rPr>
           <w:rFonts w:eastAsia="Times New Roman" w:cstheme="minorHAnsi"/>
           <w:sz w:val="24"/>
@@ -13941,273 +14521,17 @@
           <w:lang w:eastAsia="pt-PT"/>
         </w:rPr>
       </w:pPr>
-      <w:r>
-        <w:rPr>
-          <w:rFonts w:eastAsia="Times New Roman" w:cstheme="minorHAnsi"/>
+    </w:p>
+    <w:p>
+      <w:pPr>
+        <w:rPr>
+          <w:rFonts w:eastAsiaTheme="majorEastAsia" w:cstheme="minorHAnsi"/>
           <w:b/>
           <w:bCs/>
-          <w:color w:val="000000"/>
-          <w:lang w:eastAsia="pt-PT"/>
-        </w:rPr>
-        <w:t xml:space="preserve">Cenário Secundário: </w:t>
-      </w:r>
-      <w:r>
-        <w:rPr>
-          <w:rFonts w:eastAsia="Times New Roman" w:cstheme="minorHAnsi"/>
-          <w:color w:val="000000"/>
-          <w:lang w:eastAsia="pt-PT"/>
-        </w:rPr>
-        <w:t>Um educando não compareceu à aula, com este ocorrido, o docente procede para a marcação de uma falta no sistema.</w:t>
-      </w:r>
-    </w:p>
-    <w:p>
-      <w:pPr>
-        <w:spacing w:after="0" w:line="240" w:lineRule="auto"/>
-        <w:ind w:left="714"/>
-        <w:rPr>
-          <w:rFonts w:eastAsia="Times New Roman" w:cstheme="minorHAnsi"/>
-          <w:sz w:val="24"/>
-          <w:szCs w:val="24"/>
-          <w:lang w:eastAsia="pt-PT"/>
-        </w:rPr>
-      </w:pPr>
-      <w:r>
-        <w:rPr>
-          <w:rFonts w:eastAsia="Times New Roman" w:cstheme="minorHAnsi"/>
-          <w:color w:val="000000"/>
-          <w:lang w:eastAsia="pt-PT"/>
-        </w:rPr>
-        <w:t>O docente entra no sistema, na pauta de presenças, pelo que lhe é apresentado uma lista com os educandos da turma.</w:t>
-      </w:r>
-    </w:p>
-    <w:p>
-      <w:pPr>
-        <w:spacing w:after="0" w:line="240" w:lineRule="auto"/>
-        <w:ind w:left="714"/>
-        <w:rPr>
-          <w:rFonts w:eastAsia="Times New Roman" w:cstheme="minorHAnsi"/>
-          <w:sz w:val="24"/>
-          <w:szCs w:val="24"/>
-          <w:lang w:eastAsia="pt-PT"/>
-        </w:rPr>
-      </w:pPr>
-      <w:r>
-        <w:rPr>
-          <w:rFonts w:eastAsia="Times New Roman" w:cstheme="minorHAnsi"/>
-          <w:color w:val="000000"/>
-          <w:lang w:eastAsia="pt-PT"/>
-        </w:rPr>
-        <w:t>O docente seleciona o educando, ao qual será aplicada a falta, e marca no sistema.</w:t>
-      </w:r>
-    </w:p>
-    <w:p>
-      <w:pPr>
-        <w:spacing w:after="0" w:line="240" w:lineRule="auto"/>
-        <w:ind w:left="714"/>
-        <w:rPr>
-          <w:rFonts w:eastAsia="Times New Roman" w:cstheme="minorHAnsi"/>
-          <w:sz w:val="24"/>
-          <w:szCs w:val="24"/>
-          <w:lang w:eastAsia="pt-PT"/>
-        </w:rPr>
-      </w:pPr>
-      <w:r>
-        <w:rPr>
-          <w:rFonts w:eastAsia="Times New Roman" w:cstheme="minorHAnsi"/>
-          <w:color w:val="000000"/>
-          <w:lang w:eastAsia="pt-PT"/>
-        </w:rPr>
-        <w:t>Ao ser marcada a falta, o sistema envia um alerta para os Encarregados de Educação a informar da falta.</w:t>
-      </w:r>
-    </w:p>
-    <w:p>
-      <w:pPr>
-        <w:spacing w:after="0" w:line="240" w:lineRule="auto"/>
-        <w:ind w:left="714"/>
-        <w:rPr>
-          <w:rFonts w:eastAsia="Times New Roman" w:cstheme="minorHAnsi"/>
-          <w:sz w:val="24"/>
-          <w:szCs w:val="24"/>
-          <w:lang w:eastAsia="pt-PT"/>
-        </w:rPr>
-      </w:pPr>
-      <w:r>
-        <w:rPr>
-          <w:rFonts w:eastAsia="Times New Roman" w:cstheme="minorHAnsi"/>
-          <w:b/>
-          <w:bCs/>
-          <w:color w:val="000000"/>
-          <w:lang w:eastAsia="pt-PT"/>
-        </w:rPr>
-        <w:t xml:space="preserve">Cenário terciário: </w:t>
-      </w:r>
-      <w:r>
-        <w:rPr>
-          <w:rFonts w:eastAsia="Times New Roman" w:cstheme="minorHAnsi"/>
-          <w:color w:val="000000"/>
-          <w:lang w:eastAsia="pt-PT"/>
-        </w:rPr>
-        <w:t>Ocorreu um atraso na hora dos almoços, tendo que haver uma alteração na hora da sesta e na refeição.</w:t>
-      </w:r>
-    </w:p>
-    <w:p>
-      <w:pPr>
-        <w:spacing w:after="0" w:line="240" w:lineRule="auto"/>
-        <w:ind w:left="714"/>
-        <w:rPr>
-          <w:rFonts w:eastAsia="Times New Roman" w:cstheme="minorHAnsi"/>
-          <w:sz w:val="24"/>
-          <w:szCs w:val="24"/>
-          <w:lang w:eastAsia="pt-PT"/>
-        </w:rPr>
-      </w:pPr>
-      <w:r>
-        <w:rPr>
-          <w:rFonts w:eastAsia="Times New Roman" w:cstheme="minorHAnsi"/>
-          <w:color w:val="000000"/>
-          <w:lang w:eastAsia="pt-PT"/>
-        </w:rPr>
-        <w:t>Pelo que os docentes entraram na secção de rotinas diárias do sistema.</w:t>
-      </w:r>
-    </w:p>
-    <w:p>
-      <w:pPr>
-        <w:spacing w:after="0" w:line="240" w:lineRule="auto"/>
-        <w:ind w:left="714"/>
-        <w:rPr>
-          <w:rFonts w:eastAsia="Times New Roman" w:cstheme="minorHAnsi"/>
-          <w:sz w:val="24"/>
-          <w:szCs w:val="24"/>
-          <w:lang w:eastAsia="pt-PT"/>
-        </w:rPr>
-      </w:pPr>
-      <w:r>
-        <w:rPr>
-          <w:rFonts w:eastAsia="Times New Roman" w:cstheme="minorHAnsi"/>
-          <w:color w:val="000000"/>
-          <w:lang w:eastAsia="pt-PT"/>
-        </w:rPr>
-        <w:t>O sistema apresenta o horário com o plano diário das rotinas.</w:t>
-      </w:r>
-    </w:p>
-    <w:p>
-      <w:pPr>
-        <w:spacing w:after="0" w:line="240" w:lineRule="auto"/>
-        <w:ind w:left="714"/>
-        <w:rPr>
-          <w:rFonts w:eastAsia="Times New Roman" w:cstheme="minorHAnsi"/>
-          <w:sz w:val="24"/>
-          <w:szCs w:val="24"/>
-          <w:lang w:eastAsia="pt-PT"/>
-        </w:rPr>
-      </w:pPr>
-      <w:r>
-        <w:rPr>
-          <w:rFonts w:eastAsia="Times New Roman" w:cstheme="minorHAnsi"/>
-          <w:color w:val="000000"/>
-          <w:lang w:eastAsia="pt-PT"/>
-        </w:rPr>
-        <w:t xml:space="preserve">Os docentes alteram as horas da rotina diária </w:t>
-      </w:r>
-      <w:r>
-        <w:rPr>
-          <w:rFonts w:eastAsia="Times New Roman" w:cstheme="minorHAnsi"/>
-          <w:color w:val="000000"/>
-          <w:lang w:eastAsia="pt-PT"/>
-        </w:rPr>
-        <w:t>de forma que</w:t>
-      </w:r>
-      <w:r>
-        <w:rPr>
-          <w:rFonts w:eastAsia="Times New Roman" w:cstheme="minorHAnsi"/>
-          <w:color w:val="000000"/>
-          <w:lang w:eastAsia="pt-PT"/>
-        </w:rPr>
-        <w:t xml:space="preserve"> não haja sobreposição.</w:t>
-      </w:r>
-    </w:p>
-    <w:p>
-      <w:pPr>
-        <w:spacing w:after="0" w:line="240" w:lineRule="auto"/>
-        <w:ind w:left="714"/>
-        <w:rPr>
-          <w:rFonts w:eastAsia="Times New Roman" w:cstheme="minorHAnsi"/>
-          <w:sz w:val="24"/>
-          <w:szCs w:val="24"/>
-          <w:lang w:eastAsia="pt-PT"/>
-        </w:rPr>
-      </w:pPr>
-      <w:r>
-        <w:rPr>
-          <w:rFonts w:eastAsia="Times New Roman" w:cstheme="minorHAnsi"/>
-          <w:color w:val="000000"/>
-          <w:lang w:eastAsia="pt-PT"/>
-        </w:rPr>
-        <w:t>O sistema verifica se não há sobreposição das horas, se houver o sistema informa os docentes, caso contrário, a alteração é feita.</w:t>
-      </w:r>
-    </w:p>
-    <w:p>
-      <w:pPr>
-        <w:spacing w:after="0" w:line="240" w:lineRule="auto"/>
-        <w:ind w:left="714"/>
-        <w:rPr>
-          <w:rFonts w:eastAsia="Times New Roman" w:cstheme="minorHAnsi"/>
-          <w:sz w:val="24"/>
-          <w:szCs w:val="24"/>
-          <w:lang w:eastAsia="pt-PT"/>
-        </w:rPr>
-      </w:pPr>
-      <w:r>
-        <w:rPr>
-          <w:rFonts w:eastAsia="Times New Roman" w:cstheme="minorHAnsi"/>
-          <w:b/>
-          <w:bCs/>
-          <w:color w:val="000000"/>
-          <w:lang w:eastAsia="pt-PT"/>
-        </w:rPr>
-        <w:t>Extensões ou variações:</w:t>
-      </w:r>
-      <w:r>
-        <w:rPr>
-          <w:rFonts w:eastAsia="Times New Roman" w:cstheme="minorHAnsi"/>
-          <w:color w:val="000000"/>
-          <w:lang w:eastAsia="pt-PT"/>
-        </w:rPr>
-        <w:t xml:space="preserve"> A alteração do horário pode ser feita na administração da escola.</w:t>
-      </w:r>
-    </w:p>
-    <w:p>
-      <w:pPr>
-        <w:spacing w:after="0" w:line="240" w:lineRule="auto"/>
-        <w:ind w:left="709"/>
-        <w:rPr>
-          <w:rFonts w:eastAsia="Times New Roman" w:cstheme="minorHAnsi"/>
-          <w:sz w:val="24"/>
-          <w:szCs w:val="24"/>
-          <w:lang w:eastAsia="pt-PT"/>
-        </w:rPr>
-      </w:pPr>
-    </w:p>
-    <w:p>
-      <w:pPr>
-        <w:rPr>
-          <w:rFonts w:eastAsia="Times New Roman" w:cstheme="minorHAnsi"/>
-          <w:b/>
-          <w:bCs/>
-          <w:color w:val="000000"/>
-          <w:lang w:eastAsia="pt-PT"/>
-        </w:rPr>
-      </w:pPr>
-      <w:r>
-        <w:rPr>
-          <w:rFonts w:eastAsia="Times New Roman" w:cstheme="minorHAnsi"/>
-          <w:b/>
-          <w:bCs/>
-          <w:color w:val="000000"/>
-          <w:lang w:eastAsia="pt-PT"/>
-        </w:rPr>
-        <w:br w:type="page"/>
-      </w:r>
+          <w:sz w:val="28"/>
+          <w:szCs w:val="28"/>
+        </w:rPr>
+      </w:pPr>
       <w:r>
         <w:rPr>
           <w:rFonts w:cstheme="minorHAnsi"/>
@@ -14216,361 +14540,7 @@
           <w:sz w:val="24"/>
           <w:szCs w:val="24"/>
         </w:rPr>
-        <w:lastRenderedPageBreak/>
-        <w:t>Exemplo 1.</w:t>
-      </w:r>
-      <w:r>
-        <w:rPr>
-          <w:rFonts w:cstheme="minorHAnsi"/>
-          <w:b/>
-          <w:bCs/>
-          <w:sz w:val="24"/>
-          <w:szCs w:val="24"/>
-        </w:rPr>
-        <w:t>3</w:t>
-      </w:r>
-    </w:p>
-    <w:p>
-      <w:pPr>
-        <w:spacing w:after="0" w:line="240" w:lineRule="auto"/>
-        <w:ind w:left="709"/>
-        <w:rPr>
-          <w:rFonts w:eastAsia="Times New Roman" w:cstheme="minorHAnsi"/>
-          <w:sz w:val="24"/>
-          <w:szCs w:val="24"/>
-          <w:lang w:eastAsia="pt-PT"/>
-        </w:rPr>
-      </w:pPr>
-      <w:r>
-        <w:rPr>
-          <w:rFonts w:eastAsia="Times New Roman" w:cstheme="minorHAnsi"/>
-          <w:b/>
-          <w:bCs/>
-          <w:color w:val="000000"/>
-          <w:lang w:eastAsia="pt-PT"/>
-        </w:rPr>
-        <w:t>Nome:</w:t>
-      </w:r>
-      <w:r>
-        <w:rPr>
-          <w:rFonts w:eastAsia="Times New Roman" w:cstheme="minorHAnsi"/>
-          <w:color w:val="000000"/>
-          <w:lang w:eastAsia="pt-PT"/>
-        </w:rPr>
-        <w:t xml:space="preserve"> Gerir Faltas</w:t>
-      </w:r>
-    </w:p>
-    <w:p>
-      <w:pPr>
-        <w:spacing w:after="0" w:line="240" w:lineRule="auto"/>
-        <w:ind w:left="709"/>
-        <w:rPr>
-          <w:rFonts w:eastAsia="Times New Roman" w:cstheme="minorHAnsi"/>
-          <w:sz w:val="24"/>
-          <w:szCs w:val="24"/>
-          <w:lang w:eastAsia="pt-PT"/>
-        </w:rPr>
-      </w:pPr>
-      <w:r>
-        <w:rPr>
-          <w:rFonts w:eastAsia="Times New Roman" w:cstheme="minorHAnsi"/>
-          <w:b/>
-          <w:bCs/>
-          <w:color w:val="000000"/>
-          <w:lang w:eastAsia="pt-PT"/>
-        </w:rPr>
-        <w:t>Descrição:</w:t>
-      </w:r>
-      <w:r>
-        <w:rPr>
-          <w:rFonts w:eastAsia="Times New Roman" w:cstheme="minorHAnsi"/>
-          <w:color w:val="000000"/>
-          <w:lang w:eastAsia="pt-PT"/>
-        </w:rPr>
-        <w:t xml:space="preserve"> Docentes podem consultar e gerir as faltas, adicionando novas faltas caso o educando falte.</w:t>
-      </w:r>
-    </w:p>
-    <w:p>
-      <w:pPr>
-        <w:spacing w:after="0" w:line="240" w:lineRule="auto"/>
-        <w:ind w:left="709"/>
-        <w:rPr>
-          <w:rFonts w:eastAsia="Times New Roman" w:cstheme="minorHAnsi"/>
-          <w:sz w:val="24"/>
-          <w:szCs w:val="24"/>
-          <w:lang w:eastAsia="pt-PT"/>
-        </w:rPr>
-      </w:pPr>
-      <w:r>
-        <w:rPr>
-          <w:rFonts w:eastAsia="Times New Roman" w:cstheme="minorHAnsi"/>
-          <w:b/>
-          <w:bCs/>
-          <w:color w:val="000000"/>
-          <w:lang w:eastAsia="pt-PT"/>
-        </w:rPr>
-        <w:t>Pré-Condições:</w:t>
-      </w:r>
-      <w:r>
-        <w:rPr>
-          <w:rFonts w:eastAsia="Times New Roman" w:cstheme="minorHAnsi"/>
-          <w:color w:val="000000"/>
-          <w:lang w:eastAsia="pt-PT"/>
-        </w:rPr>
-        <w:t xml:space="preserve"> Ter sessão iniciada, e ter permissões de docente. O educando ter faltado.</w:t>
-      </w:r>
-    </w:p>
-    <w:p>
-      <w:pPr>
-        <w:spacing w:after="0" w:line="240" w:lineRule="auto"/>
-        <w:ind w:left="709"/>
-        <w:rPr>
-          <w:rFonts w:eastAsia="Times New Roman" w:cstheme="minorHAnsi"/>
-          <w:sz w:val="24"/>
-          <w:szCs w:val="24"/>
-          <w:lang w:eastAsia="pt-PT"/>
-        </w:rPr>
-      </w:pPr>
-      <w:r>
-        <w:rPr>
-          <w:rFonts w:eastAsia="Times New Roman" w:cstheme="minorHAnsi"/>
-          <w:b/>
-          <w:bCs/>
-          <w:color w:val="000000"/>
-          <w:lang w:eastAsia="pt-PT"/>
-        </w:rPr>
-        <w:t>Pós-Condições:</w:t>
-      </w:r>
-      <w:r>
-        <w:rPr>
-          <w:rFonts w:eastAsia="Times New Roman" w:cstheme="minorHAnsi"/>
-          <w:color w:val="000000"/>
-          <w:lang w:eastAsia="pt-PT"/>
-        </w:rPr>
-        <w:t xml:space="preserve"> É enviado um alerta para os Encarregados de educação sobre a nova falta</w:t>
-      </w:r>
-    </w:p>
-    <w:p>
-      <w:pPr>
-        <w:spacing w:after="0" w:line="240" w:lineRule="auto"/>
-        <w:ind w:left="709"/>
-        <w:rPr>
-          <w:rFonts w:eastAsia="Times New Roman" w:cstheme="minorHAnsi"/>
-          <w:sz w:val="24"/>
-          <w:szCs w:val="24"/>
-          <w:lang w:eastAsia="pt-PT"/>
-        </w:rPr>
-      </w:pPr>
-      <w:r>
-        <w:rPr>
-          <w:rFonts w:eastAsia="Times New Roman" w:cstheme="minorHAnsi"/>
-          <w:b/>
-          <w:bCs/>
-          <w:color w:val="000000"/>
-          <w:lang w:eastAsia="pt-PT"/>
-        </w:rPr>
-        <w:t>Situações de falha:</w:t>
-      </w:r>
-      <w:r>
-        <w:rPr>
-          <w:rFonts w:eastAsia="Times New Roman" w:cstheme="minorHAnsi"/>
-          <w:color w:val="000000"/>
-          <w:lang w:eastAsia="pt-PT"/>
-        </w:rPr>
-        <w:t xml:space="preserve"> Falha de net</w:t>
-      </w:r>
-    </w:p>
-    <w:p>
-      <w:pPr>
-        <w:spacing w:after="0" w:line="240" w:lineRule="auto"/>
-        <w:ind w:left="709"/>
-        <w:rPr>
-          <w:rFonts w:eastAsia="Times New Roman" w:cstheme="minorHAnsi"/>
-          <w:sz w:val="24"/>
-          <w:szCs w:val="24"/>
-          <w:lang w:eastAsia="pt-PT"/>
-        </w:rPr>
-      </w:pPr>
-      <w:r>
-        <w:rPr>
-          <w:rFonts w:eastAsia="Times New Roman" w:cstheme="minorHAnsi"/>
-          <w:b/>
-          <w:bCs/>
-          <w:color w:val="000000"/>
-          <w:lang w:eastAsia="pt-PT"/>
-        </w:rPr>
-        <w:t>Atores:</w:t>
-      </w:r>
-      <w:r>
-        <w:rPr>
-          <w:rFonts w:eastAsia="Times New Roman" w:cstheme="minorHAnsi"/>
-          <w:color w:val="000000"/>
-          <w:lang w:eastAsia="pt-PT"/>
-        </w:rPr>
-        <w:t xml:space="preserve"> Docentes, Encarregados de Educação</w:t>
-      </w:r>
-    </w:p>
-    <w:p>
-      <w:pPr>
-        <w:spacing w:after="0" w:line="240" w:lineRule="auto"/>
-        <w:ind w:left="709"/>
-        <w:rPr>
-          <w:rFonts w:eastAsia="Times New Roman" w:cstheme="minorHAnsi"/>
-          <w:sz w:val="24"/>
-          <w:szCs w:val="24"/>
-          <w:lang w:eastAsia="pt-PT"/>
-        </w:rPr>
-      </w:pPr>
-      <w:r>
-        <w:rPr>
-          <w:rFonts w:eastAsia="Times New Roman" w:cstheme="minorHAnsi"/>
-          <w:b/>
-          <w:bCs/>
-          <w:color w:val="000000"/>
-          <w:lang w:eastAsia="pt-PT"/>
-        </w:rPr>
-        <w:t>Cenário principal:</w:t>
-      </w:r>
-      <w:r>
-        <w:rPr>
-          <w:rFonts w:eastAsia="Times New Roman" w:cstheme="minorHAnsi"/>
-          <w:color w:val="000000"/>
-          <w:lang w:eastAsia="pt-PT"/>
-        </w:rPr>
-        <w:t xml:space="preserve"> Um educando não compareceu à aula, com este ocorrido, o docente procede para a marcação de uma falta no sistema.</w:t>
-      </w:r>
-    </w:p>
-    <w:p>
-      <w:pPr>
-        <w:spacing w:after="0" w:line="240" w:lineRule="auto"/>
-        <w:ind w:left="709"/>
-        <w:rPr>
-          <w:rFonts w:eastAsia="Times New Roman" w:cstheme="minorHAnsi"/>
-          <w:sz w:val="24"/>
-          <w:szCs w:val="24"/>
-          <w:lang w:eastAsia="pt-PT"/>
-        </w:rPr>
-      </w:pPr>
-      <w:r>
-        <w:rPr>
-          <w:rFonts w:eastAsia="Times New Roman" w:cstheme="minorHAnsi"/>
-          <w:color w:val="000000"/>
-          <w:lang w:eastAsia="pt-PT"/>
-        </w:rPr>
-        <w:t>O docente entra no sistema, na pauta de presenças, pelo que lhe é apresentado uma lista com os educandos da turma.</w:t>
-      </w:r>
-    </w:p>
-    <w:p>
-      <w:pPr>
-        <w:spacing w:after="0" w:line="240" w:lineRule="auto"/>
-        <w:ind w:left="709"/>
-        <w:rPr>
-          <w:rFonts w:eastAsia="Times New Roman" w:cstheme="minorHAnsi"/>
-          <w:sz w:val="24"/>
-          <w:szCs w:val="24"/>
-          <w:lang w:eastAsia="pt-PT"/>
-        </w:rPr>
-      </w:pPr>
-      <w:r>
-        <w:rPr>
-          <w:rFonts w:eastAsia="Times New Roman" w:cstheme="minorHAnsi"/>
-          <w:color w:val="000000"/>
-          <w:lang w:eastAsia="pt-PT"/>
-        </w:rPr>
-        <w:t>O docente seleciona o educando, ao qual será aplicada a falta, e marca no sistema.</w:t>
-      </w:r>
-    </w:p>
-    <w:p>
-      <w:pPr>
-        <w:spacing w:after="0" w:line="240" w:lineRule="auto"/>
-        <w:ind w:left="709"/>
-        <w:rPr>
-          <w:rFonts w:eastAsia="Times New Roman" w:cstheme="minorHAnsi"/>
-          <w:sz w:val="24"/>
-          <w:szCs w:val="24"/>
-          <w:lang w:eastAsia="pt-PT"/>
-        </w:rPr>
-      </w:pPr>
-      <w:r>
-        <w:rPr>
-          <w:rFonts w:eastAsia="Times New Roman" w:cstheme="minorHAnsi"/>
-          <w:color w:val="000000"/>
-          <w:lang w:eastAsia="pt-PT"/>
-        </w:rPr>
-        <w:t>Ao ser marcada a falta, o sistema envia um alerta para os Encarregados de Educação a informar da falta.</w:t>
-      </w:r>
-    </w:p>
-    <w:p>
-      <w:pPr>
-        <w:spacing w:after="0" w:line="240" w:lineRule="auto"/>
-        <w:ind w:left="709"/>
-        <w:rPr>
-          <w:rFonts w:eastAsia="Times New Roman" w:cstheme="minorHAnsi"/>
-          <w:sz w:val="24"/>
-          <w:szCs w:val="24"/>
-          <w:lang w:eastAsia="pt-PT"/>
-        </w:rPr>
-      </w:pPr>
-      <w:r>
-        <w:rPr>
-          <w:rFonts w:eastAsia="Times New Roman" w:cstheme="minorHAnsi"/>
-          <w:b/>
-          <w:bCs/>
-          <w:color w:val="000000"/>
-          <w:lang w:eastAsia="pt-PT"/>
-        </w:rPr>
-        <w:t>Extensões ou variações:</w:t>
-      </w:r>
-      <w:r>
-        <w:rPr>
-          <w:rFonts w:eastAsia="Times New Roman" w:cstheme="minorHAnsi"/>
-          <w:color w:val="000000"/>
-          <w:lang w:eastAsia="pt-PT"/>
-        </w:rPr>
-        <w:t xml:space="preserve"> A marcação da falta pode ser feita através de um pedido à administração da escola.</w:t>
-      </w:r>
-    </w:p>
-    <w:p>
-      <w:pPr>
-        <w:spacing w:after="0" w:line="240" w:lineRule="auto"/>
-        <w:ind w:left="709"/>
-        <w:rPr>
-          <w:rFonts w:eastAsia="Times New Roman" w:cstheme="minorHAnsi"/>
-          <w:sz w:val="24"/>
-          <w:szCs w:val="24"/>
-          <w:lang w:eastAsia="pt-PT"/>
-        </w:rPr>
-      </w:pPr>
-    </w:p>
-    <w:p>
-      <w:pPr>
-        <w:rPr>
-          <w:rFonts w:eastAsiaTheme="majorEastAsia" w:cstheme="minorHAnsi"/>
-          <w:b/>
-          <w:bCs/>
-          <w:sz w:val="28"/>
-          <w:szCs w:val="28"/>
-        </w:rPr>
-      </w:pPr>
-      <w:r>
-        <w:rPr>
-          <w:rFonts w:cstheme="minorHAnsi"/>
-          <w:b/>
-          <w:bCs/>
-          <w:sz w:val="24"/>
-          <w:szCs w:val="24"/>
-        </w:rPr>
-        <w:t>Exemplo 1.</w:t>
-      </w:r>
-      <w:r>
-        <w:rPr>
-          <w:rFonts w:cstheme="minorHAnsi"/>
-          <w:b/>
-          <w:bCs/>
-          <w:sz w:val="24"/>
-          <w:szCs w:val="24"/>
-        </w:rPr>
-        <w:t>4</w:t>
+        <w:t>Exemplo 1.4</w:t>
       </w:r>
     </w:p>
     <w:p>
@@ -15503,13 +15473,7 @@
           <w:rFonts w:cstheme="minorHAnsi"/>
         </w:rPr>
         <w:lastRenderedPageBreak/>
-        <w:t xml:space="preserve">Funcionalidade </w:t>
-      </w:r>
-      <w:r>
-        <w:rPr>
-          <w:rFonts w:cstheme="minorHAnsi"/>
-        </w:rPr>
-        <w:t>2</w:t>
+        <w:t>Funcionalidade 2</w:t>
       </w:r>
     </w:p>
     <w:p>
@@ -15960,17 +15924,7 @@
           <w:sz w:val="24"/>
           <w:szCs w:val="24"/>
         </w:rPr>
-        <w:t>Exemplo 2.</w:t>
-      </w:r>
-      <w:r>
-        <w:rPr>
-          <w:rFonts w:cstheme="minorHAnsi"/>
-          <w:b/>
-          <w:bCs/>
-          <w:sz w:val="24"/>
-          <w:szCs w:val="24"/>
-        </w:rPr>
-        <w:t>2</w:t>
+        <w:t>Exemplo 2.2</w:t>
       </w:r>
     </w:p>
     <w:p>
@@ -16322,13 +16276,7 @@
           <w:rFonts w:cstheme="minorHAnsi"/>
         </w:rPr>
         <w:lastRenderedPageBreak/>
-        <w:t xml:space="preserve">Funcionalidade </w:t>
-      </w:r>
-      <w:r>
-        <w:rPr>
-          <w:rFonts w:cstheme="minorHAnsi"/>
-        </w:rPr>
-        <w:t>3</w:t>
+        <w:t>Funcionalidade 3</w:t>
       </w:r>
     </w:p>
     <w:p>
@@ -16350,9 +16298,348 @@
           <w:sz w:val="24"/>
           <w:szCs w:val="24"/>
         </w:rPr>
-        <w:t xml:space="preserve">Exemplo </w:t>
-      </w:r>
-      <w:r>
+        <w:t>Exemplo 3.1</w:t>
+      </w:r>
+    </w:p>
+    <w:p>
+      <w:pPr>
+        <w:pStyle w:val="NormalWeb"/>
+        <w:spacing w:before="0" w:beforeAutospacing="0" w:after="0" w:afterAutospacing="0"/>
+        <w:ind w:left="357"/>
+        <w:rPr>
+          <w:rFonts w:asciiTheme="minorHAnsi" w:hAnsiTheme="minorHAnsi" w:cstheme="minorHAnsi"/>
+        </w:rPr>
+      </w:pPr>
+      <w:r>
+        <w:rPr>
+          <w:rFonts w:asciiTheme="minorHAnsi" w:hAnsiTheme="minorHAnsi" w:cstheme="minorHAnsi"/>
+        </w:rPr>
+        <w:tab/>
+      </w:r>
+      <w:r>
+        <w:rPr>
+          <w:rFonts w:asciiTheme="minorHAnsi" w:hAnsiTheme="minorHAnsi" w:cstheme="minorHAnsi"/>
+          <w:b/>
+          <w:bCs/>
+          <w:color w:val="000000"/>
+          <w:sz w:val="22"/>
+          <w:szCs w:val="22"/>
+        </w:rPr>
+        <w:t>Nome:</w:t>
+      </w:r>
+      <w:r>
+        <w:rPr>
+          <w:rFonts w:asciiTheme="minorHAnsi" w:hAnsiTheme="minorHAnsi" w:cstheme="minorHAnsi"/>
+          <w:color w:val="000000"/>
+          <w:sz w:val="22"/>
+          <w:szCs w:val="22"/>
+        </w:rPr>
+        <w:t xml:space="preserve"> Consultar avaliações</w:t>
+      </w:r>
+    </w:p>
+    <w:p>
+      <w:pPr>
+        <w:spacing w:after="0" w:line="240" w:lineRule="auto"/>
+        <w:ind w:left="1066"/>
+        <w:rPr>
+          <w:rFonts w:eastAsia="Times New Roman" w:cstheme="minorHAnsi"/>
+          <w:sz w:val="24"/>
+          <w:szCs w:val="24"/>
+          <w:lang w:eastAsia="pt-PT"/>
+        </w:rPr>
+      </w:pPr>
+      <w:r>
+        <w:rPr>
+          <w:rFonts w:eastAsia="Times New Roman" w:cstheme="minorHAnsi"/>
+          <w:b/>
+          <w:bCs/>
+          <w:color w:val="000000"/>
+          <w:lang w:eastAsia="pt-PT"/>
+        </w:rPr>
+        <w:t>Descrição:</w:t>
+      </w:r>
+      <w:r>
+        <w:rPr>
+          <w:rFonts w:eastAsia="Times New Roman" w:cstheme="minorHAnsi"/>
+          <w:color w:val="000000"/>
+          <w:lang w:eastAsia="pt-PT"/>
+        </w:rPr>
+        <w:t xml:space="preserve"> Encarregados de educação podem consultar as avaliações de seus educandos, como as datas ou as notas.</w:t>
+      </w:r>
+    </w:p>
+    <w:p>
+      <w:pPr>
+        <w:spacing w:after="0" w:line="240" w:lineRule="auto"/>
+        <w:ind w:left="1066"/>
+        <w:rPr>
+          <w:rFonts w:eastAsia="Times New Roman" w:cstheme="minorHAnsi"/>
+          <w:sz w:val="24"/>
+          <w:szCs w:val="24"/>
+          <w:lang w:eastAsia="pt-PT"/>
+        </w:rPr>
+      </w:pPr>
+      <w:r>
+        <w:rPr>
+          <w:rFonts w:eastAsia="Times New Roman" w:cstheme="minorHAnsi"/>
+          <w:b/>
+          <w:bCs/>
+          <w:color w:val="000000"/>
+          <w:lang w:eastAsia="pt-PT"/>
+        </w:rPr>
+        <w:t>Pré-Condições:</w:t>
+      </w:r>
+      <w:r>
+        <w:rPr>
+          <w:rFonts w:eastAsia="Times New Roman" w:cstheme="minorHAnsi"/>
+          <w:color w:val="000000"/>
+          <w:lang w:eastAsia="pt-PT"/>
+        </w:rPr>
+        <w:t xml:space="preserve"> Ter sessão iniciada.</w:t>
+      </w:r>
+    </w:p>
+    <w:p>
+      <w:pPr>
+        <w:spacing w:after="0" w:line="240" w:lineRule="auto"/>
+        <w:ind w:left="1066"/>
+        <w:rPr>
+          <w:rFonts w:eastAsia="Times New Roman" w:cstheme="minorHAnsi"/>
+          <w:sz w:val="24"/>
+          <w:szCs w:val="24"/>
+          <w:lang w:eastAsia="pt-PT"/>
+        </w:rPr>
+      </w:pPr>
+      <w:r>
+        <w:rPr>
+          <w:rFonts w:eastAsia="Times New Roman" w:cstheme="minorHAnsi"/>
+          <w:b/>
+          <w:bCs/>
+          <w:color w:val="000000"/>
+          <w:lang w:eastAsia="pt-PT"/>
+        </w:rPr>
+        <w:t>Pós-Condições:</w:t>
+      </w:r>
+      <w:r>
+        <w:rPr>
+          <w:rFonts w:eastAsia="Times New Roman" w:cstheme="minorHAnsi"/>
+          <w:color w:val="000000"/>
+          <w:lang w:eastAsia="pt-PT"/>
+        </w:rPr>
+        <w:t> </w:t>
+      </w:r>
+    </w:p>
+    <w:p>
+      <w:pPr>
+        <w:spacing w:after="0" w:line="240" w:lineRule="auto"/>
+        <w:ind w:left="1066"/>
+        <w:rPr>
+          <w:rFonts w:eastAsia="Times New Roman" w:cstheme="minorHAnsi"/>
+          <w:sz w:val="24"/>
+          <w:szCs w:val="24"/>
+          <w:lang w:eastAsia="pt-PT"/>
+        </w:rPr>
+      </w:pPr>
+      <w:r>
+        <w:rPr>
+          <w:rFonts w:eastAsia="Times New Roman" w:cstheme="minorHAnsi"/>
+          <w:b/>
+          <w:bCs/>
+          <w:color w:val="000000"/>
+          <w:lang w:eastAsia="pt-PT"/>
+        </w:rPr>
+        <w:t>Situações de falha:</w:t>
+      </w:r>
+      <w:r>
+        <w:rPr>
+          <w:rFonts w:eastAsia="Times New Roman" w:cstheme="minorHAnsi"/>
+          <w:color w:val="000000"/>
+          <w:lang w:eastAsia="pt-PT"/>
+        </w:rPr>
+        <w:t xml:space="preserve"> Houver falha de net, ou sobreposição de datas</w:t>
+      </w:r>
+    </w:p>
+    <w:p>
+      <w:pPr>
+        <w:spacing w:after="0" w:line="240" w:lineRule="auto"/>
+        <w:ind w:left="1066"/>
+        <w:rPr>
+          <w:rFonts w:eastAsia="Times New Roman" w:cstheme="minorHAnsi"/>
+          <w:sz w:val="24"/>
+          <w:szCs w:val="24"/>
+          <w:lang w:eastAsia="pt-PT"/>
+        </w:rPr>
+      </w:pPr>
+      <w:r>
+        <w:rPr>
+          <w:rFonts w:eastAsia="Times New Roman" w:cstheme="minorHAnsi"/>
+          <w:b/>
+          <w:bCs/>
+          <w:color w:val="000000"/>
+          <w:lang w:eastAsia="pt-PT"/>
+        </w:rPr>
+        <w:t>Atores:</w:t>
+      </w:r>
+      <w:r>
+        <w:rPr>
+          <w:rFonts w:eastAsia="Times New Roman" w:cstheme="minorHAnsi"/>
+          <w:color w:val="000000"/>
+          <w:lang w:eastAsia="pt-PT"/>
+        </w:rPr>
+        <w:t xml:space="preserve"> Encarregados de Educação</w:t>
+      </w:r>
+    </w:p>
+    <w:p>
+      <w:pPr>
+        <w:spacing w:after="0" w:line="240" w:lineRule="auto"/>
+        <w:ind w:left="1066"/>
+        <w:rPr>
+          <w:rFonts w:eastAsia="Times New Roman" w:cstheme="minorHAnsi"/>
+          <w:sz w:val="24"/>
+          <w:szCs w:val="24"/>
+          <w:lang w:eastAsia="pt-PT"/>
+        </w:rPr>
+      </w:pPr>
+      <w:r>
+        <w:rPr>
+          <w:rFonts w:eastAsia="Times New Roman" w:cstheme="minorHAnsi"/>
+          <w:b/>
+          <w:bCs/>
+          <w:color w:val="000000"/>
+          <w:lang w:eastAsia="pt-PT"/>
+        </w:rPr>
+        <w:t>Cenário principal:</w:t>
+      </w:r>
+      <w:r>
+        <w:rPr>
+          <w:rFonts w:eastAsia="Times New Roman" w:cstheme="minorHAnsi"/>
+          <w:color w:val="000000"/>
+          <w:lang w:eastAsia="pt-PT"/>
+        </w:rPr>
+        <w:t xml:space="preserve"> O encarregado de educação quer consultar as datas e as notas do seu educando.</w:t>
+      </w:r>
+    </w:p>
+    <w:p>
+      <w:pPr>
+        <w:spacing w:after="0" w:line="240" w:lineRule="auto"/>
+        <w:ind w:left="1066"/>
+        <w:rPr>
+          <w:rFonts w:eastAsia="Times New Roman" w:cstheme="minorHAnsi"/>
+          <w:sz w:val="24"/>
+          <w:szCs w:val="24"/>
+          <w:lang w:eastAsia="pt-PT"/>
+        </w:rPr>
+      </w:pPr>
+      <w:r>
+        <w:rPr>
+          <w:rFonts w:eastAsia="Times New Roman" w:cstheme="minorHAnsi"/>
+          <w:color w:val="000000"/>
+          <w:lang w:eastAsia="pt-PT"/>
+        </w:rPr>
+        <w:t>O encarregado de educação entra na área de avaliações do sistema.</w:t>
+      </w:r>
+    </w:p>
+    <w:p>
+      <w:pPr>
+        <w:spacing w:after="0" w:line="240" w:lineRule="auto"/>
+        <w:ind w:left="1066"/>
+        <w:rPr>
+          <w:rFonts w:eastAsia="Times New Roman" w:cstheme="minorHAnsi"/>
+          <w:sz w:val="24"/>
+          <w:szCs w:val="24"/>
+          <w:lang w:eastAsia="pt-PT"/>
+        </w:rPr>
+      </w:pPr>
+      <w:r>
+        <w:rPr>
+          <w:rFonts w:eastAsia="Times New Roman" w:cstheme="minorHAnsi"/>
+          <w:color w:val="000000"/>
+          <w:lang w:eastAsia="pt-PT"/>
+        </w:rPr>
+        <w:t>O sistema apresenta uma lista das avaliações do educando, incluindo a data de cada avaliação.</w:t>
+      </w:r>
+    </w:p>
+    <w:p>
+      <w:pPr>
+        <w:spacing w:after="0" w:line="240" w:lineRule="auto"/>
+        <w:ind w:left="1066"/>
+        <w:rPr>
+          <w:rFonts w:eastAsia="Times New Roman" w:cstheme="minorHAnsi"/>
+          <w:sz w:val="24"/>
+          <w:szCs w:val="24"/>
+          <w:lang w:eastAsia="pt-PT"/>
+        </w:rPr>
+      </w:pPr>
+      <w:r>
+        <w:rPr>
+          <w:rFonts w:eastAsia="Times New Roman" w:cstheme="minorHAnsi"/>
+          <w:color w:val="000000"/>
+          <w:lang w:eastAsia="pt-PT"/>
+        </w:rPr>
+        <w:t>O educando seleciona a avaliação que quer ver a nota.</w:t>
+      </w:r>
+    </w:p>
+    <w:p>
+      <w:pPr>
+        <w:spacing w:after="0" w:line="240" w:lineRule="auto"/>
+        <w:ind w:left="1066"/>
+        <w:rPr>
+          <w:rFonts w:eastAsia="Times New Roman" w:cstheme="minorHAnsi"/>
+          <w:sz w:val="24"/>
+          <w:szCs w:val="24"/>
+          <w:lang w:eastAsia="pt-PT"/>
+        </w:rPr>
+      </w:pPr>
+      <w:r>
+        <w:rPr>
+          <w:rFonts w:eastAsia="Times New Roman" w:cstheme="minorHAnsi"/>
+          <w:color w:val="000000"/>
+          <w:lang w:eastAsia="pt-PT"/>
+        </w:rPr>
+        <w:t>O sistema apresenta os detalhes da avaliação selecionada.</w:t>
+      </w:r>
+    </w:p>
+    <w:p>
+      <w:pPr>
+        <w:spacing w:after="0" w:line="240" w:lineRule="auto"/>
+        <w:ind w:left="1066"/>
+        <w:rPr>
+          <w:rFonts w:eastAsia="Times New Roman" w:cstheme="minorHAnsi"/>
+          <w:color w:val="000000"/>
+          <w:lang w:eastAsia="pt-PT"/>
+        </w:rPr>
+      </w:pPr>
+      <w:r>
+        <w:rPr>
+          <w:rFonts w:eastAsia="Times New Roman" w:cstheme="minorHAnsi"/>
+          <w:b/>
+          <w:bCs/>
+          <w:color w:val="000000"/>
+          <w:lang w:eastAsia="pt-PT"/>
+        </w:rPr>
+        <w:t>Extensões ou variações:</w:t>
+      </w:r>
+      <w:r>
+        <w:rPr>
+          <w:rFonts w:eastAsia="Times New Roman" w:cstheme="minorHAnsi"/>
+          <w:color w:val="000000"/>
+          <w:lang w:eastAsia="pt-PT"/>
+        </w:rPr>
+        <w:t xml:space="preserve"> Pode consultar diretamente na escola</w:t>
+      </w:r>
+    </w:p>
+    <w:p>
+      <w:pPr>
+        <w:spacing w:after="0" w:line="240" w:lineRule="auto"/>
+        <w:ind w:left="1066"/>
+        <w:rPr>
+          <w:rFonts w:eastAsia="Times New Roman" w:cstheme="minorHAnsi"/>
+          <w:color w:val="000000"/>
+          <w:lang w:eastAsia="pt-PT"/>
+        </w:rPr>
+      </w:pPr>
+    </w:p>
+    <w:p>
+      <w:pPr>
+        <w:ind w:left="357"/>
         <w:rPr>
           <w:rFonts w:cstheme="minorHAnsi"/>
           <w:b/>
@@ -16360,8 +16647,7 @@
           <w:sz w:val="24"/>
           <w:szCs w:val="24"/>
         </w:rPr>
-        <w:t>3</w:t>
-      </w:r>
+      </w:pPr>
       <w:r>
         <w:rPr>
           <w:rFonts w:cstheme="minorHAnsi"/>
@@ -16370,9 +16656,473 @@
           <w:sz w:val="24"/>
           <w:szCs w:val="24"/>
         </w:rPr>
-        <w:t>.</w:t>
-      </w:r>
-      <w:r>
+        <w:t>Exemplo 3.2</w:t>
+      </w:r>
+    </w:p>
+    <w:p>
+      <w:pPr>
+        <w:spacing w:after="0" w:line="240" w:lineRule="auto"/>
+        <w:ind w:left="1066"/>
+        <w:rPr>
+          <w:rFonts w:eastAsia="Times New Roman" w:cstheme="minorHAnsi"/>
+          <w:sz w:val="24"/>
+          <w:szCs w:val="24"/>
+          <w:lang w:eastAsia="pt-PT"/>
+        </w:rPr>
+      </w:pPr>
+      <w:r>
+        <w:rPr>
+          <w:rFonts w:eastAsia="Times New Roman" w:cstheme="minorHAnsi"/>
+          <w:b/>
+          <w:bCs/>
+          <w:color w:val="000000"/>
+          <w:lang w:eastAsia="pt-PT"/>
+        </w:rPr>
+        <w:t>Nome:</w:t>
+      </w:r>
+      <w:r>
+        <w:rPr>
+          <w:rFonts w:eastAsia="Times New Roman" w:cstheme="minorHAnsi"/>
+          <w:color w:val="000000"/>
+          <w:lang w:eastAsia="pt-PT"/>
+        </w:rPr>
+        <w:t xml:space="preserve"> Consultar Horários </w:t>
+      </w:r>
+    </w:p>
+    <w:p>
+      <w:pPr>
+        <w:spacing w:after="0" w:line="240" w:lineRule="auto"/>
+        <w:ind w:left="1066"/>
+        <w:rPr>
+          <w:rFonts w:eastAsia="Times New Roman" w:cstheme="minorHAnsi"/>
+          <w:sz w:val="24"/>
+          <w:szCs w:val="24"/>
+          <w:lang w:eastAsia="pt-PT"/>
+        </w:rPr>
+      </w:pPr>
+      <w:r>
+        <w:rPr>
+          <w:rFonts w:eastAsia="Times New Roman" w:cstheme="minorHAnsi"/>
+          <w:b/>
+          <w:bCs/>
+          <w:color w:val="000000"/>
+          <w:lang w:eastAsia="pt-PT"/>
+        </w:rPr>
+        <w:t>Descrição:</w:t>
+      </w:r>
+      <w:r>
+        <w:rPr>
+          <w:rFonts w:eastAsia="Times New Roman" w:cstheme="minorHAnsi"/>
+          <w:color w:val="000000"/>
+          <w:lang w:eastAsia="pt-PT"/>
+        </w:rPr>
+        <w:t xml:space="preserve"> Encarregados de educação podem consultar horários, como Rotinas diárias dos educandos e as faltas.</w:t>
+      </w:r>
+    </w:p>
+    <w:p>
+      <w:pPr>
+        <w:spacing w:after="0" w:line="240" w:lineRule="auto"/>
+        <w:ind w:left="1066"/>
+        <w:rPr>
+          <w:rFonts w:eastAsia="Times New Roman" w:cstheme="minorHAnsi"/>
+          <w:sz w:val="24"/>
+          <w:szCs w:val="24"/>
+          <w:lang w:eastAsia="pt-PT"/>
+        </w:rPr>
+      </w:pPr>
+      <w:r>
+        <w:rPr>
+          <w:rFonts w:eastAsia="Times New Roman" w:cstheme="minorHAnsi"/>
+          <w:b/>
+          <w:bCs/>
+          <w:color w:val="000000"/>
+          <w:lang w:eastAsia="pt-PT"/>
+        </w:rPr>
+        <w:t>Pré-Condições:</w:t>
+      </w:r>
+      <w:r>
+        <w:rPr>
+          <w:rFonts w:eastAsia="Times New Roman" w:cstheme="minorHAnsi"/>
+          <w:color w:val="000000"/>
+          <w:lang w:eastAsia="pt-PT"/>
+        </w:rPr>
+        <w:t xml:space="preserve"> Ter sessão iniciada. Ter rotina diária.</w:t>
+      </w:r>
+    </w:p>
+    <w:p>
+      <w:pPr>
+        <w:spacing w:after="0" w:line="240" w:lineRule="auto"/>
+        <w:ind w:left="1066"/>
+        <w:rPr>
+          <w:rFonts w:eastAsia="Times New Roman" w:cstheme="minorHAnsi"/>
+          <w:sz w:val="24"/>
+          <w:szCs w:val="24"/>
+          <w:lang w:eastAsia="pt-PT"/>
+        </w:rPr>
+      </w:pPr>
+      <w:r>
+        <w:rPr>
+          <w:rFonts w:eastAsia="Times New Roman" w:cstheme="minorHAnsi"/>
+          <w:b/>
+          <w:bCs/>
+          <w:color w:val="000000"/>
+          <w:lang w:eastAsia="pt-PT"/>
+        </w:rPr>
+        <w:t>Pós-Condições:</w:t>
+      </w:r>
+      <w:r>
+        <w:rPr>
+          <w:rFonts w:eastAsia="Times New Roman" w:cstheme="minorHAnsi"/>
+          <w:color w:val="000000"/>
+          <w:lang w:eastAsia="pt-PT"/>
+        </w:rPr>
+        <w:t> </w:t>
+      </w:r>
+    </w:p>
+    <w:p>
+      <w:pPr>
+        <w:spacing w:after="0" w:line="240" w:lineRule="auto"/>
+        <w:ind w:left="1066"/>
+        <w:rPr>
+          <w:rFonts w:eastAsia="Times New Roman" w:cstheme="minorHAnsi"/>
+          <w:sz w:val="24"/>
+          <w:szCs w:val="24"/>
+          <w:lang w:eastAsia="pt-PT"/>
+        </w:rPr>
+      </w:pPr>
+      <w:r>
+        <w:rPr>
+          <w:rFonts w:eastAsia="Times New Roman" w:cstheme="minorHAnsi"/>
+          <w:b/>
+          <w:bCs/>
+          <w:color w:val="000000"/>
+          <w:lang w:eastAsia="pt-PT"/>
+        </w:rPr>
+        <w:t>Situações de falha:</w:t>
+      </w:r>
+    </w:p>
+    <w:p>
+      <w:pPr>
+        <w:spacing w:after="0" w:line="240" w:lineRule="auto"/>
+        <w:ind w:left="1066"/>
+        <w:rPr>
+          <w:rFonts w:eastAsia="Times New Roman" w:cstheme="minorHAnsi"/>
+          <w:sz w:val="24"/>
+          <w:szCs w:val="24"/>
+          <w:lang w:eastAsia="pt-PT"/>
+        </w:rPr>
+      </w:pPr>
+      <w:r>
+        <w:rPr>
+          <w:rFonts w:eastAsia="Times New Roman" w:cstheme="minorHAnsi"/>
+          <w:b/>
+          <w:bCs/>
+          <w:color w:val="000000"/>
+          <w:lang w:eastAsia="pt-PT"/>
+        </w:rPr>
+        <w:t>Atores:</w:t>
+      </w:r>
+      <w:r>
+        <w:rPr>
+          <w:rFonts w:eastAsia="Times New Roman" w:cstheme="minorHAnsi"/>
+          <w:color w:val="000000"/>
+          <w:lang w:eastAsia="pt-PT"/>
+        </w:rPr>
+        <w:t xml:space="preserve"> Encarregados de Educação</w:t>
+      </w:r>
+    </w:p>
+    <w:p>
+      <w:pPr>
+        <w:spacing w:after="0" w:line="240" w:lineRule="auto"/>
+        <w:ind w:left="1066"/>
+        <w:rPr>
+          <w:rFonts w:eastAsia="Times New Roman" w:cstheme="minorHAnsi"/>
+          <w:sz w:val="24"/>
+          <w:szCs w:val="24"/>
+          <w:lang w:eastAsia="pt-PT"/>
+        </w:rPr>
+      </w:pPr>
+      <w:r>
+        <w:rPr>
+          <w:rFonts w:eastAsia="Times New Roman" w:cstheme="minorHAnsi"/>
+          <w:b/>
+          <w:bCs/>
+          <w:color w:val="000000"/>
+          <w:lang w:eastAsia="pt-PT"/>
+        </w:rPr>
+        <w:t>Cenário principal:</w:t>
+      </w:r>
+      <w:r>
+        <w:rPr>
+          <w:rFonts w:eastAsia="Times New Roman" w:cstheme="minorHAnsi"/>
+          <w:color w:val="000000"/>
+          <w:lang w:eastAsia="pt-PT"/>
+        </w:rPr>
+        <w:t xml:space="preserve"> O encarregado de educação quer consultar o horário da rotina de seu educando.</w:t>
+      </w:r>
+    </w:p>
+    <w:p>
+      <w:pPr>
+        <w:spacing w:after="0" w:line="240" w:lineRule="auto"/>
+        <w:ind w:left="1066"/>
+        <w:rPr>
+          <w:rFonts w:eastAsia="Times New Roman" w:cstheme="minorHAnsi"/>
+          <w:sz w:val="24"/>
+          <w:szCs w:val="24"/>
+          <w:lang w:eastAsia="pt-PT"/>
+        </w:rPr>
+      </w:pPr>
+      <w:r>
+        <w:rPr>
+          <w:rFonts w:eastAsia="Times New Roman" w:cstheme="minorHAnsi"/>
+          <w:color w:val="000000"/>
+          <w:lang w:eastAsia="pt-PT"/>
+        </w:rPr>
+        <w:t>O encarregado entra na secção Horários no sistema.</w:t>
+      </w:r>
+    </w:p>
+    <w:p>
+      <w:pPr>
+        <w:spacing w:after="0" w:line="240" w:lineRule="auto"/>
+        <w:ind w:left="1066"/>
+        <w:rPr>
+          <w:rFonts w:eastAsia="Times New Roman" w:cstheme="minorHAnsi"/>
+          <w:sz w:val="24"/>
+          <w:szCs w:val="24"/>
+          <w:lang w:eastAsia="pt-PT"/>
+        </w:rPr>
+      </w:pPr>
+      <w:r>
+        <w:rPr>
+          <w:rFonts w:eastAsia="Times New Roman" w:cstheme="minorHAnsi"/>
+          <w:color w:val="000000"/>
+          <w:lang w:eastAsia="pt-PT"/>
+        </w:rPr>
+        <w:t>O sistema lhe apresenta um calendário semanal com as rotinas de seu educando.</w:t>
+      </w:r>
+    </w:p>
+    <w:p>
+      <w:pPr>
+        <w:spacing w:after="0" w:line="240" w:lineRule="auto"/>
+        <w:ind w:left="1066"/>
+        <w:rPr>
+          <w:rFonts w:eastAsia="Times New Roman" w:cstheme="minorHAnsi"/>
+          <w:sz w:val="24"/>
+          <w:szCs w:val="24"/>
+          <w:lang w:eastAsia="pt-PT"/>
+        </w:rPr>
+      </w:pPr>
+      <w:r>
+        <w:rPr>
+          <w:rFonts w:eastAsia="Times New Roman" w:cstheme="minorHAnsi"/>
+          <w:b/>
+          <w:bCs/>
+          <w:color w:val="000000"/>
+          <w:lang w:eastAsia="pt-PT"/>
+        </w:rPr>
+        <w:t>Cenário secundário:</w:t>
+      </w:r>
+      <w:r>
+        <w:rPr>
+          <w:rFonts w:eastAsia="Times New Roman" w:cstheme="minorHAnsi"/>
+          <w:color w:val="000000"/>
+          <w:lang w:eastAsia="pt-PT"/>
+        </w:rPr>
+        <w:t xml:space="preserve"> O encarregado de educação recebeu um alerta de que uma das aulas foi remarcada, pelo que gostaria de saber a nova data.</w:t>
+      </w:r>
+    </w:p>
+    <w:p>
+      <w:pPr>
+        <w:spacing w:after="0" w:line="240" w:lineRule="auto"/>
+        <w:ind w:left="1066"/>
+        <w:rPr>
+          <w:rFonts w:eastAsia="Times New Roman" w:cstheme="minorHAnsi"/>
+          <w:sz w:val="24"/>
+          <w:szCs w:val="24"/>
+          <w:lang w:eastAsia="pt-PT"/>
+        </w:rPr>
+      </w:pPr>
+      <w:r>
+        <w:rPr>
+          <w:rFonts w:eastAsia="Times New Roman" w:cstheme="minorHAnsi"/>
+          <w:color w:val="000000"/>
+          <w:lang w:eastAsia="pt-PT"/>
+        </w:rPr>
+        <w:t>O encarregado entra na secção Horários no sistema.</w:t>
+      </w:r>
+    </w:p>
+    <w:p>
+      <w:pPr>
+        <w:spacing w:after="0" w:line="240" w:lineRule="auto"/>
+        <w:ind w:left="1066"/>
+        <w:rPr>
+          <w:rFonts w:eastAsia="Times New Roman" w:cstheme="minorHAnsi"/>
+          <w:sz w:val="24"/>
+          <w:szCs w:val="24"/>
+          <w:lang w:eastAsia="pt-PT"/>
+        </w:rPr>
+      </w:pPr>
+      <w:r>
+        <w:rPr>
+          <w:rFonts w:eastAsia="Times New Roman" w:cstheme="minorHAnsi"/>
+          <w:color w:val="000000"/>
+          <w:lang w:eastAsia="pt-PT"/>
+        </w:rPr>
+        <w:t>O sistema lhe apresenta um calendário semanal com as rotinas de seu educando.</w:t>
+      </w:r>
+    </w:p>
+    <w:p>
+      <w:pPr>
+        <w:spacing w:after="0" w:line="240" w:lineRule="auto"/>
+        <w:ind w:left="1066"/>
+        <w:rPr>
+          <w:rFonts w:eastAsia="Times New Roman" w:cstheme="minorHAnsi"/>
+          <w:sz w:val="24"/>
+          <w:szCs w:val="24"/>
+          <w:lang w:eastAsia="pt-PT"/>
+        </w:rPr>
+      </w:pPr>
+      <w:r>
+        <w:rPr>
+          <w:rFonts w:eastAsia="Times New Roman" w:cstheme="minorHAnsi"/>
+          <w:b/>
+          <w:bCs/>
+          <w:color w:val="000000"/>
+          <w:lang w:eastAsia="pt-PT"/>
+        </w:rPr>
+        <w:t>Cenário terciário:</w:t>
+      </w:r>
+      <w:r>
+        <w:rPr>
+          <w:rFonts w:eastAsia="Times New Roman" w:cstheme="minorHAnsi"/>
+          <w:color w:val="000000"/>
+          <w:lang w:eastAsia="pt-PT"/>
+        </w:rPr>
+        <w:t xml:space="preserve"> O encarregado de educação quer consultar as faltas do educando.</w:t>
+      </w:r>
+    </w:p>
+    <w:p>
+      <w:pPr>
+        <w:spacing w:after="0" w:line="240" w:lineRule="auto"/>
+        <w:ind w:left="1066"/>
+        <w:rPr>
+          <w:rFonts w:eastAsia="Times New Roman" w:cstheme="minorHAnsi"/>
+          <w:sz w:val="24"/>
+          <w:szCs w:val="24"/>
+          <w:lang w:eastAsia="pt-PT"/>
+        </w:rPr>
+      </w:pPr>
+      <w:r>
+        <w:rPr>
+          <w:rFonts w:eastAsia="Times New Roman" w:cstheme="minorHAnsi"/>
+          <w:color w:val="000000"/>
+          <w:lang w:eastAsia="pt-PT"/>
+        </w:rPr>
+        <w:t>O encarregado de educação entra na secção Horários no sistema.</w:t>
+      </w:r>
+    </w:p>
+    <w:p>
+      <w:pPr>
+        <w:spacing w:after="0" w:line="240" w:lineRule="auto"/>
+        <w:ind w:left="1066"/>
+        <w:rPr>
+          <w:rFonts w:eastAsia="Times New Roman" w:cstheme="minorHAnsi"/>
+          <w:sz w:val="24"/>
+          <w:szCs w:val="24"/>
+          <w:lang w:eastAsia="pt-PT"/>
+        </w:rPr>
+      </w:pPr>
+      <w:r>
+        <w:rPr>
+          <w:rFonts w:eastAsia="Times New Roman" w:cstheme="minorHAnsi"/>
+          <w:color w:val="000000"/>
+          <w:lang w:eastAsia="pt-PT"/>
+        </w:rPr>
+        <w:t>O sistema lhe apresenta um calendário semanal com as rotinas de seu educando.</w:t>
+      </w:r>
+    </w:p>
+    <w:p>
+      <w:pPr>
+        <w:spacing w:after="0" w:line="240" w:lineRule="auto"/>
+        <w:ind w:left="1066"/>
+        <w:rPr>
+          <w:rFonts w:eastAsia="Times New Roman" w:cstheme="minorHAnsi"/>
+          <w:sz w:val="24"/>
+          <w:szCs w:val="24"/>
+          <w:lang w:eastAsia="pt-PT"/>
+        </w:rPr>
+      </w:pPr>
+      <w:r>
+        <w:rPr>
+          <w:rFonts w:eastAsia="Times New Roman" w:cstheme="minorHAnsi"/>
+          <w:color w:val="000000"/>
+          <w:lang w:eastAsia="pt-PT"/>
+        </w:rPr>
+        <w:t>O encarregado seleciona para visualizar as faltas do educando.</w:t>
+      </w:r>
+    </w:p>
+    <w:p>
+      <w:pPr>
+        <w:spacing w:after="0" w:line="240" w:lineRule="auto"/>
+        <w:ind w:left="1066"/>
+        <w:rPr>
+          <w:rFonts w:eastAsia="Times New Roman" w:cstheme="minorHAnsi"/>
+          <w:sz w:val="24"/>
+          <w:szCs w:val="24"/>
+          <w:lang w:eastAsia="pt-PT"/>
+        </w:rPr>
+      </w:pPr>
+      <w:r>
+        <w:rPr>
+          <w:rFonts w:eastAsia="Times New Roman" w:cstheme="minorHAnsi"/>
+          <w:color w:val="000000"/>
+          <w:lang w:eastAsia="pt-PT"/>
+        </w:rPr>
+        <w:t>O sistema lhe apresenta a lista com todas as faltas do seu educando.</w:t>
+      </w:r>
+    </w:p>
+    <w:p>
+      <w:pPr>
+        <w:spacing w:after="0" w:line="240" w:lineRule="auto"/>
+        <w:ind w:left="1066"/>
+        <w:rPr>
+          <w:rFonts w:eastAsia="Times New Roman" w:cstheme="minorHAnsi"/>
+          <w:color w:val="000000"/>
+          <w:lang w:eastAsia="pt-PT"/>
+        </w:rPr>
+      </w:pPr>
+      <w:r>
+        <w:rPr>
+          <w:rFonts w:eastAsia="Times New Roman" w:cstheme="minorHAnsi"/>
+          <w:b/>
+          <w:bCs/>
+          <w:color w:val="000000"/>
+          <w:lang w:eastAsia="pt-PT"/>
+        </w:rPr>
+        <w:t>Extensões ou variações:</w:t>
+      </w:r>
+      <w:r>
+        <w:rPr>
+          <w:rFonts w:eastAsia="Times New Roman" w:cstheme="minorHAnsi"/>
+          <w:color w:val="000000"/>
+          <w:lang w:eastAsia="pt-PT"/>
+        </w:rPr>
+        <w:t xml:space="preserve"> A consulta do horário pode ser feita na administração da escola.</w:t>
+      </w:r>
+    </w:p>
+    <w:p>
+      <w:pPr>
+        <w:spacing w:after="0" w:line="240" w:lineRule="auto"/>
+        <w:ind w:left="1066"/>
+        <w:rPr>
+          <w:rFonts w:eastAsia="Times New Roman" w:cstheme="minorHAnsi"/>
+          <w:color w:val="000000"/>
+          <w:lang w:eastAsia="pt-PT"/>
+        </w:rPr>
+      </w:pPr>
+    </w:p>
+    <w:p>
+      <w:pPr>
         <w:rPr>
           <w:rFonts w:cstheme="minorHAnsi"/>
           <w:b/>
@@ -16380,348 +17130,8 @@
           <w:sz w:val="24"/>
           <w:szCs w:val="24"/>
         </w:rPr>
-        <w:t>1</w:t>
-      </w:r>
-    </w:p>
-    <w:p>
-      <w:pPr>
-        <w:pStyle w:val="NormalWeb"/>
-        <w:spacing w:before="0" w:beforeAutospacing="0" w:after="0" w:afterAutospacing="0"/>
-        <w:ind w:left="357"/>
-        <w:rPr>
-          <w:rFonts w:asciiTheme="minorHAnsi" w:hAnsiTheme="minorHAnsi" w:cstheme="minorHAnsi"/>
-        </w:rPr>
-      </w:pPr>
-      <w:r>
-        <w:rPr>
-          <w:rFonts w:asciiTheme="minorHAnsi" w:hAnsiTheme="minorHAnsi" w:cstheme="minorHAnsi"/>
-        </w:rPr>
-        <w:tab/>
-      </w:r>
-      <w:r>
-        <w:rPr>
-          <w:rFonts w:asciiTheme="minorHAnsi" w:hAnsiTheme="minorHAnsi" w:cstheme="minorHAnsi"/>
-          <w:b/>
-          <w:bCs/>
-          <w:color w:val="000000"/>
-          <w:sz w:val="22"/>
-          <w:szCs w:val="22"/>
-        </w:rPr>
-        <w:t>Nome:</w:t>
-      </w:r>
-      <w:r>
-        <w:rPr>
-          <w:rFonts w:asciiTheme="minorHAnsi" w:hAnsiTheme="minorHAnsi" w:cstheme="minorHAnsi"/>
-          <w:color w:val="000000"/>
-          <w:sz w:val="22"/>
-          <w:szCs w:val="22"/>
-        </w:rPr>
-        <w:t xml:space="preserve"> Consultar avaliações</w:t>
-      </w:r>
-    </w:p>
-    <w:p>
-      <w:pPr>
-        <w:spacing w:after="0" w:line="240" w:lineRule="auto"/>
-        <w:ind w:left="1066"/>
-        <w:rPr>
-          <w:rFonts w:eastAsia="Times New Roman" w:cstheme="minorHAnsi"/>
-          <w:sz w:val="24"/>
-          <w:szCs w:val="24"/>
-          <w:lang w:eastAsia="pt-PT"/>
-        </w:rPr>
-      </w:pPr>
-      <w:r>
-        <w:rPr>
-          <w:rFonts w:eastAsia="Times New Roman" w:cstheme="minorHAnsi"/>
-          <w:b/>
-          <w:bCs/>
-          <w:color w:val="000000"/>
-          <w:lang w:eastAsia="pt-PT"/>
-        </w:rPr>
-        <w:t>Descrição:</w:t>
-      </w:r>
-      <w:r>
-        <w:rPr>
-          <w:rFonts w:eastAsia="Times New Roman" w:cstheme="minorHAnsi"/>
-          <w:color w:val="000000"/>
-          <w:lang w:eastAsia="pt-PT"/>
-        </w:rPr>
-        <w:t xml:space="preserve"> Encarregados de educação podem consultar as avaliações de seus educandos, como as datas ou as notas.</w:t>
-      </w:r>
-    </w:p>
-    <w:p>
-      <w:pPr>
-        <w:spacing w:after="0" w:line="240" w:lineRule="auto"/>
-        <w:ind w:left="1066"/>
-        <w:rPr>
-          <w:rFonts w:eastAsia="Times New Roman" w:cstheme="minorHAnsi"/>
-          <w:sz w:val="24"/>
-          <w:szCs w:val="24"/>
-          <w:lang w:eastAsia="pt-PT"/>
-        </w:rPr>
-      </w:pPr>
-      <w:r>
-        <w:rPr>
-          <w:rFonts w:eastAsia="Times New Roman" w:cstheme="minorHAnsi"/>
-          <w:b/>
-          <w:bCs/>
-          <w:color w:val="000000"/>
-          <w:lang w:eastAsia="pt-PT"/>
-        </w:rPr>
-        <w:t>Pré-Condições:</w:t>
-      </w:r>
-      <w:r>
-        <w:rPr>
-          <w:rFonts w:eastAsia="Times New Roman" w:cstheme="minorHAnsi"/>
-          <w:color w:val="000000"/>
-          <w:lang w:eastAsia="pt-PT"/>
-        </w:rPr>
-        <w:t xml:space="preserve"> Ter sessão iniciada.</w:t>
-      </w:r>
-    </w:p>
-    <w:p>
-      <w:pPr>
-        <w:spacing w:after="0" w:line="240" w:lineRule="auto"/>
-        <w:ind w:left="1066"/>
-        <w:rPr>
-          <w:rFonts w:eastAsia="Times New Roman" w:cstheme="minorHAnsi"/>
-          <w:sz w:val="24"/>
-          <w:szCs w:val="24"/>
-          <w:lang w:eastAsia="pt-PT"/>
-        </w:rPr>
-      </w:pPr>
-      <w:r>
-        <w:rPr>
-          <w:rFonts w:eastAsia="Times New Roman" w:cstheme="minorHAnsi"/>
-          <w:b/>
-          <w:bCs/>
-          <w:color w:val="000000"/>
-          <w:lang w:eastAsia="pt-PT"/>
-        </w:rPr>
-        <w:t>Pós-Condições:</w:t>
-      </w:r>
-      <w:r>
-        <w:rPr>
-          <w:rFonts w:eastAsia="Times New Roman" w:cstheme="minorHAnsi"/>
-          <w:color w:val="000000"/>
-          <w:lang w:eastAsia="pt-PT"/>
-        </w:rPr>
-        <w:t> </w:t>
-      </w:r>
-    </w:p>
-    <w:p>
-      <w:pPr>
-        <w:spacing w:after="0" w:line="240" w:lineRule="auto"/>
-        <w:ind w:left="1066"/>
-        <w:rPr>
-          <w:rFonts w:eastAsia="Times New Roman" w:cstheme="minorHAnsi"/>
-          <w:sz w:val="24"/>
-          <w:szCs w:val="24"/>
-          <w:lang w:eastAsia="pt-PT"/>
-        </w:rPr>
-      </w:pPr>
-      <w:r>
-        <w:rPr>
-          <w:rFonts w:eastAsia="Times New Roman" w:cstheme="minorHAnsi"/>
-          <w:b/>
-          <w:bCs/>
-          <w:color w:val="000000"/>
-          <w:lang w:eastAsia="pt-PT"/>
-        </w:rPr>
-        <w:t>Situações de falha:</w:t>
-      </w:r>
-      <w:r>
-        <w:rPr>
-          <w:rFonts w:eastAsia="Times New Roman" w:cstheme="minorHAnsi"/>
-          <w:color w:val="000000"/>
-          <w:lang w:eastAsia="pt-PT"/>
-        </w:rPr>
-        <w:t xml:space="preserve"> Houver falha de net, ou sobreposição de datas</w:t>
-      </w:r>
-    </w:p>
-    <w:p>
-      <w:pPr>
-        <w:spacing w:after="0" w:line="240" w:lineRule="auto"/>
-        <w:ind w:left="1066"/>
-        <w:rPr>
-          <w:rFonts w:eastAsia="Times New Roman" w:cstheme="minorHAnsi"/>
-          <w:sz w:val="24"/>
-          <w:szCs w:val="24"/>
-          <w:lang w:eastAsia="pt-PT"/>
-        </w:rPr>
-      </w:pPr>
-      <w:r>
-        <w:rPr>
-          <w:rFonts w:eastAsia="Times New Roman" w:cstheme="minorHAnsi"/>
-          <w:b/>
-          <w:bCs/>
-          <w:color w:val="000000"/>
-          <w:lang w:eastAsia="pt-PT"/>
-        </w:rPr>
-        <w:t>Atores:</w:t>
-      </w:r>
-      <w:r>
-        <w:rPr>
-          <w:rFonts w:eastAsia="Times New Roman" w:cstheme="minorHAnsi"/>
-          <w:color w:val="000000"/>
-          <w:lang w:eastAsia="pt-PT"/>
-        </w:rPr>
-        <w:t xml:space="preserve"> Encarregados de Educação</w:t>
-      </w:r>
-    </w:p>
-    <w:p>
-      <w:pPr>
-        <w:spacing w:after="0" w:line="240" w:lineRule="auto"/>
-        <w:ind w:left="1066"/>
-        <w:rPr>
-          <w:rFonts w:eastAsia="Times New Roman" w:cstheme="minorHAnsi"/>
-          <w:sz w:val="24"/>
-          <w:szCs w:val="24"/>
-          <w:lang w:eastAsia="pt-PT"/>
-        </w:rPr>
-      </w:pPr>
-      <w:r>
-        <w:rPr>
-          <w:rFonts w:eastAsia="Times New Roman" w:cstheme="minorHAnsi"/>
-          <w:b/>
-          <w:bCs/>
-          <w:color w:val="000000"/>
-          <w:lang w:eastAsia="pt-PT"/>
-        </w:rPr>
-        <w:t>Cenário principal:</w:t>
-      </w:r>
-      <w:r>
-        <w:rPr>
-          <w:rFonts w:eastAsia="Times New Roman" w:cstheme="minorHAnsi"/>
-          <w:color w:val="000000"/>
-          <w:lang w:eastAsia="pt-PT"/>
-        </w:rPr>
-        <w:t xml:space="preserve"> O encarregado de educação quer consultar as datas e as notas do seu educando.</w:t>
-      </w:r>
-    </w:p>
-    <w:p>
-      <w:pPr>
-        <w:spacing w:after="0" w:line="240" w:lineRule="auto"/>
-        <w:ind w:left="1066"/>
-        <w:rPr>
-          <w:rFonts w:eastAsia="Times New Roman" w:cstheme="minorHAnsi"/>
-          <w:sz w:val="24"/>
-          <w:szCs w:val="24"/>
-          <w:lang w:eastAsia="pt-PT"/>
-        </w:rPr>
-      </w:pPr>
-      <w:r>
-        <w:rPr>
-          <w:rFonts w:eastAsia="Times New Roman" w:cstheme="minorHAnsi"/>
-          <w:color w:val="000000"/>
-          <w:lang w:eastAsia="pt-PT"/>
-        </w:rPr>
-        <w:t>O encarregado de educação entra na área de avaliações do sistema.</w:t>
-      </w:r>
-    </w:p>
-    <w:p>
-      <w:pPr>
-        <w:spacing w:after="0" w:line="240" w:lineRule="auto"/>
-        <w:ind w:left="1066"/>
-        <w:rPr>
-          <w:rFonts w:eastAsia="Times New Roman" w:cstheme="minorHAnsi"/>
-          <w:sz w:val="24"/>
-          <w:szCs w:val="24"/>
-          <w:lang w:eastAsia="pt-PT"/>
-        </w:rPr>
-      </w:pPr>
-      <w:r>
-        <w:rPr>
-          <w:rFonts w:eastAsia="Times New Roman" w:cstheme="minorHAnsi"/>
-          <w:color w:val="000000"/>
-          <w:lang w:eastAsia="pt-PT"/>
-        </w:rPr>
-        <w:t>O sistema apresenta uma lista das avaliações do educando, incluindo a data de cada avaliação.</w:t>
-      </w:r>
-    </w:p>
-    <w:p>
-      <w:pPr>
-        <w:spacing w:after="0" w:line="240" w:lineRule="auto"/>
-        <w:ind w:left="1066"/>
-        <w:rPr>
-          <w:rFonts w:eastAsia="Times New Roman" w:cstheme="minorHAnsi"/>
-          <w:sz w:val="24"/>
-          <w:szCs w:val="24"/>
-          <w:lang w:eastAsia="pt-PT"/>
-        </w:rPr>
-      </w:pPr>
-      <w:r>
-        <w:rPr>
-          <w:rFonts w:eastAsia="Times New Roman" w:cstheme="minorHAnsi"/>
-          <w:color w:val="000000"/>
-          <w:lang w:eastAsia="pt-PT"/>
-        </w:rPr>
-        <w:t>O educando seleciona a avaliação que quer ver a nota.</w:t>
-      </w:r>
-    </w:p>
-    <w:p>
-      <w:pPr>
-        <w:spacing w:after="0" w:line="240" w:lineRule="auto"/>
-        <w:ind w:left="1066"/>
-        <w:rPr>
-          <w:rFonts w:eastAsia="Times New Roman" w:cstheme="minorHAnsi"/>
-          <w:sz w:val="24"/>
-          <w:szCs w:val="24"/>
-          <w:lang w:eastAsia="pt-PT"/>
-        </w:rPr>
-      </w:pPr>
-      <w:r>
-        <w:rPr>
-          <w:rFonts w:eastAsia="Times New Roman" w:cstheme="minorHAnsi"/>
-          <w:color w:val="000000"/>
-          <w:lang w:eastAsia="pt-PT"/>
-        </w:rPr>
-        <w:t>O sistema apresenta os detalhes da avaliação selecionada.</w:t>
-      </w:r>
-    </w:p>
-    <w:p>
-      <w:pPr>
-        <w:spacing w:after="0" w:line="240" w:lineRule="auto"/>
-        <w:ind w:left="1066"/>
-        <w:rPr>
-          <w:rFonts w:eastAsia="Times New Roman" w:cstheme="minorHAnsi"/>
-          <w:color w:val="000000"/>
-          <w:lang w:eastAsia="pt-PT"/>
-        </w:rPr>
-      </w:pPr>
-      <w:r>
-        <w:rPr>
-          <w:rFonts w:eastAsia="Times New Roman" w:cstheme="minorHAnsi"/>
-          <w:b/>
-          <w:bCs/>
-          <w:color w:val="000000"/>
-          <w:lang w:eastAsia="pt-PT"/>
-        </w:rPr>
-        <w:t>Extensões ou variações:</w:t>
-      </w:r>
-      <w:r>
-        <w:rPr>
-          <w:rFonts w:eastAsia="Times New Roman" w:cstheme="minorHAnsi"/>
-          <w:color w:val="000000"/>
-          <w:lang w:eastAsia="pt-PT"/>
-        </w:rPr>
-        <w:t xml:space="preserve"> Pode consultar diretamente na escola</w:t>
-      </w:r>
-    </w:p>
-    <w:p>
-      <w:pPr>
-        <w:spacing w:after="0" w:line="240" w:lineRule="auto"/>
-        <w:ind w:left="1066"/>
-        <w:rPr>
-          <w:rFonts w:eastAsia="Times New Roman" w:cstheme="minorHAnsi"/>
-          <w:color w:val="000000"/>
-          <w:lang w:eastAsia="pt-PT"/>
-        </w:rPr>
-      </w:pPr>
-    </w:p>
-    <w:p>
-      <w:pPr>
-        <w:ind w:left="357"/>
+      </w:pPr>
+      <w:r>
         <w:rPr>
           <w:rFonts w:cstheme="minorHAnsi"/>
           <w:b/>
@@ -16729,8 +17139,12 @@
           <w:sz w:val="24"/>
           <w:szCs w:val="24"/>
         </w:rPr>
-      </w:pPr>
-      <w:r>
+        <w:br w:type="page"/>
+      </w:r>
+    </w:p>
+    <w:p>
+      <w:pPr>
+        <w:ind w:left="357"/>
         <w:rPr>
           <w:rFonts w:cstheme="minorHAnsi"/>
           <w:b/>
@@ -16738,8 +17152,7 @@
           <w:sz w:val="24"/>
           <w:szCs w:val="24"/>
         </w:rPr>
-        <w:t xml:space="preserve">Exemplo </w:t>
-      </w:r>
+      </w:pPr>
       <w:r>
         <w:rPr>
           <w:rFonts w:cstheme="minorHAnsi"/>
@@ -16748,13 +17161,14 @@
           <w:sz w:val="24"/>
           <w:szCs w:val="24"/>
         </w:rPr>
-        <w:t>3.2</w:t>
-      </w:r>
-    </w:p>
-    <w:p>
-      <w:pPr>
-        <w:spacing w:after="0" w:line="240" w:lineRule="auto"/>
-        <w:ind w:left="1066"/>
+        <w:lastRenderedPageBreak/>
+        <w:t>Exemplo 3.3</w:t>
+      </w:r>
+    </w:p>
+    <w:p>
+      <w:pPr>
+        <w:spacing w:after="0" w:line="240" w:lineRule="auto"/>
+        <w:ind w:left="709"/>
         <w:rPr>
           <w:rFonts w:eastAsia="Times New Roman" w:cstheme="minorHAnsi"/>
           <w:sz w:val="24"/>
@@ -16778,13 +17192,13 @@
           <w:color w:val="000000"/>
           <w:lang w:eastAsia="pt-PT"/>
         </w:rPr>
-        <w:t xml:space="preserve"> Consultar Horários </w:t>
-      </w:r>
-    </w:p>
-    <w:p>
-      <w:pPr>
-        <w:spacing w:after="0" w:line="240" w:lineRule="auto"/>
-        <w:ind w:left="1066"/>
+        <w:t xml:space="preserve"> Consultar Rotinas diárias</w:t>
+      </w:r>
+    </w:p>
+    <w:p>
+      <w:pPr>
+        <w:spacing w:after="0" w:line="240" w:lineRule="auto"/>
+        <w:ind w:left="709"/>
         <w:rPr>
           <w:rFonts w:eastAsia="Times New Roman" w:cstheme="minorHAnsi"/>
           <w:sz w:val="24"/>
@@ -16808,13 +17222,13 @@
           <w:color w:val="000000"/>
           <w:lang w:eastAsia="pt-PT"/>
         </w:rPr>
-        <w:t xml:space="preserve"> Encarregados de educação podem consultar horários, como Rotinas diárias dos educandos e as faltas.</w:t>
-      </w:r>
-    </w:p>
-    <w:p>
-      <w:pPr>
-        <w:spacing w:after="0" w:line="240" w:lineRule="auto"/>
-        <w:ind w:left="1066"/>
+        <w:t xml:space="preserve"> Encarregados de educação podem consultar as rotinas diárias de seu educando.</w:t>
+      </w:r>
+    </w:p>
+    <w:p>
+      <w:pPr>
+        <w:spacing w:after="0" w:line="240" w:lineRule="auto"/>
+        <w:ind w:left="709"/>
         <w:rPr>
           <w:rFonts w:eastAsia="Times New Roman" w:cstheme="minorHAnsi"/>
           <w:sz w:val="24"/>
@@ -16838,13 +17252,13 @@
           <w:color w:val="000000"/>
           <w:lang w:eastAsia="pt-PT"/>
         </w:rPr>
-        <w:t xml:space="preserve"> Ter sessão iniciada. Ter rotina diária.</w:t>
-      </w:r>
-    </w:p>
-    <w:p>
-      <w:pPr>
-        <w:spacing w:after="0" w:line="240" w:lineRule="auto"/>
-        <w:ind w:left="1066"/>
+        <w:t xml:space="preserve"> Ter sessão iniciada. Ter rotinas diárias.</w:t>
+      </w:r>
+    </w:p>
+    <w:p>
+      <w:pPr>
+        <w:spacing w:after="0" w:line="240" w:lineRule="auto"/>
+        <w:ind w:left="709"/>
         <w:rPr>
           <w:rFonts w:eastAsia="Times New Roman" w:cstheme="minorHAnsi"/>
           <w:sz w:val="24"/>
@@ -16874,7 +17288,7 @@
     <w:p>
       <w:pPr>
         <w:spacing w:after="0" w:line="240" w:lineRule="auto"/>
-        <w:ind w:left="1066"/>
+        <w:ind w:left="709"/>
         <w:rPr>
           <w:rFonts w:eastAsia="Times New Roman" w:cstheme="minorHAnsi"/>
           <w:sz w:val="24"/>
@@ -16892,11 +17306,19 @@
         </w:rPr>
         <w:t>Situações de falha:</w:t>
       </w:r>
-    </w:p>
-    <w:p>
-      <w:pPr>
-        <w:spacing w:after="0" w:line="240" w:lineRule="auto"/>
-        <w:ind w:left="1066"/>
+      <w:r>
+        <w:rPr>
+          <w:rFonts w:eastAsia="Times New Roman" w:cstheme="minorHAnsi"/>
+          <w:color w:val="000000"/>
+          <w:lang w:eastAsia="pt-PT"/>
+        </w:rPr>
+        <w:t xml:space="preserve"> Falha de net</w:t>
+      </w:r>
+    </w:p>
+    <w:p>
+      <w:pPr>
+        <w:spacing w:after="0" w:line="240" w:lineRule="auto"/>
+        <w:ind w:left="709"/>
         <w:rPr>
           <w:rFonts w:eastAsia="Times New Roman" w:cstheme="minorHAnsi"/>
           <w:sz w:val="24"/>
@@ -16926,7 +17348,7 @@
     <w:p>
       <w:pPr>
         <w:spacing w:after="0" w:line="240" w:lineRule="auto"/>
-        <w:ind w:left="1066"/>
+        <w:ind w:left="709"/>
         <w:rPr>
           <w:rFonts w:eastAsia="Times New Roman" w:cstheme="minorHAnsi"/>
           <w:sz w:val="24"/>
@@ -16956,7 +17378,7 @@
     <w:p>
       <w:pPr>
         <w:spacing w:after="0" w:line="240" w:lineRule="auto"/>
-        <w:ind w:left="1066"/>
+        <w:ind w:left="709"/>
         <w:rPr>
           <w:rFonts w:eastAsia="Times New Roman" w:cstheme="minorHAnsi"/>
           <w:sz w:val="24"/>
@@ -16976,7 +17398,7 @@
     <w:p>
       <w:pPr>
         <w:spacing w:after="0" w:line="240" w:lineRule="auto"/>
-        <w:ind w:left="1066"/>
+        <w:ind w:left="709"/>
         <w:rPr>
           <w:rFonts w:eastAsia="Times New Roman" w:cstheme="minorHAnsi"/>
           <w:sz w:val="24"/>
@@ -16996,7 +17418,7 @@
     <w:p>
       <w:pPr>
         <w:spacing w:after="0" w:line="240" w:lineRule="auto"/>
-        <w:ind w:left="1066"/>
+        <w:ind w:left="709"/>
         <w:rPr>
           <w:rFonts w:eastAsia="Times New Roman" w:cstheme="minorHAnsi"/>
           <w:sz w:val="24"/>
@@ -17026,7 +17448,7 @@
     <w:p>
       <w:pPr>
         <w:spacing w:after="0" w:line="240" w:lineRule="auto"/>
-        <w:ind w:left="1066"/>
+        <w:ind w:left="709"/>
         <w:rPr>
           <w:rFonts w:eastAsia="Times New Roman" w:cstheme="minorHAnsi"/>
           <w:sz w:val="24"/>
@@ -17046,7 +17468,7 @@
     <w:p>
       <w:pPr>
         <w:spacing w:after="0" w:line="240" w:lineRule="auto"/>
-        <w:ind w:left="1066"/>
+        <w:ind w:left="709"/>
         <w:rPr>
           <w:rFonts w:eastAsia="Times New Roman" w:cstheme="minorHAnsi"/>
           <w:sz w:val="24"/>
@@ -17066,11 +17488,10 @@
     <w:p>
       <w:pPr>
         <w:spacing w:after="0" w:line="240" w:lineRule="auto"/>
-        <w:ind w:left="1066"/>
-        <w:rPr>
-          <w:rFonts w:eastAsia="Times New Roman" w:cstheme="minorHAnsi"/>
-          <w:sz w:val="24"/>
-          <w:szCs w:val="24"/>
+        <w:ind w:left="709"/>
+        <w:rPr>
+          <w:rFonts w:eastAsia="Times New Roman" w:cstheme="minorHAnsi"/>
+          <w:color w:val="000000"/>
           <w:lang w:eastAsia="pt-PT"/>
         </w:rPr>
       </w:pPr>
@@ -17082,115 +17503,6 @@
           <w:color w:val="000000"/>
           <w:lang w:eastAsia="pt-PT"/>
         </w:rPr>
-        <w:t>Cenário terciário:</w:t>
-      </w:r>
-      <w:r>
-        <w:rPr>
-          <w:rFonts w:eastAsia="Times New Roman" w:cstheme="minorHAnsi"/>
-          <w:color w:val="000000"/>
-          <w:lang w:eastAsia="pt-PT"/>
-        </w:rPr>
-        <w:t xml:space="preserve"> O encarregado de educação quer consultar as faltas do educando.</w:t>
-      </w:r>
-    </w:p>
-    <w:p>
-      <w:pPr>
-        <w:spacing w:after="0" w:line="240" w:lineRule="auto"/>
-        <w:ind w:left="1066"/>
-        <w:rPr>
-          <w:rFonts w:eastAsia="Times New Roman" w:cstheme="minorHAnsi"/>
-          <w:sz w:val="24"/>
-          <w:szCs w:val="24"/>
-          <w:lang w:eastAsia="pt-PT"/>
-        </w:rPr>
-      </w:pPr>
-      <w:r>
-        <w:rPr>
-          <w:rFonts w:eastAsia="Times New Roman" w:cstheme="minorHAnsi"/>
-          <w:color w:val="000000"/>
-          <w:lang w:eastAsia="pt-PT"/>
-        </w:rPr>
-        <w:t>O encarregado de educação entra na secção Horários no sistema.</w:t>
-      </w:r>
-    </w:p>
-    <w:p>
-      <w:pPr>
-        <w:spacing w:after="0" w:line="240" w:lineRule="auto"/>
-        <w:ind w:left="1066"/>
-        <w:rPr>
-          <w:rFonts w:eastAsia="Times New Roman" w:cstheme="minorHAnsi"/>
-          <w:sz w:val="24"/>
-          <w:szCs w:val="24"/>
-          <w:lang w:eastAsia="pt-PT"/>
-        </w:rPr>
-      </w:pPr>
-      <w:r>
-        <w:rPr>
-          <w:rFonts w:eastAsia="Times New Roman" w:cstheme="minorHAnsi"/>
-          <w:color w:val="000000"/>
-          <w:lang w:eastAsia="pt-PT"/>
-        </w:rPr>
-        <w:t>O sistema lhe apresenta um calendário semanal com as rotinas de seu educando.</w:t>
-      </w:r>
-    </w:p>
-    <w:p>
-      <w:pPr>
-        <w:spacing w:after="0" w:line="240" w:lineRule="auto"/>
-        <w:ind w:left="1066"/>
-        <w:rPr>
-          <w:rFonts w:eastAsia="Times New Roman" w:cstheme="minorHAnsi"/>
-          <w:sz w:val="24"/>
-          <w:szCs w:val="24"/>
-          <w:lang w:eastAsia="pt-PT"/>
-        </w:rPr>
-      </w:pPr>
-      <w:r>
-        <w:rPr>
-          <w:rFonts w:eastAsia="Times New Roman" w:cstheme="minorHAnsi"/>
-          <w:color w:val="000000"/>
-          <w:lang w:eastAsia="pt-PT"/>
-        </w:rPr>
-        <w:t>O encarregado seleciona para visualizar as faltas do educando.</w:t>
-      </w:r>
-    </w:p>
-    <w:p>
-      <w:pPr>
-        <w:spacing w:after="0" w:line="240" w:lineRule="auto"/>
-        <w:ind w:left="1066"/>
-        <w:rPr>
-          <w:rFonts w:eastAsia="Times New Roman" w:cstheme="minorHAnsi"/>
-          <w:sz w:val="24"/>
-          <w:szCs w:val="24"/>
-          <w:lang w:eastAsia="pt-PT"/>
-        </w:rPr>
-      </w:pPr>
-      <w:r>
-        <w:rPr>
-          <w:rFonts w:eastAsia="Times New Roman" w:cstheme="minorHAnsi"/>
-          <w:color w:val="000000"/>
-          <w:lang w:eastAsia="pt-PT"/>
-        </w:rPr>
-        <w:t>O sistema lhe apresenta a lista com todas as faltas do seu educando.</w:t>
-      </w:r>
-    </w:p>
-    <w:p>
-      <w:pPr>
-        <w:spacing w:after="0" w:line="240" w:lineRule="auto"/>
-        <w:ind w:left="1066"/>
-        <w:rPr>
-          <w:rFonts w:eastAsia="Times New Roman" w:cstheme="minorHAnsi"/>
-          <w:color w:val="000000"/>
-          <w:lang w:eastAsia="pt-PT"/>
-        </w:rPr>
-      </w:pPr>
-      <w:r>
-        <w:rPr>
-          <w:rFonts w:eastAsia="Times New Roman" w:cstheme="minorHAnsi"/>
-          <w:b/>
-          <w:bCs/>
-          <w:color w:val="000000"/>
-          <w:lang w:eastAsia="pt-PT"/>
-        </w:rPr>
         <w:t>Extensões ou variações:</w:t>
       </w:r>
       <w:r>
@@ -17199,22 +17511,23 @@
           <w:color w:val="000000"/>
           <w:lang w:eastAsia="pt-PT"/>
         </w:rPr>
-        <w:t xml:space="preserve"> A consulta do horário pode ser feita na administração da escola.</w:t>
-      </w:r>
-    </w:p>
-    <w:p>
-      <w:pPr>
-        <w:spacing w:after="0" w:line="240" w:lineRule="auto"/>
-        <w:ind w:left="1066"/>
-        <w:rPr>
-          <w:rFonts w:eastAsia="Times New Roman" w:cstheme="minorHAnsi"/>
-          <w:color w:val="000000"/>
-          <w:lang w:eastAsia="pt-PT"/>
-        </w:rPr>
-      </w:pPr>
-    </w:p>
-    <w:p>
-      <w:pPr>
+        <w:t xml:space="preserve"> A consulta da rotina diária pode ser feita na administração da escola.</w:t>
+      </w:r>
+    </w:p>
+    <w:p>
+      <w:pPr>
+        <w:spacing w:after="0" w:line="240" w:lineRule="auto"/>
+        <w:ind w:left="709"/>
+        <w:rPr>
+          <w:rFonts w:eastAsia="Times New Roman" w:cstheme="minorHAnsi"/>
+          <w:color w:val="000000"/>
+          <w:lang w:eastAsia="pt-PT"/>
+        </w:rPr>
+      </w:pPr>
+    </w:p>
+    <w:p>
+      <w:pPr>
+        <w:ind w:left="357"/>
         <w:rPr>
           <w:rFonts w:cstheme="minorHAnsi"/>
           <w:b/>
@@ -17231,432 +17544,7 @@
           <w:sz w:val="24"/>
           <w:szCs w:val="24"/>
         </w:rPr>
-        <w:br w:type="page"/>
-      </w:r>
-    </w:p>
-    <w:p>
-      <w:pPr>
-        <w:ind w:left="357"/>
-        <w:rPr>
-          <w:rFonts w:cstheme="minorHAnsi"/>
-          <w:b/>
-          <w:bCs/>
-          <w:sz w:val="24"/>
-          <w:szCs w:val="24"/>
-        </w:rPr>
-      </w:pPr>
-      <w:r>
-        <w:rPr>
-          <w:rFonts w:cstheme="minorHAnsi"/>
-          <w:b/>
-          <w:bCs/>
-          <w:sz w:val="24"/>
-          <w:szCs w:val="24"/>
-        </w:rPr>
-        <w:lastRenderedPageBreak/>
-        <w:t>Exemplo 3.</w:t>
-      </w:r>
-      <w:r>
-        <w:rPr>
-          <w:rFonts w:cstheme="minorHAnsi"/>
-          <w:b/>
-          <w:bCs/>
-          <w:sz w:val="24"/>
-          <w:szCs w:val="24"/>
-        </w:rPr>
-        <w:t>3</w:t>
-      </w:r>
-    </w:p>
-    <w:p>
-      <w:pPr>
-        <w:spacing w:after="0" w:line="240" w:lineRule="auto"/>
-        <w:ind w:left="709"/>
-        <w:rPr>
-          <w:rFonts w:eastAsia="Times New Roman" w:cstheme="minorHAnsi"/>
-          <w:sz w:val="24"/>
-          <w:szCs w:val="24"/>
-          <w:lang w:eastAsia="pt-PT"/>
-        </w:rPr>
-      </w:pPr>
-      <w:r>
-        <w:rPr>
-          <w:rFonts w:eastAsia="Times New Roman" w:cstheme="minorHAnsi"/>
-          <w:b/>
-          <w:bCs/>
-          <w:color w:val="000000"/>
-          <w:lang w:eastAsia="pt-PT"/>
-        </w:rPr>
-        <w:t>Nome:</w:t>
-      </w:r>
-      <w:r>
-        <w:rPr>
-          <w:rFonts w:eastAsia="Times New Roman" w:cstheme="minorHAnsi"/>
-          <w:color w:val="000000"/>
-          <w:lang w:eastAsia="pt-PT"/>
-        </w:rPr>
-        <w:t xml:space="preserve"> Consultar Rotinas diárias</w:t>
-      </w:r>
-    </w:p>
-    <w:p>
-      <w:pPr>
-        <w:spacing w:after="0" w:line="240" w:lineRule="auto"/>
-        <w:ind w:left="709"/>
-        <w:rPr>
-          <w:rFonts w:eastAsia="Times New Roman" w:cstheme="minorHAnsi"/>
-          <w:sz w:val="24"/>
-          <w:szCs w:val="24"/>
-          <w:lang w:eastAsia="pt-PT"/>
-        </w:rPr>
-      </w:pPr>
-      <w:r>
-        <w:rPr>
-          <w:rFonts w:eastAsia="Times New Roman" w:cstheme="minorHAnsi"/>
-          <w:b/>
-          <w:bCs/>
-          <w:color w:val="000000"/>
-          <w:lang w:eastAsia="pt-PT"/>
-        </w:rPr>
-        <w:t>Descrição:</w:t>
-      </w:r>
-      <w:r>
-        <w:rPr>
-          <w:rFonts w:eastAsia="Times New Roman" w:cstheme="minorHAnsi"/>
-          <w:color w:val="000000"/>
-          <w:lang w:eastAsia="pt-PT"/>
-        </w:rPr>
-        <w:t xml:space="preserve"> Encarregados de educação podem consultar as rotinas diárias de seu educando.</w:t>
-      </w:r>
-    </w:p>
-    <w:p>
-      <w:pPr>
-        <w:spacing w:after="0" w:line="240" w:lineRule="auto"/>
-        <w:ind w:left="709"/>
-        <w:rPr>
-          <w:rFonts w:eastAsia="Times New Roman" w:cstheme="minorHAnsi"/>
-          <w:sz w:val="24"/>
-          <w:szCs w:val="24"/>
-          <w:lang w:eastAsia="pt-PT"/>
-        </w:rPr>
-      </w:pPr>
-      <w:r>
-        <w:rPr>
-          <w:rFonts w:eastAsia="Times New Roman" w:cstheme="minorHAnsi"/>
-          <w:b/>
-          <w:bCs/>
-          <w:color w:val="000000"/>
-          <w:lang w:eastAsia="pt-PT"/>
-        </w:rPr>
-        <w:t>Pré-Condições:</w:t>
-      </w:r>
-      <w:r>
-        <w:rPr>
-          <w:rFonts w:eastAsia="Times New Roman" w:cstheme="minorHAnsi"/>
-          <w:color w:val="000000"/>
-          <w:lang w:eastAsia="pt-PT"/>
-        </w:rPr>
-        <w:t xml:space="preserve"> Ter sessão iniciada. Ter rotinas diárias.</w:t>
-      </w:r>
-    </w:p>
-    <w:p>
-      <w:pPr>
-        <w:spacing w:after="0" w:line="240" w:lineRule="auto"/>
-        <w:ind w:left="709"/>
-        <w:rPr>
-          <w:rFonts w:eastAsia="Times New Roman" w:cstheme="minorHAnsi"/>
-          <w:sz w:val="24"/>
-          <w:szCs w:val="24"/>
-          <w:lang w:eastAsia="pt-PT"/>
-        </w:rPr>
-      </w:pPr>
-      <w:r>
-        <w:rPr>
-          <w:rFonts w:eastAsia="Times New Roman" w:cstheme="minorHAnsi"/>
-          <w:b/>
-          <w:bCs/>
-          <w:color w:val="000000"/>
-          <w:lang w:eastAsia="pt-PT"/>
-        </w:rPr>
-        <w:t>Pós-Condições:</w:t>
-      </w:r>
-      <w:r>
-        <w:rPr>
-          <w:rFonts w:eastAsia="Times New Roman" w:cstheme="minorHAnsi"/>
-          <w:color w:val="000000"/>
-          <w:lang w:eastAsia="pt-PT"/>
-        </w:rPr>
-        <w:t> </w:t>
-      </w:r>
-    </w:p>
-    <w:p>
-      <w:pPr>
-        <w:spacing w:after="0" w:line="240" w:lineRule="auto"/>
-        <w:ind w:left="709"/>
-        <w:rPr>
-          <w:rFonts w:eastAsia="Times New Roman" w:cstheme="minorHAnsi"/>
-          <w:sz w:val="24"/>
-          <w:szCs w:val="24"/>
-          <w:lang w:eastAsia="pt-PT"/>
-        </w:rPr>
-      </w:pPr>
-      <w:r>
-        <w:rPr>
-          <w:rFonts w:eastAsia="Times New Roman" w:cstheme="minorHAnsi"/>
-          <w:b/>
-          <w:bCs/>
-          <w:color w:val="000000"/>
-          <w:lang w:eastAsia="pt-PT"/>
-        </w:rPr>
-        <w:t>Situações de falha:</w:t>
-      </w:r>
-      <w:r>
-        <w:rPr>
-          <w:rFonts w:eastAsia="Times New Roman" w:cstheme="minorHAnsi"/>
-          <w:color w:val="000000"/>
-          <w:lang w:eastAsia="pt-PT"/>
-        </w:rPr>
-        <w:t xml:space="preserve"> Falha de net</w:t>
-      </w:r>
-    </w:p>
-    <w:p>
-      <w:pPr>
-        <w:spacing w:after="0" w:line="240" w:lineRule="auto"/>
-        <w:ind w:left="709"/>
-        <w:rPr>
-          <w:rFonts w:eastAsia="Times New Roman" w:cstheme="minorHAnsi"/>
-          <w:sz w:val="24"/>
-          <w:szCs w:val="24"/>
-          <w:lang w:eastAsia="pt-PT"/>
-        </w:rPr>
-      </w:pPr>
-      <w:r>
-        <w:rPr>
-          <w:rFonts w:eastAsia="Times New Roman" w:cstheme="minorHAnsi"/>
-          <w:b/>
-          <w:bCs/>
-          <w:color w:val="000000"/>
-          <w:lang w:eastAsia="pt-PT"/>
-        </w:rPr>
-        <w:t>Atores:</w:t>
-      </w:r>
-      <w:r>
-        <w:rPr>
-          <w:rFonts w:eastAsia="Times New Roman" w:cstheme="minorHAnsi"/>
-          <w:color w:val="000000"/>
-          <w:lang w:eastAsia="pt-PT"/>
-        </w:rPr>
-        <w:t xml:space="preserve"> Encarregados de Educação</w:t>
-      </w:r>
-    </w:p>
-    <w:p>
-      <w:pPr>
-        <w:spacing w:after="0" w:line="240" w:lineRule="auto"/>
-        <w:ind w:left="709"/>
-        <w:rPr>
-          <w:rFonts w:eastAsia="Times New Roman" w:cstheme="minorHAnsi"/>
-          <w:sz w:val="24"/>
-          <w:szCs w:val="24"/>
-          <w:lang w:eastAsia="pt-PT"/>
-        </w:rPr>
-      </w:pPr>
-      <w:r>
-        <w:rPr>
-          <w:rFonts w:eastAsia="Times New Roman" w:cstheme="minorHAnsi"/>
-          <w:b/>
-          <w:bCs/>
-          <w:color w:val="000000"/>
-          <w:lang w:eastAsia="pt-PT"/>
-        </w:rPr>
-        <w:t>Cenário principal:</w:t>
-      </w:r>
-      <w:r>
-        <w:rPr>
-          <w:rFonts w:eastAsia="Times New Roman" w:cstheme="minorHAnsi"/>
-          <w:color w:val="000000"/>
-          <w:lang w:eastAsia="pt-PT"/>
-        </w:rPr>
-        <w:t xml:space="preserve"> O encarregado de educação quer consultar o horário da rotina de seu educando.</w:t>
-      </w:r>
-    </w:p>
-    <w:p>
-      <w:pPr>
-        <w:spacing w:after="0" w:line="240" w:lineRule="auto"/>
-        <w:ind w:left="709"/>
-        <w:rPr>
-          <w:rFonts w:eastAsia="Times New Roman" w:cstheme="minorHAnsi"/>
-          <w:sz w:val="24"/>
-          <w:szCs w:val="24"/>
-          <w:lang w:eastAsia="pt-PT"/>
-        </w:rPr>
-      </w:pPr>
-      <w:r>
-        <w:rPr>
-          <w:rFonts w:eastAsia="Times New Roman" w:cstheme="minorHAnsi"/>
-          <w:color w:val="000000"/>
-          <w:lang w:eastAsia="pt-PT"/>
-        </w:rPr>
-        <w:t>O encarregado entra na secção Horários no sistema.</w:t>
-      </w:r>
-    </w:p>
-    <w:p>
-      <w:pPr>
-        <w:spacing w:after="0" w:line="240" w:lineRule="auto"/>
-        <w:ind w:left="709"/>
-        <w:rPr>
-          <w:rFonts w:eastAsia="Times New Roman" w:cstheme="minorHAnsi"/>
-          <w:sz w:val="24"/>
-          <w:szCs w:val="24"/>
-          <w:lang w:eastAsia="pt-PT"/>
-        </w:rPr>
-      </w:pPr>
-      <w:r>
-        <w:rPr>
-          <w:rFonts w:eastAsia="Times New Roman" w:cstheme="minorHAnsi"/>
-          <w:color w:val="000000"/>
-          <w:lang w:eastAsia="pt-PT"/>
-        </w:rPr>
-        <w:t>O sistema lhe apresenta um calendário semanal com as rotinas de seu educando.</w:t>
-      </w:r>
-    </w:p>
-    <w:p>
-      <w:pPr>
-        <w:spacing w:after="0" w:line="240" w:lineRule="auto"/>
-        <w:ind w:left="709"/>
-        <w:rPr>
-          <w:rFonts w:eastAsia="Times New Roman" w:cstheme="minorHAnsi"/>
-          <w:sz w:val="24"/>
-          <w:szCs w:val="24"/>
-          <w:lang w:eastAsia="pt-PT"/>
-        </w:rPr>
-      </w:pPr>
-      <w:r>
-        <w:rPr>
-          <w:rFonts w:eastAsia="Times New Roman" w:cstheme="minorHAnsi"/>
-          <w:b/>
-          <w:bCs/>
-          <w:color w:val="000000"/>
-          <w:lang w:eastAsia="pt-PT"/>
-        </w:rPr>
-        <w:t>Cenário secundário:</w:t>
-      </w:r>
-      <w:r>
-        <w:rPr>
-          <w:rFonts w:eastAsia="Times New Roman" w:cstheme="minorHAnsi"/>
-          <w:color w:val="000000"/>
-          <w:lang w:eastAsia="pt-PT"/>
-        </w:rPr>
-        <w:t xml:space="preserve"> O encarregado de educação recebeu um alerta de que uma das aulas foi remarcada, pelo que gostaria de saber a nova data.</w:t>
-      </w:r>
-    </w:p>
-    <w:p>
-      <w:pPr>
-        <w:spacing w:after="0" w:line="240" w:lineRule="auto"/>
-        <w:ind w:left="709"/>
-        <w:rPr>
-          <w:rFonts w:eastAsia="Times New Roman" w:cstheme="minorHAnsi"/>
-          <w:sz w:val="24"/>
-          <w:szCs w:val="24"/>
-          <w:lang w:eastAsia="pt-PT"/>
-        </w:rPr>
-      </w:pPr>
-      <w:r>
-        <w:rPr>
-          <w:rFonts w:eastAsia="Times New Roman" w:cstheme="minorHAnsi"/>
-          <w:color w:val="000000"/>
-          <w:lang w:eastAsia="pt-PT"/>
-        </w:rPr>
-        <w:t>O encarregado entra na secção Horários no sistema.</w:t>
-      </w:r>
-    </w:p>
-    <w:p>
-      <w:pPr>
-        <w:spacing w:after="0" w:line="240" w:lineRule="auto"/>
-        <w:ind w:left="709"/>
-        <w:rPr>
-          <w:rFonts w:eastAsia="Times New Roman" w:cstheme="minorHAnsi"/>
-          <w:sz w:val="24"/>
-          <w:szCs w:val="24"/>
-          <w:lang w:eastAsia="pt-PT"/>
-        </w:rPr>
-      </w:pPr>
-      <w:r>
-        <w:rPr>
-          <w:rFonts w:eastAsia="Times New Roman" w:cstheme="minorHAnsi"/>
-          <w:color w:val="000000"/>
-          <w:lang w:eastAsia="pt-PT"/>
-        </w:rPr>
-        <w:t>O sistema lhe apresenta um calendário semanal com as rotinas de seu educando.</w:t>
-      </w:r>
-    </w:p>
-    <w:p>
-      <w:pPr>
-        <w:spacing w:after="0" w:line="240" w:lineRule="auto"/>
-        <w:ind w:left="709"/>
-        <w:rPr>
-          <w:rFonts w:eastAsia="Times New Roman" w:cstheme="minorHAnsi"/>
-          <w:color w:val="000000"/>
-          <w:lang w:eastAsia="pt-PT"/>
-        </w:rPr>
-      </w:pPr>
-      <w:r>
-        <w:rPr>
-          <w:rFonts w:eastAsia="Times New Roman" w:cstheme="minorHAnsi"/>
-          <w:b/>
-          <w:bCs/>
-          <w:color w:val="000000"/>
-          <w:lang w:eastAsia="pt-PT"/>
-        </w:rPr>
-        <w:t>Extensões ou variações:</w:t>
-      </w:r>
-      <w:r>
-        <w:rPr>
-          <w:rFonts w:eastAsia="Times New Roman" w:cstheme="minorHAnsi"/>
-          <w:color w:val="000000"/>
-          <w:lang w:eastAsia="pt-PT"/>
-        </w:rPr>
-        <w:t xml:space="preserve"> A consulta da rotina diária pode ser feita na administração da escola.</w:t>
-      </w:r>
-    </w:p>
-    <w:p>
-      <w:pPr>
-        <w:spacing w:after="0" w:line="240" w:lineRule="auto"/>
-        <w:ind w:left="709"/>
-        <w:rPr>
-          <w:rFonts w:eastAsia="Times New Roman" w:cstheme="minorHAnsi"/>
-          <w:color w:val="000000"/>
-          <w:lang w:eastAsia="pt-PT"/>
-        </w:rPr>
-      </w:pPr>
-    </w:p>
-    <w:p>
-      <w:pPr>
-        <w:ind w:left="357"/>
-        <w:rPr>
-          <w:rFonts w:cstheme="minorHAnsi"/>
-          <w:b/>
-          <w:bCs/>
-          <w:sz w:val="24"/>
-          <w:szCs w:val="24"/>
-        </w:rPr>
-      </w:pPr>
-      <w:r>
-        <w:rPr>
-          <w:rFonts w:cstheme="minorHAnsi"/>
-          <w:b/>
-          <w:bCs/>
-          <w:sz w:val="24"/>
-          <w:szCs w:val="24"/>
-        </w:rPr>
-        <w:t>Exemplo 3.</w:t>
-      </w:r>
-      <w:r>
-        <w:rPr>
-          <w:rFonts w:cstheme="minorHAnsi"/>
-          <w:b/>
-          <w:bCs/>
-          <w:sz w:val="24"/>
-          <w:szCs w:val="24"/>
-        </w:rPr>
-        <w:t>4</w:t>
+        <w:t>Exemplo 3.4</w:t>
       </w:r>
     </w:p>
     <w:p>
@@ -18501,13 +18389,7 @@
           <w:rFonts w:cstheme="minorHAnsi"/>
         </w:rPr>
         <w:lastRenderedPageBreak/>
-        <w:t xml:space="preserve">Funcionalidade </w:t>
-      </w:r>
-      <w:r>
-        <w:rPr>
-          <w:rFonts w:cstheme="minorHAnsi"/>
-        </w:rPr>
-        <w:t>4</w:t>
+        <w:t>Funcionalidade 4</w:t>
       </w:r>
     </w:p>
     <w:p>
@@ -18941,13 +18823,7 @@
           <w:rFonts w:cstheme="minorHAnsi"/>
         </w:rPr>
         <w:lastRenderedPageBreak/>
-        <w:t xml:space="preserve">Funcionalidade </w:t>
-      </w:r>
-      <w:r>
-        <w:rPr>
-          <w:rFonts w:cstheme="minorHAnsi"/>
-        </w:rPr>
-        <w:t>5</w:t>
+        <w:t>Funcionalidade 5</w:t>
       </w:r>
     </w:p>
     <w:p>
@@ -20182,7 +20058,14 @@
           <w:rFonts w:cstheme="minorHAnsi"/>
           <w:b/>
         </w:rPr>
-        <w:t xml:space="preserve">Legal </w:t>
+        <w:t>Privacidade</w:t>
+      </w:r>
+      <w:r>
+        <w:rPr>
+          <w:rFonts w:cstheme="minorHAnsi"/>
+          <w:b/>
+        </w:rPr>
+        <w:t xml:space="preserve"> </w:t>
       </w:r>
       <w:r>
         <w:rPr>
@@ -20254,18 +20137,138 @@
     </w:p>
     <w:p>
       <w:pPr>
+        <w:rPr>
+          <w:rFonts w:cstheme="minorHAnsi"/>
+        </w:rPr>
+      </w:pPr>
+      <w:r>
+        <w:rPr>
+          <w:rFonts w:cstheme="minorHAnsi"/>
+        </w:rPr>
+        <w:br w:type="page"/>
+      </w:r>
+      <w:bookmarkStart w:id="34" w:name="_Toc72335604"/>
+    </w:p>
+    <w:p>
+      <w:pPr>
         <w:pStyle w:val="Ttulo1"/>
         <w:rPr>
-          <w:rFonts w:cstheme="minorHAnsi"/>
-        </w:rPr>
-      </w:pPr>
+          <w:noProof/>
+        </w:rPr>
+      </w:pPr>
+      <w:r>
+        <w:rPr>
+          <w:noProof/>
+        </w:rPr>
+        <w:lastRenderedPageBreak/>
+        <w:t>Diagrama de classes</w:t>
+      </w:r>
+    </w:p>
+    <w:p>
+      <w:pPr>
+        <w:rPr>
+          <w:rFonts w:eastAsiaTheme="majorEastAsia" w:cstheme="minorHAnsi"/>
+          <w:b/>
+          <w:bCs/>
+          <w:sz w:val="32"/>
+          <w:szCs w:val="28"/>
+          <w:lang w:val="en-GB"/>
+        </w:rPr>
+      </w:pPr>
+      <w:r>
+        <w:rPr>
+          <w:noProof/>
+        </w:rPr>
+        <w:drawing>
+          <wp:inline distT="0" distB="0" distL="0" distR="0" wp14:anchorId="0F9FF1A6" wp14:editId="67EE1C9C">
+            <wp:extent cx="6109215" cy="2353456"/>
+            <wp:effectExtent l="0" t="0" r="6350" b="8890"/>
+            <wp:docPr id="1" name="Imagem 1" descr="Nenhuma descrição disponível."/>
+            <wp:cNvGraphicFramePr>
+              <a:graphicFrameLocks xmlns:a="http://schemas.openxmlformats.org/drawingml/2006/main" noChangeAspect="1"/>
+            </wp:cNvGraphicFramePr>
+            <a:graphic xmlns:a="http://schemas.openxmlformats.org/drawingml/2006/main">
+              <a:graphicData uri="http://schemas.openxmlformats.org/drawingml/2006/picture">
+                <pic:pic xmlns:pic="http://schemas.openxmlformats.org/drawingml/2006/picture">
+                  <pic:nvPicPr>
+                    <pic:cNvPr id="0" name="Picture 1" descr="Nenhuma descrição disponível."/>
+                    <pic:cNvPicPr>
+                      <a:picLocks noChangeAspect="1" noChangeArrowheads="1"/>
+                    </pic:cNvPicPr>
+                  </pic:nvPicPr>
+                  <pic:blipFill>
+                    <a:blip r:embed="rId14">
+                      <a:extLst>
+                        <a:ext uri="{28A0092B-C50C-407E-A947-70E740481C1C}">
+                          <a14:useLocalDpi xmlns:a14="http://schemas.microsoft.com/office/drawing/2010/main" val="0"/>
+                        </a:ext>
+                      </a:extLst>
+                    </a:blip>
+                    <a:srcRect/>
+                    <a:stretch>
+                      <a:fillRect/>
+                    </a:stretch>
+                  </pic:blipFill>
+                  <pic:spPr bwMode="auto">
+                    <a:xfrm>
+                      <a:off x="0" y="0"/>
+                      <a:ext cx="6116700" cy="2356339"/>
+                    </a:xfrm>
+                    <a:prstGeom prst="rect">
+                      <a:avLst/>
+                    </a:prstGeom>
+                    <a:noFill/>
+                    <a:ln>
+                      <a:noFill/>
+                    </a:ln>
+                  </pic:spPr>
+                </pic:pic>
+              </a:graphicData>
+            </a:graphic>
+          </wp:inline>
+        </w:drawing>
+      </w:r>
       <w:r>
         <w:rPr>
           <w:rFonts w:cstheme="minorHAnsi"/>
         </w:rPr>
         <w:br w:type="page"/>
       </w:r>
-      <w:bookmarkStart w:id="34" w:name="_Toc72335604"/>
+    </w:p>
+    <w:p>
+      <w:pPr>
+        <w:pStyle w:val="Ttulo1"/>
+      </w:pPr>
+      <w:proofErr w:type="spellStart"/>
+      <w:r>
+        <w:lastRenderedPageBreak/>
+        <w:t>Diagramas</w:t>
+      </w:r>
+      <w:proofErr w:type="spellEnd"/>
+      <w:r>
+        <w:t xml:space="preserve"> de </w:t>
+      </w:r>
+      <w:proofErr w:type="spellStart"/>
+      <w:r>
+        <w:t>atividades</w:t>
+      </w:r>
+      <w:proofErr w:type="spellEnd"/>
+    </w:p>
+    <w:p>
+      <w:pPr>
+        <w:pStyle w:val="Ttulo1"/>
+      </w:pPr>
+      <w:r>
+        <w:br w:type="page"/>
+      </w:r>
+    </w:p>
+    <w:p>
+      <w:pPr>
+        <w:pStyle w:val="Ttulo1"/>
+        <w:rPr>
+          <w:rFonts w:cstheme="minorHAnsi"/>
+        </w:rPr>
+      </w:pPr>
       <w:r>
         <w:rPr>
           <w:rFonts w:cstheme="minorHAnsi"/>
@@ -20300,6 +20303,7 @@
     <w:p>
       <w:pPr>
         <w:spacing w:line="240" w:lineRule="auto"/>
+        <w:jc w:val="center"/>
         <w:rPr>
           <w:rFonts w:cstheme="minorHAnsi"/>
         </w:rPr>
@@ -20310,9 +20314,9 @@
           <w:noProof/>
         </w:rPr>
         <w:drawing>
-          <wp:inline distT="114300" distB="114300" distL="114300" distR="114300" wp14:anchorId="0E9AD4D8" wp14:editId="3D1349FB">
-            <wp:extent cx="2624446" cy="4013860"/>
-            <wp:effectExtent l="0" t="0" r="5080" b="5715"/>
+          <wp:inline distT="114300" distB="114300" distL="114300" distR="114300" wp14:anchorId="0E9AD4D8" wp14:editId="2AD5E979">
+            <wp:extent cx="2099257" cy="3644722"/>
+            <wp:effectExtent l="0" t="0" r="0" b="0"/>
             <wp:docPr id="3" name="image5.png"/>
             <wp:cNvGraphicFramePr/>
             <a:graphic xmlns:a="http://schemas.openxmlformats.org/drawingml/2006/main">
@@ -20322,22 +20326,27 @@
                     <pic:cNvPr id="0" name="image5.png"/>
                     <pic:cNvPicPr preferRelativeResize="0"/>
                   </pic:nvPicPr>
-                  <pic:blipFill>
-                    <a:blip r:embed="rId14"/>
-                    <a:srcRect/>
-                    <a:stretch>
-                      <a:fillRect/>
-                    </a:stretch>
+                  <pic:blipFill rotWithShape="1">
+                    <a:blip r:embed="rId15"/>
+                    <a:srcRect l="12763" t="3531" r="7216" b="5629"/>
+                    <a:stretch/>
                   </pic:blipFill>
-                  <pic:spPr>
+                  <pic:spPr bwMode="auto">
                     <a:xfrm>
                       <a:off x="0" y="0"/>
-                      <a:ext cx="2625073" cy="4014820"/>
+                      <a:ext cx="2100631" cy="3647108"/>
                     </a:xfrm>
                     <a:prstGeom prst="rect">
                       <a:avLst/>
                     </a:prstGeom>
-                    <a:ln/>
+                    <a:ln>
+                      <a:noFill/>
+                    </a:ln>
+                    <a:extLst>
+                      <a:ext uri="{53640926-AAD7-44D8-BBD7-CCE9431645EC}">
+                        <a14:shadowObscured xmlns:a14="http://schemas.microsoft.com/office/drawing/2010/main"/>
+                      </a:ext>
+                    </a:extLst>
                   </pic:spPr>
                 </pic:pic>
               </a:graphicData>
@@ -20349,6 +20358,15 @@
     <w:p>
       <w:pPr>
         <w:spacing w:line="240" w:lineRule="auto"/>
+        <w:rPr>
+          <w:rFonts w:cstheme="minorHAnsi"/>
+        </w:rPr>
+      </w:pPr>
+    </w:p>
+    <w:p>
+      <w:pPr>
+        <w:spacing w:line="240" w:lineRule="auto"/>
+        <w:jc w:val="center"/>
         <w:rPr>
           <w:rFonts w:cstheme="minorHAnsi"/>
         </w:rPr>
@@ -20372,7 +20390,7 @@
                     <pic:cNvPicPr preferRelativeResize="0"/>
                   </pic:nvPicPr>
                   <pic:blipFill>
-                    <a:blip r:embed="rId15"/>
+                    <a:blip r:embed="rId16"/>
                     <a:srcRect/>
                     <a:stretch>
                       <a:fillRect/>
@@ -20878,9 +20896,9 @@
           <w:noProof/>
         </w:rPr>
         <w:drawing>
-          <wp:inline distT="114300" distB="114300" distL="114300" distR="114300" wp14:anchorId="655243BE" wp14:editId="431397AB">
-            <wp:extent cx="4227830" cy="2250884"/>
-            <wp:effectExtent l="0" t="0" r="1270" b="0"/>
+          <wp:inline distT="114300" distB="114300" distL="114300" distR="114300" wp14:anchorId="655243BE" wp14:editId="5712E3C6">
+            <wp:extent cx="3908041" cy="2038350"/>
+            <wp:effectExtent l="0" t="0" r="0" b="0"/>
             <wp:docPr id="13" name="image4.png" descr="Uma imagem com texto&#10;&#10;Descrição gerada automaticamente"/>
             <wp:cNvGraphicFramePr/>
             <a:graphic xmlns:a="http://schemas.openxmlformats.org/drawingml/2006/main">
@@ -20891,7 +20909,7 @@
                     <pic:cNvPicPr preferRelativeResize="0"/>
                   </pic:nvPicPr>
                   <pic:blipFill>
-                    <a:blip r:embed="rId15"/>
+                    <a:blip r:embed="rId16"/>
                     <a:srcRect/>
                     <a:stretch>
                       <a:fillRect/>
@@ -20900,7 +20918,7 @@
                   <pic:spPr>
                     <a:xfrm>
                       <a:off x="0" y="0"/>
-                      <a:ext cx="4250817" cy="2263122"/>
+                      <a:ext cx="3948905" cy="2059664"/>
                     </a:xfrm>
                     <a:prstGeom prst="rect">
                       <a:avLst/>
@@ -21002,7 +21020,7 @@
         </w:rPr>
         <w:t xml:space="preserve"> - </w:t>
       </w:r>
-      <w:hyperlink r:id="rId16">
+      <w:hyperlink r:id="rId17">
         <w:r>
           <w:rPr>
             <w:rFonts w:cstheme="minorHAnsi"/>
@@ -21049,7 +21067,7 @@
         </w:rPr>
         <w:t xml:space="preserve"> - </w:t>
       </w:r>
-      <w:hyperlink r:id="rId17">
+      <w:hyperlink r:id="rId18">
         <w:r>
           <w:rPr>
             <w:rFonts w:cstheme="minorHAnsi"/>
@@ -21077,7 +21095,7 @@
       </w:pPr>
     </w:p>
     <w:sectPr>
-      <w:footerReference w:type="default" r:id="rId18"/>
+      <w:footerReference w:type="default" r:id="rId19"/>
       <w:pgSz w:w="11906" w:h="16838"/>
       <w:pgMar w:top="680" w:right="1701" w:bottom="822" w:left="1701" w:header="709" w:footer="709" w:gutter="0"/>
       <w:cols w:space="708"/>
@@ -23304,15 +23322,6 @@
   </w:num>
   <w:num w:numId="31">
     <w:abstractNumId w:val="6"/>
-    <w:lvlOverride w:ilvl="0"/>
-    <w:lvlOverride w:ilvl="1"/>
-    <w:lvlOverride w:ilvl="2"/>
-    <w:lvlOverride w:ilvl="3"/>
-    <w:lvlOverride w:ilvl="4"/>
-    <w:lvlOverride w:ilvl="5"/>
-    <w:lvlOverride w:ilvl="6"/>
-    <w:lvlOverride w:ilvl="7"/>
-    <w:lvlOverride w:ilvl="8"/>
   </w:num>
   <w:num w:numId="32">
     <w:abstractNumId w:val="0"/>

</xml_diff>

<commit_message>
Diagrama sequências - Mensagens
</commit_message>
<xml_diff>
--- a/TP_19933_19934.docx
+++ b/TP_19933_19934.docx
@@ -33,7 +33,7 @@
                     <pic:cNvPicPr preferRelativeResize="0"/>
                   </pic:nvPicPr>
                   <pic:blipFill>
-                    <a:blip r:embed="rId8"/>
+                    <a:blip r:embed="rId11"/>
                     <a:srcRect/>
                     <a:stretch>
                       <a:fillRect/>
@@ -95,7 +95,7 @@
                     <pic:cNvPicPr preferRelativeResize="0"/>
                   </pic:nvPicPr>
                   <pic:blipFill>
-                    <a:blip r:embed="rId9"/>
+                    <a:blip r:embed="rId12"/>
                     <a:srcRect/>
                     <a:stretch>
                       <a:fillRect/>
@@ -572,7 +572,6 @@
           <w:rFonts w:eastAsia="Garamond" w:cstheme="minorHAnsi"/>
         </w:rPr>
       </w:pPr>
-      <w:proofErr w:type="spellStart"/>
       <w:r>
         <w:rPr>
           <w:rFonts w:eastAsia="Garamond" w:cstheme="minorHAnsi"/>
@@ -580,7 +579,6 @@
         </w:rPr>
         <w:t>Scrum</w:t>
       </w:r>
-      <w:proofErr w:type="spellEnd"/>
     </w:p>
     <w:p>
       <w:pPr>
@@ -609,21 +607,7 @@
         <w:rPr>
           <w:rFonts w:eastAsia="Garamond" w:cstheme="minorHAnsi"/>
         </w:rPr>
-        <w:t xml:space="preserve">Ferramentas que </w:t>
-      </w:r>
-      <w:proofErr w:type="spellStart"/>
-      <w:r>
-        <w:rPr>
-          <w:rFonts w:eastAsia="Garamond" w:cstheme="minorHAnsi"/>
-        </w:rPr>
-        <w:t>usariamos</w:t>
-      </w:r>
-      <w:proofErr w:type="spellEnd"/>
-      <w:r>
-        <w:rPr>
-          <w:rFonts w:eastAsia="Garamond" w:cstheme="minorHAnsi"/>
-        </w:rPr>
-        <w:t xml:space="preserve"> para desenvolver o software</w:t>
+        <w:t>Ferramentas que usariamos para desenvolver o software</w:t>
       </w:r>
     </w:p>
     <w:p>
@@ -735,23 +719,7 @@
           <w:rFonts w:eastAsia="Garamond" w:cstheme="minorHAnsi"/>
           <w:u w:val="single"/>
         </w:rPr>
-        <w:t xml:space="preserve">Identificar Stakeholders (docentes, encarregados de educação, product </w:t>
-      </w:r>
-      <w:proofErr w:type="spellStart"/>
-      <w:r>
-        <w:rPr>
-          <w:rFonts w:eastAsia="Garamond" w:cstheme="minorHAnsi"/>
-          <w:u w:val="single"/>
-        </w:rPr>
-        <w:t>owner</w:t>
-      </w:r>
-      <w:proofErr w:type="spellEnd"/>
-      <w:r>
-        <w:rPr>
-          <w:rFonts w:eastAsia="Garamond" w:cstheme="minorHAnsi"/>
-          <w:u w:val="single"/>
-        </w:rPr>
-        <w:t>)</w:t>
+        <w:t>Identificar Stakeholders (docentes, encarregados de educação, product owner)</w:t>
       </w:r>
     </w:p>
     <w:p>
@@ -835,21 +803,12 @@
           <w:rFonts w:eastAsia="Garamond" w:cstheme="minorHAnsi"/>
         </w:rPr>
       </w:pPr>
-      <w:proofErr w:type="spellStart"/>
       <w:r>
         <w:rPr>
           <w:rFonts w:eastAsia="Garamond" w:cstheme="minorHAnsi"/>
           <w:u w:val="single"/>
         </w:rPr>
-        <w:t>Elicitação</w:t>
-      </w:r>
-      <w:proofErr w:type="spellEnd"/>
-      <w:r>
-        <w:rPr>
-          <w:rFonts w:eastAsia="Garamond" w:cstheme="minorHAnsi"/>
-          <w:u w:val="single"/>
-        </w:rPr>
-        <w:t xml:space="preserve"> de requisitos através do questionário aos stakeholders (escolher 3)</w:t>
+        <w:t>Elicitação de requisitos através do questionário aos stakeholders (escolher 3)</w:t>
       </w:r>
     </w:p>
     <w:p>
@@ -918,23 +877,7 @@
           <w:rFonts w:eastAsia="Garamond" w:cstheme="minorHAnsi"/>
           <w:u w:val="single"/>
         </w:rPr>
-        <w:t xml:space="preserve">Requisitos de Desenvolvimento (Restrições que a empresa possa ter em termos de linguagens, por exemplo, só trabalha com </w:t>
-      </w:r>
-      <w:proofErr w:type="spellStart"/>
-      <w:r>
-        <w:rPr>
-          <w:rFonts w:eastAsia="Garamond" w:cstheme="minorHAnsi"/>
-          <w:u w:val="single"/>
-        </w:rPr>
-        <w:t>microsoft</w:t>
-      </w:r>
-      <w:proofErr w:type="spellEnd"/>
-      <w:r>
-        <w:rPr>
-          <w:rFonts w:eastAsia="Garamond" w:cstheme="minorHAnsi"/>
-          <w:u w:val="single"/>
-        </w:rPr>
-        <w:t>)</w:t>
+        <w:t>Requisitos de Desenvolvimento (Restrições que a empresa possa ter em termos de linguagens, por exemplo, só trabalha com microsoft)</w:t>
       </w:r>
     </w:p>
     <w:p>
@@ -989,39 +932,7 @@
           <w:rFonts w:eastAsia="Garamond" w:cstheme="minorHAnsi"/>
           <w:u w:val="single"/>
         </w:rPr>
-        <w:t xml:space="preserve">Levantamento de requisitos através de </w:t>
-      </w:r>
-      <w:proofErr w:type="spellStart"/>
-      <w:r>
-        <w:rPr>
-          <w:rFonts w:eastAsia="Garamond" w:cstheme="minorHAnsi"/>
-          <w:u w:val="single"/>
-        </w:rPr>
-        <w:t>user</w:t>
-      </w:r>
-      <w:proofErr w:type="spellEnd"/>
-      <w:r>
-        <w:rPr>
-          <w:rFonts w:eastAsia="Garamond" w:cstheme="minorHAnsi"/>
-          <w:u w:val="single"/>
-        </w:rPr>
-        <w:t xml:space="preserve"> </w:t>
-      </w:r>
-      <w:proofErr w:type="spellStart"/>
-      <w:r>
-        <w:rPr>
-          <w:rFonts w:eastAsia="Garamond" w:cstheme="minorHAnsi"/>
-          <w:u w:val="single"/>
-        </w:rPr>
-        <w:t>stories</w:t>
-      </w:r>
-      <w:proofErr w:type="spellEnd"/>
-      <w:r>
-        <w:rPr>
-          <w:rFonts w:eastAsia="Garamond" w:cstheme="minorHAnsi"/>
-          <w:u w:val="single"/>
-        </w:rPr>
-        <w:t xml:space="preserve"> (Personas, “Como, quero, para”)</w:t>
+        <w:t>Levantamento de requisitos através de user stories (Personas, “Como, quero, para”)</w:t>
       </w:r>
     </w:p>
     <w:p>
@@ -1058,16 +969,8 @@
         <w:rPr>
           <w:rFonts w:eastAsia="Garamond" w:cstheme="minorHAnsi"/>
         </w:rPr>
-        <w:t xml:space="preserve">( </w:t>
-      </w:r>
-      <w:proofErr w:type="spellStart"/>
-      <w:r>
-        <w:rPr>
-          <w:rFonts w:eastAsia="Garamond" w:cstheme="minorHAnsi"/>
-        </w:rPr>
-        <w:t>Jama</w:t>
-      </w:r>
-      <w:proofErr w:type="spellEnd"/>
+        <w:t>( Jama</w:t>
+      </w:r>
       <w:proofErr w:type="gramEnd"/>
       <w:r>
         <w:rPr>
@@ -2141,8 +2044,8 @@
           <w:highlight w:val="yellow"/>
         </w:rPr>
         <w:sectPr>
-          <w:headerReference w:type="default" r:id="rId10"/>
-          <w:footerReference w:type="default" r:id="rId11"/>
+          <w:headerReference w:type="default" r:id="rId13"/>
+          <w:footerReference w:type="default" r:id="rId14"/>
           <w:pgSz w:w="11906" w:h="16838"/>
           <w:pgMar w:top="1417" w:right="1701" w:bottom="1417" w:left="1701" w:header="708" w:footer="708" w:gutter="0"/>
           <w:pgNumType w:start="1"/>
@@ -5012,17 +4915,8 @@
           <w:rFonts w:eastAsia="Calibri" w:cstheme="minorHAnsi"/>
           <w:color w:val="000000"/>
         </w:rPr>
-        <w:t xml:space="preserve">Figura 3.1 – Dinâmica do </w:t>
-      </w:r>
-      <w:proofErr w:type="spellStart"/>
-      <w:r>
-        <w:rPr>
-          <w:rFonts w:eastAsia="Calibri" w:cstheme="minorHAnsi"/>
-          <w:color w:val="000000"/>
-        </w:rPr>
-        <w:t>Scrum</w:t>
-      </w:r>
-      <w:proofErr w:type="spellEnd"/>
+        <w:t>Figura 3.1 – Dinâmica do Scrum</w:t>
+      </w:r>
       <w:r>
         <w:rPr>
           <w:rFonts w:eastAsia="Calibri" w:cstheme="minorHAnsi"/>
@@ -5056,17 +4950,8 @@
           <w:rFonts w:eastAsia="Calibri" w:cstheme="minorHAnsi"/>
           <w:color w:val="000000"/>
         </w:rPr>
-        <w:t xml:space="preserve">Figura 4.1- Gráfico de </w:t>
-      </w:r>
-      <w:proofErr w:type="spellStart"/>
-      <w:r>
-        <w:rPr>
-          <w:rFonts w:eastAsia="Calibri" w:cstheme="minorHAnsi"/>
-          <w:color w:val="000000"/>
-        </w:rPr>
-        <w:t>Gantt</w:t>
-      </w:r>
-      <w:proofErr w:type="spellEnd"/>
+        <w:t>Figura 4.1- Gráfico de Gantt</w:t>
+      </w:r>
       <w:r>
         <w:rPr>
           <w:rFonts w:eastAsia="Calibri" w:cstheme="minorHAnsi"/>
@@ -5258,7 +5143,7 @@
           <w:szCs w:val="24"/>
         </w:rPr>
         <w:sectPr>
-          <w:footerReference w:type="default" r:id="rId12"/>
+          <w:footerReference w:type="default" r:id="rId15"/>
           <w:pgSz w:w="11906" w:h="16838"/>
           <w:pgMar w:top="1417" w:right="1701" w:bottom="1417" w:left="1701" w:header="708" w:footer="708" w:gutter="0"/>
           <w:pgNumType w:start="1"/>
@@ -5274,7 +5159,6 @@
         </w:rPr>
       </w:pPr>
       <w:bookmarkStart w:id="0" w:name="_Toc72335580"/>
-      <w:proofErr w:type="spellStart"/>
       <w:r>
         <w:rPr>
           <w:rFonts w:cstheme="minorHAnsi"/>
@@ -5283,7 +5167,6 @@
         <w:t>Introdução</w:t>
       </w:r>
       <w:bookmarkEnd w:id="0"/>
-      <w:proofErr w:type="spellEnd"/>
     </w:p>
     <w:p>
       <w:pPr>
@@ -5351,34 +5234,12 @@
       <w:bookmarkStart w:id="1" w:name="_g0fki2regx4" w:colFirst="0" w:colLast="0"/>
       <w:bookmarkStart w:id="2" w:name="_Toc72335581"/>
       <w:bookmarkEnd w:id="1"/>
-      <w:proofErr w:type="spellStart"/>
       <w:r>
         <w:rPr>
           <w:rFonts w:cstheme="minorHAnsi"/>
         </w:rPr>
         <w:lastRenderedPageBreak/>
-        <w:t>Modelo</w:t>
-      </w:r>
-      <w:proofErr w:type="spellEnd"/>
-      <w:r>
-        <w:rPr>
-          <w:rFonts w:cstheme="minorHAnsi"/>
-        </w:rPr>
-        <w:t xml:space="preserve"> de </w:t>
-      </w:r>
-      <w:proofErr w:type="spellStart"/>
-      <w:r>
-        <w:rPr>
-          <w:rFonts w:cstheme="minorHAnsi"/>
-        </w:rPr>
-        <w:t>desenvolvimento</w:t>
-      </w:r>
-      <w:proofErr w:type="spellEnd"/>
-      <w:r>
-        <w:rPr>
-          <w:rFonts w:cstheme="minorHAnsi"/>
-        </w:rPr>
-        <w:t xml:space="preserve"> de software</w:t>
+        <w:t>Modelo de desenvolvimento de software</w:t>
       </w:r>
       <w:bookmarkEnd w:id="2"/>
     </w:p>
@@ -5467,21 +5328,7 @@
         <w:rPr>
           <w:rFonts w:cstheme="minorHAnsi"/>
         </w:rPr>
-        <w:t xml:space="preserve">Para aplicar o modelo ágil iremos usar como suporte o </w:t>
-      </w:r>
-      <w:proofErr w:type="spellStart"/>
-      <w:r>
-        <w:rPr>
-          <w:rFonts w:cstheme="minorHAnsi"/>
-        </w:rPr>
-        <w:t>Scrum</w:t>
-      </w:r>
-      <w:proofErr w:type="spellEnd"/>
-      <w:r>
-        <w:rPr>
-          <w:rFonts w:cstheme="minorHAnsi"/>
-        </w:rPr>
-        <w:t xml:space="preserve">. </w:t>
+        <w:t xml:space="preserve">Para aplicar o modelo ágil iremos usar como suporte o Scrum. </w:t>
       </w:r>
       <w:r>
         <w:rPr>
@@ -5559,21 +5406,7 @@
         <w:rPr>
           <w:rFonts w:cstheme="minorHAnsi"/>
         </w:rPr>
-        <w:t xml:space="preserve">scolhemos o </w:t>
-      </w:r>
-      <w:proofErr w:type="spellStart"/>
-      <w:r>
-        <w:rPr>
-          <w:rFonts w:cstheme="minorHAnsi"/>
-        </w:rPr>
-        <w:t>Scrum</w:t>
-      </w:r>
-      <w:proofErr w:type="spellEnd"/>
-      <w:r>
-        <w:rPr>
-          <w:rFonts w:cstheme="minorHAnsi"/>
-        </w:rPr>
-        <w:t xml:space="preserve"> porque ao nosso ver pareceu ser o mais “organizado”</w:t>
+        <w:t>scolhemos o Scrum porque ao nosso ver pareceu ser o mais “organizado”</w:t>
       </w:r>
       <w:r>
         <w:rPr>
@@ -5598,30 +5431,14 @@
       <w:bookmarkStart w:id="3" w:name="_b73y3kn5w3v9" w:colFirst="0" w:colLast="0"/>
       <w:bookmarkStart w:id="4" w:name="_Toc72335582"/>
       <w:bookmarkEnd w:id="3"/>
-      <w:proofErr w:type="spellStart"/>
       <w:r>
         <w:rPr>
           <w:rFonts w:cstheme="minorHAnsi"/>
         </w:rPr>
         <w:lastRenderedPageBreak/>
-        <w:t>Descrever</w:t>
-      </w:r>
-      <w:proofErr w:type="spellEnd"/>
-      <w:r>
-        <w:rPr>
-          <w:rFonts w:cstheme="minorHAnsi"/>
-        </w:rPr>
-        <w:t xml:space="preserve"> software </w:t>
-      </w:r>
-      <w:proofErr w:type="spellStart"/>
-      <w:r>
-        <w:rPr>
-          <w:rFonts w:cstheme="minorHAnsi"/>
-        </w:rPr>
-        <w:t>semelhante</w:t>
+        <w:t>Descrever software semelhante</w:t>
       </w:r>
       <w:bookmarkEnd w:id="4"/>
-      <w:proofErr w:type="spellEnd"/>
     </w:p>
     <w:p>
       <w:pPr>
@@ -5640,17 +5457,9 @@
         <w:rPr>
           <w:rFonts w:cstheme="minorHAnsi"/>
         </w:rPr>
-        <w:t xml:space="preserve">Software 1 - </w:t>
-      </w:r>
-      <w:proofErr w:type="spellStart"/>
-      <w:r>
-        <w:rPr>
-          <w:rFonts w:cstheme="minorHAnsi"/>
-        </w:rPr>
-        <w:t>Edmodo</w:t>
+        <w:t>Software 1 - Edmodo</w:t>
       </w:r>
       <w:bookmarkEnd w:id="5"/>
-      <w:proofErr w:type="spellEnd"/>
     </w:p>
     <w:p>
       <w:pPr>
@@ -5967,39 +5776,7 @@
           <w:rFonts w:eastAsia="Calibri" w:cstheme="minorHAnsi"/>
           <w:color w:val="000000"/>
         </w:rPr>
-        <w:t>Possibilidade de armazenamento e partilha de documentos num ambiente baseado em computação na nuvem (</w:t>
-      </w:r>
-      <w:proofErr w:type="spellStart"/>
-      <w:r>
-        <w:rPr>
-          <w:rFonts w:eastAsia="Calibri" w:cstheme="minorHAnsi"/>
-          <w:color w:val="000000"/>
-        </w:rPr>
-        <w:t>cloud</w:t>
-      </w:r>
-      <w:proofErr w:type="spellEnd"/>
-      <w:r>
-        <w:rPr>
-          <w:rFonts w:eastAsia="Calibri" w:cstheme="minorHAnsi"/>
-          <w:color w:val="000000"/>
-        </w:rPr>
-        <w:t xml:space="preserve"> </w:t>
-      </w:r>
-      <w:proofErr w:type="spellStart"/>
-      <w:r>
-        <w:rPr>
-          <w:rFonts w:eastAsia="Calibri" w:cstheme="minorHAnsi"/>
-          <w:color w:val="000000"/>
-        </w:rPr>
-        <w:t>computing</w:t>
-      </w:r>
-      <w:proofErr w:type="spellEnd"/>
-      <w:r>
-        <w:rPr>
-          <w:rFonts w:eastAsia="Calibri" w:cstheme="minorHAnsi"/>
-          <w:color w:val="000000"/>
-        </w:rPr>
-        <w:t>);</w:t>
+        <w:t>Possibilidade de armazenamento e partilha de documentos num ambiente baseado em computação na nuvem (cloud computing);</w:t>
       </w:r>
     </w:p>
     <w:p>
@@ -6456,20 +6233,12 @@
         </w:rPr>
         <w:t xml:space="preserve">Uma plataforma que tem o intuito de fazer a comunicação entre docentes e os encarregados de educação, tal como o </w:t>
       </w:r>
-      <w:proofErr w:type="spellStart"/>
       <w:proofErr w:type="gramStart"/>
       <w:r>
         <w:rPr>
           <w:rFonts w:cstheme="minorHAnsi"/>
         </w:rPr>
-        <w:t>growappy</w:t>
-      </w:r>
-      <w:proofErr w:type="spellEnd"/>
-      <w:r>
-        <w:rPr>
-          <w:rFonts w:cstheme="minorHAnsi"/>
-        </w:rPr>
-        <w:t xml:space="preserve"> .</w:t>
+        <w:t>growappy .</w:t>
       </w:r>
       <w:proofErr w:type="gramEnd"/>
     </w:p>
@@ -7198,17 +6967,9 @@
           <w:rFonts w:cstheme="minorHAnsi"/>
         </w:rPr>
         <w:lastRenderedPageBreak/>
-        <w:t xml:space="preserve">Software 3 - </w:t>
-      </w:r>
-      <w:proofErr w:type="spellStart"/>
-      <w:r>
-        <w:rPr>
-          <w:rFonts w:cstheme="minorHAnsi"/>
-        </w:rPr>
-        <w:t>ClassDojo</w:t>
+        <w:t>Software 3 - ClassDojo</w:t>
       </w:r>
       <w:bookmarkEnd w:id="7"/>
-      <w:proofErr w:type="spellEnd"/>
     </w:p>
     <w:p>
       <w:pPr>
@@ -7583,20 +7344,12 @@
       <w:bookmarkStart w:id="8" w:name="_x5h9wvd6i4ey" w:colFirst="0" w:colLast="0"/>
       <w:bookmarkStart w:id="9" w:name="_Toc72335586"/>
       <w:bookmarkEnd w:id="8"/>
-      <w:proofErr w:type="spellStart"/>
       <w:r>
         <w:rPr>
           <w:rFonts w:cstheme="minorHAnsi"/>
         </w:rPr>
         <w:lastRenderedPageBreak/>
-        <w:t>Identificar</w:t>
-      </w:r>
-      <w:proofErr w:type="spellEnd"/>
-      <w:r>
-        <w:rPr>
-          <w:rFonts w:cstheme="minorHAnsi"/>
-        </w:rPr>
-        <w:t xml:space="preserve"> Stakeholders</w:t>
+        <w:t>Identificar Stakeholders</w:t>
       </w:r>
       <w:bookmarkEnd w:id="9"/>
     </w:p>
@@ -7641,21 +7394,7 @@
           <w:rFonts w:cstheme="minorHAnsi"/>
         </w:rPr>
         <w:tab/>
-        <w:t xml:space="preserve">Ou seja, se uma pessoa, grupo ou organização pode ser influenciada através do nosso projeto ou de alguma forma poder influenciar as nossas decisões no desenvolvimento do projeto, esta pessoa, grupo ou organização é considerada um </w:t>
-      </w:r>
-      <w:proofErr w:type="spellStart"/>
-      <w:r>
-        <w:rPr>
-          <w:rFonts w:cstheme="minorHAnsi"/>
-        </w:rPr>
-        <w:t>stakeholder</w:t>
-      </w:r>
-      <w:proofErr w:type="spellEnd"/>
-      <w:r>
-        <w:rPr>
-          <w:rFonts w:cstheme="minorHAnsi"/>
-        </w:rPr>
-        <w:t>.</w:t>
+        <w:t>Ou seja, se uma pessoa, grupo ou organização pode ser influenciada através do nosso projeto ou de alguma forma poder influenciar as nossas decisões no desenvolvimento do projeto, esta pessoa, grupo ou organização é considerada um stakeholder.</w:t>
       </w:r>
     </w:p>
     <w:p>
@@ -7801,21 +7540,7 @@
         <w:rPr>
           <w:rFonts w:cstheme="minorHAnsi"/>
         </w:rPr>
-        <w:t xml:space="preserve">Exemplo: Fornecedores, Clientes, Governo, </w:t>
-      </w:r>
-      <w:proofErr w:type="spellStart"/>
-      <w:r>
-        <w:rPr>
-          <w:rFonts w:cstheme="minorHAnsi"/>
-        </w:rPr>
-        <w:t>Mídia</w:t>
-      </w:r>
-      <w:proofErr w:type="spellEnd"/>
-      <w:r>
-        <w:rPr>
-          <w:rFonts w:cstheme="minorHAnsi"/>
-        </w:rPr>
-        <w:t>, Meio Ambiente …</w:t>
+        <w:t>Exemplo: Fornecedores, Clientes, Governo, Mídia, Meio Ambiente …</w:t>
       </w:r>
     </w:p>
     <w:p>
@@ -7940,21 +7665,7 @@
         <w:rPr>
           <w:rFonts w:cstheme="minorHAnsi"/>
         </w:rPr>
-        <w:t xml:space="preserve">Product </w:t>
-      </w:r>
-      <w:proofErr w:type="spellStart"/>
-      <w:r>
-        <w:rPr>
-          <w:rFonts w:cstheme="minorHAnsi"/>
-        </w:rPr>
-        <w:t>Owner</w:t>
-      </w:r>
-      <w:proofErr w:type="spellEnd"/>
-      <w:r>
-        <w:rPr>
-          <w:rFonts w:cstheme="minorHAnsi"/>
-        </w:rPr>
-        <w:t xml:space="preserve"> (é o nosso cliente, é importante falarmos com o mesmo de forma a perceber os requisitos que pretende, o capital disponível, limitações de desenvolvimento, entre outras coisas...)</w:t>
+        <w:t>Product Owner (é o nosso cliente, é importante falarmos com o mesmo de forma a perceber os requisitos que pretende, o capital disponível, limitações de desenvolvimento, entre outras coisas...)</w:t>
       </w:r>
     </w:p>
     <w:p>
@@ -8039,7 +7750,6 @@
       <w:bookmarkStart w:id="12" w:name="_ogcf9m51yljl" w:colFirst="0" w:colLast="0"/>
       <w:bookmarkStart w:id="13" w:name="_Toc72335587"/>
       <w:bookmarkEnd w:id="12"/>
-      <w:proofErr w:type="spellStart"/>
       <w:r>
         <w:rPr>
           <w:rFonts w:cstheme="minorHAnsi"/>
@@ -8048,7 +7758,6 @@
         <w:t>Funcionalidades</w:t>
       </w:r>
       <w:bookmarkEnd w:id="13"/>
-      <w:proofErr w:type="spellEnd"/>
     </w:p>
     <w:p>
       <w:pPr>
@@ -8070,21 +7779,7 @@
         <w:rPr>
           <w:rFonts w:cstheme="minorHAnsi"/>
         </w:rPr>
-        <w:t xml:space="preserve">O Product </w:t>
-      </w:r>
-      <w:proofErr w:type="spellStart"/>
-      <w:r>
-        <w:rPr>
-          <w:rFonts w:cstheme="minorHAnsi"/>
-        </w:rPr>
-        <w:t>Owner</w:t>
-      </w:r>
-      <w:proofErr w:type="spellEnd"/>
-      <w:r>
-        <w:rPr>
-          <w:rFonts w:cstheme="minorHAnsi"/>
-        </w:rPr>
-        <w:t xml:space="preserve"> </w:t>
+        <w:t xml:space="preserve">O Product Owner </w:t>
       </w:r>
       <w:r>
         <w:rPr>
@@ -8882,35 +8577,7 @@
         <w:rPr>
           <w:rFonts w:cstheme="minorHAnsi"/>
         </w:rPr>
-        <w:t xml:space="preserve">Agora que o Product </w:t>
-      </w:r>
-      <w:proofErr w:type="spellStart"/>
-      <w:r>
-        <w:rPr>
-          <w:rFonts w:cstheme="minorHAnsi"/>
-        </w:rPr>
-        <w:t>Owner</w:t>
-      </w:r>
-      <w:proofErr w:type="spellEnd"/>
-      <w:r>
-        <w:rPr>
-          <w:rFonts w:cstheme="minorHAnsi"/>
-        </w:rPr>
-        <w:t xml:space="preserve"> listou todas as funcionalidades que pretende, este agora irá criar um questionário que contém as várias funcionalidades inicialmente pensadas e encontradas em sites semelhantes. Com esse questionário pretende-se ter uma avaliação dos futuros utilizadores (docentes e encarregados de educação) para perceber quais são as tarefas de maior importância e poder ordená-las por essa ordem, fazendo assim o Product </w:t>
-      </w:r>
-      <w:proofErr w:type="spellStart"/>
-      <w:r>
-        <w:rPr>
-          <w:rFonts w:cstheme="minorHAnsi"/>
-        </w:rPr>
-        <w:t>Backlog</w:t>
-      </w:r>
-      <w:proofErr w:type="spellEnd"/>
-      <w:r>
-        <w:rPr>
-          <w:rFonts w:cstheme="minorHAnsi"/>
-        </w:rPr>
-        <w:t>.</w:t>
+        <w:t>Agora que o Product Owner listou todas as funcionalidades que pretende, este agora irá criar um questionário que contém as várias funcionalidades inicialmente pensadas e encontradas em sites semelhantes. Com esse questionário pretende-se ter uma avaliação dos futuros utilizadores (docentes e encarregados de educação) para perceber quais são as tarefas de maior importância e poder ordená-las por essa ordem, fazendo assim o Product Backlog.</w:t>
       </w:r>
     </w:p>
     <w:p>
@@ -8961,21 +8628,7 @@
         <w:rPr>
           <w:rFonts w:cstheme="minorHAnsi"/>
         </w:rPr>
-        <w:t xml:space="preserve">Após analisar as respostas de questionários o product </w:t>
-      </w:r>
-      <w:proofErr w:type="spellStart"/>
-      <w:r>
-        <w:rPr>
-          <w:rFonts w:cstheme="minorHAnsi"/>
-        </w:rPr>
-        <w:t>owner</w:t>
-      </w:r>
-      <w:proofErr w:type="spellEnd"/>
-      <w:r>
-        <w:rPr>
-          <w:rFonts w:cstheme="minorHAnsi"/>
-        </w:rPr>
-        <w:t xml:space="preserve"> escolheu ordenar as funcionalidades da seguinte forma:</w:t>
+        <w:t>Após analisar as respostas de questionários o product owner escolheu ordenar as funcionalidades da seguinte forma:</w:t>
       </w:r>
     </w:p>
     <w:p>
@@ -9177,31 +8830,9 @@
           <w:rFonts w:cstheme="minorHAnsi"/>
         </w:rPr>
         <w:lastRenderedPageBreak/>
-        <w:t xml:space="preserve">11 </w:t>
-      </w:r>
-      <w:proofErr w:type="spellStart"/>
-      <w:r>
-        <w:rPr>
-          <w:rFonts w:cstheme="minorHAnsi"/>
-        </w:rPr>
-        <w:t>questões</w:t>
-      </w:r>
-      <w:proofErr w:type="spellEnd"/>
-      <w:r>
-        <w:rPr>
-          <w:rFonts w:cstheme="minorHAnsi"/>
-        </w:rPr>
-        <w:t xml:space="preserve"> de </w:t>
-      </w:r>
-      <w:proofErr w:type="spellStart"/>
-      <w:r>
-        <w:rPr>
-          <w:rFonts w:cstheme="minorHAnsi"/>
-        </w:rPr>
-        <w:t>tarefas</w:t>
+        <w:t>11 questões de tarefas</w:t>
       </w:r>
       <w:bookmarkEnd w:id="16"/>
-      <w:proofErr w:type="spellEnd"/>
     </w:p>
     <w:p>
       <w:pPr>
@@ -9612,21 +9243,7 @@
         <w:rPr>
           <w:rFonts w:cstheme="minorHAnsi"/>
         </w:rPr>
-        <w:t xml:space="preserve">Os utilizadores podem usar qualquer smartphone para </w:t>
-      </w:r>
-      <w:proofErr w:type="spellStart"/>
-      <w:r>
-        <w:rPr>
-          <w:rFonts w:cstheme="minorHAnsi"/>
-        </w:rPr>
-        <w:t>para</w:t>
-      </w:r>
-      <w:proofErr w:type="spellEnd"/>
-      <w:r>
-        <w:rPr>
-          <w:rFonts w:cstheme="minorHAnsi"/>
-        </w:rPr>
-        <w:t xml:space="preserve"> aceder ao sistema, necessitando apenas dos de acesso</w:t>
+        <w:t>Os utilizadores podem usar qualquer smartphone para para aceder ao sistema, necessitando apenas dos de acesso</w:t>
       </w:r>
     </w:p>
     <w:p>
@@ -9704,20 +9321,7 @@
           <w:rFonts w:cstheme="minorHAnsi"/>
         </w:rPr>
         <w:tab/>
-      </w:r>
-      <w:proofErr w:type="spellStart"/>
-      <w:r>
-        <w:rPr>
-          <w:rFonts w:cstheme="minorHAnsi"/>
-        </w:rPr>
-        <w:t>Câmera</w:t>
-      </w:r>
-      <w:proofErr w:type="spellEnd"/>
-      <w:r>
-        <w:rPr>
-          <w:rFonts w:cstheme="minorHAnsi"/>
-        </w:rPr>
-        <w:t xml:space="preserve"> e microfone do smartphone para poderem gravar vídeos e tirar fotos.</w:t>
+        <w:t>Câmera e microfone do smartphone para poderem gravar vídeos e tirar fotos.</w:t>
       </w:r>
     </w:p>
     <w:p>
@@ -9999,223 +9603,22 @@
           <w:lang w:val="en-GB"/>
         </w:rPr>
         <w:tab/>
-        <w:t xml:space="preserve">De forma a </w:t>
-      </w:r>
-      <w:proofErr w:type="spellStart"/>
+        <w:t>De forma a podermos definir as características dos nossos utilizadores, criamos uma per</w:t>
+      </w:r>
       <w:r>
         <w:rPr>
           <w:rFonts w:cstheme="minorHAnsi"/>
           <w:lang w:val="en-GB"/>
         </w:rPr>
-        <w:t>podermos</w:t>
-      </w:r>
-      <w:proofErr w:type="spellEnd"/>
+        <w:t>so</w:t>
+      </w:r>
       <w:r>
         <w:rPr>
           <w:rFonts w:cstheme="minorHAnsi"/>
           <w:lang w:val="en-GB"/>
         </w:rPr>
-        <w:t xml:space="preserve"> </w:t>
-      </w:r>
-      <w:proofErr w:type="spellStart"/>
-      <w:r>
-        <w:rPr>
-          <w:rFonts w:cstheme="minorHAnsi"/>
-          <w:lang w:val="en-GB"/>
-        </w:rPr>
-        <w:t>definir</w:t>
-      </w:r>
-      <w:proofErr w:type="spellEnd"/>
-      <w:r>
-        <w:rPr>
-          <w:rFonts w:cstheme="minorHAnsi"/>
-          <w:lang w:val="en-GB"/>
-        </w:rPr>
-        <w:t xml:space="preserve"> as </w:t>
-      </w:r>
-      <w:proofErr w:type="spellStart"/>
-      <w:r>
-        <w:rPr>
-          <w:rFonts w:cstheme="minorHAnsi"/>
-          <w:lang w:val="en-GB"/>
-        </w:rPr>
-        <w:t>características</w:t>
-      </w:r>
-      <w:proofErr w:type="spellEnd"/>
-      <w:r>
-        <w:rPr>
-          <w:rFonts w:cstheme="minorHAnsi"/>
-          <w:lang w:val="en-GB"/>
-        </w:rPr>
-        <w:t xml:space="preserve"> dos </w:t>
-      </w:r>
-      <w:proofErr w:type="spellStart"/>
-      <w:r>
-        <w:rPr>
-          <w:rFonts w:cstheme="minorHAnsi"/>
-          <w:lang w:val="en-GB"/>
-        </w:rPr>
-        <w:t>nossos</w:t>
-      </w:r>
-      <w:proofErr w:type="spellEnd"/>
-      <w:r>
-        <w:rPr>
-          <w:rFonts w:cstheme="minorHAnsi"/>
-          <w:lang w:val="en-GB"/>
-        </w:rPr>
-        <w:t xml:space="preserve"> </w:t>
-      </w:r>
-      <w:proofErr w:type="spellStart"/>
-      <w:r>
-        <w:rPr>
-          <w:rFonts w:cstheme="minorHAnsi"/>
-          <w:lang w:val="en-GB"/>
-        </w:rPr>
-        <w:t>utilizadores</w:t>
-      </w:r>
-      <w:proofErr w:type="spellEnd"/>
-      <w:r>
-        <w:rPr>
-          <w:rFonts w:cstheme="minorHAnsi"/>
-          <w:lang w:val="en-GB"/>
-        </w:rPr>
-        <w:t xml:space="preserve">, </w:t>
-      </w:r>
-      <w:proofErr w:type="spellStart"/>
-      <w:r>
-        <w:rPr>
-          <w:rFonts w:cstheme="minorHAnsi"/>
-          <w:lang w:val="en-GB"/>
-        </w:rPr>
-        <w:t>criamos</w:t>
-      </w:r>
-      <w:proofErr w:type="spellEnd"/>
-      <w:r>
-        <w:rPr>
-          <w:rFonts w:cstheme="minorHAnsi"/>
-          <w:lang w:val="en-GB"/>
-        </w:rPr>
-        <w:t xml:space="preserve"> </w:t>
-      </w:r>
-      <w:proofErr w:type="spellStart"/>
-      <w:r>
-        <w:rPr>
-          <w:rFonts w:cstheme="minorHAnsi"/>
-          <w:lang w:val="en-GB"/>
-        </w:rPr>
-        <w:t>uma</w:t>
-      </w:r>
-      <w:proofErr w:type="spellEnd"/>
-      <w:r>
-        <w:rPr>
-          <w:rFonts w:cstheme="minorHAnsi"/>
-          <w:lang w:val="en-GB"/>
-        </w:rPr>
-        <w:t xml:space="preserve"> per</w:t>
-      </w:r>
-      <w:r>
-        <w:rPr>
-          <w:rFonts w:cstheme="minorHAnsi"/>
-          <w:lang w:val="en-GB"/>
-        </w:rPr>
-        <w:t>so</w:t>
-      </w:r>
-      <w:r>
-        <w:rPr>
-          <w:rFonts w:cstheme="minorHAnsi"/>
-          <w:lang w:val="en-GB"/>
-        </w:rPr>
-        <w:t xml:space="preserve">na com </w:t>
-      </w:r>
-      <w:proofErr w:type="spellStart"/>
-      <w:r>
-        <w:rPr>
-          <w:rFonts w:cstheme="minorHAnsi"/>
-          <w:lang w:val="en-GB"/>
-        </w:rPr>
-        <w:t>caracteristicas</w:t>
-      </w:r>
-      <w:proofErr w:type="spellEnd"/>
-      <w:r>
-        <w:rPr>
-          <w:rFonts w:cstheme="minorHAnsi"/>
-          <w:lang w:val="en-GB"/>
-        </w:rPr>
-        <w:t xml:space="preserve"> de </w:t>
-      </w:r>
-      <w:proofErr w:type="spellStart"/>
-      <w:r>
-        <w:rPr>
-          <w:rFonts w:cstheme="minorHAnsi"/>
-          <w:lang w:val="en-GB"/>
-        </w:rPr>
-        <w:t>docente</w:t>
-      </w:r>
-      <w:proofErr w:type="spellEnd"/>
-      <w:r>
-        <w:rPr>
-          <w:rFonts w:cstheme="minorHAnsi"/>
-          <w:lang w:val="en-GB"/>
-        </w:rPr>
-        <w:t xml:space="preserve"> e </w:t>
-      </w:r>
-      <w:proofErr w:type="spellStart"/>
-      <w:r>
-        <w:rPr>
-          <w:rFonts w:cstheme="minorHAnsi"/>
-          <w:lang w:val="en-GB"/>
-        </w:rPr>
-        <w:t>outra</w:t>
-      </w:r>
-      <w:proofErr w:type="spellEnd"/>
-      <w:r>
-        <w:rPr>
-          <w:rFonts w:cstheme="minorHAnsi"/>
-          <w:lang w:val="en-GB"/>
-        </w:rPr>
-        <w:t xml:space="preserve"> com </w:t>
-      </w:r>
-      <w:proofErr w:type="spellStart"/>
-      <w:r>
-        <w:rPr>
-          <w:rFonts w:cstheme="minorHAnsi"/>
-          <w:lang w:val="en-GB"/>
-        </w:rPr>
-        <w:t>caracteristicas</w:t>
-      </w:r>
-      <w:proofErr w:type="spellEnd"/>
-      <w:r>
-        <w:rPr>
-          <w:rFonts w:cstheme="minorHAnsi"/>
-          <w:lang w:val="en-GB"/>
-        </w:rPr>
-        <w:t xml:space="preserve"> de </w:t>
-      </w:r>
-      <w:proofErr w:type="spellStart"/>
-      <w:r>
-        <w:rPr>
-          <w:rFonts w:cstheme="minorHAnsi"/>
-          <w:lang w:val="en-GB"/>
-        </w:rPr>
-        <w:t>encarregado</w:t>
-      </w:r>
-      <w:proofErr w:type="spellEnd"/>
-      <w:r>
-        <w:rPr>
-          <w:rFonts w:cstheme="minorHAnsi"/>
-          <w:lang w:val="en-GB"/>
-        </w:rPr>
-        <w:t xml:space="preserve"> de </w:t>
-      </w:r>
-      <w:proofErr w:type="spellStart"/>
-      <w:r>
-        <w:rPr>
-          <w:rFonts w:cstheme="minorHAnsi"/>
-          <w:lang w:val="en-GB"/>
-        </w:rPr>
-        <w:t>educação</w:t>
-      </w:r>
-      <w:proofErr w:type="spellEnd"/>
+        <w:t>na com caracteristicas de docente e outra com caracteristicas de encarregado de educação</w:t>
+      </w:r>
       <w:r>
         <w:rPr>
           <w:rFonts w:cstheme="minorHAnsi"/>
@@ -10384,575 +9787,68 @@
           <w:lang w:val="en-GB"/>
         </w:rPr>
         <w:tab/>
-        <w:t xml:space="preserve">Nesta </w:t>
-      </w:r>
-      <w:proofErr w:type="spellStart"/>
+        <w:t xml:space="preserve">Nesta etapa iremos utilizar user stories. O nosso objetivo com as user stories é encontrar requisitos do sistema </w:t>
+      </w:r>
       <w:r>
         <w:rPr>
           <w:rFonts w:cstheme="minorHAnsi"/>
           <w:lang w:val="en-GB"/>
         </w:rPr>
-        <w:t>etapa</w:t>
-      </w:r>
-      <w:proofErr w:type="spellEnd"/>
+        <w:t xml:space="preserve">através de descrições </w:t>
+      </w:r>
+      <w:proofErr w:type="gramStart"/>
       <w:r>
         <w:rPr>
           <w:rFonts w:cstheme="minorHAnsi"/>
           <w:lang w:val="en-GB"/>
         </w:rPr>
-        <w:t xml:space="preserve"> </w:t>
-      </w:r>
-      <w:proofErr w:type="spellStart"/>
+        <w:t>simples</w:t>
+      </w:r>
+      <w:proofErr w:type="gramEnd"/>
       <w:r>
         <w:rPr>
           <w:rFonts w:cstheme="minorHAnsi"/>
           <w:lang w:val="en-GB"/>
         </w:rPr>
-        <w:t>iremos</w:t>
-      </w:r>
-      <w:proofErr w:type="spellEnd"/>
+        <w:t xml:space="preserve"> que descrevem as funcionalidades do sistema num ponto de vista do usuario </w:t>
+      </w:r>
       <w:r>
         <w:rPr>
           <w:rFonts w:cstheme="minorHAnsi"/>
           <w:lang w:val="en-GB"/>
         </w:rPr>
-        <w:t xml:space="preserve"> </w:t>
-      </w:r>
-      <w:proofErr w:type="spellStart"/>
+        <w:t>focando nos objetivos do usuario e como este ir</w:t>
+      </w:r>
       <w:r>
         <w:rPr>
           <w:rFonts w:cstheme="minorHAnsi"/>
           <w:lang w:val="en-GB"/>
         </w:rPr>
-        <w:t>utilizar</w:t>
-      </w:r>
-      <w:proofErr w:type="spellEnd"/>
+        <w:t>ia</w:t>
+      </w:r>
       <w:r>
         <w:rPr>
           <w:rFonts w:cstheme="minorHAnsi"/>
           <w:lang w:val="en-GB"/>
         </w:rPr>
-        <w:t xml:space="preserve"> user stories. O </w:t>
-      </w:r>
-      <w:proofErr w:type="spellStart"/>
-      <w:r>
+        <w:t xml:space="preserve"> realiar certas tarefas. </w:t>
+      </w:r>
+    </w:p>
+    <w:p>
+      <w:pPr>
+        <w:spacing w:line="240" w:lineRule="auto"/>
         <w:rPr>
           <w:rFonts w:cstheme="minorHAnsi"/>
           <w:lang w:val="en-GB"/>
         </w:rPr>
-        <w:t>nosso</w:t>
-      </w:r>
-      <w:proofErr w:type="spellEnd"/>
+      </w:pPr>
       <w:r>
         <w:rPr>
           <w:rFonts w:cstheme="minorHAnsi"/>
           <w:lang w:val="en-GB"/>
         </w:rPr>
-        <w:t xml:space="preserve"> </w:t>
-      </w:r>
-      <w:proofErr w:type="spellStart"/>
-      <w:r>
-        <w:rPr>
-          <w:rFonts w:cstheme="minorHAnsi"/>
-          <w:lang w:val="en-GB"/>
-        </w:rPr>
-        <w:t>objetivo</w:t>
-      </w:r>
-      <w:proofErr w:type="spellEnd"/>
-      <w:r>
-        <w:rPr>
-          <w:rFonts w:cstheme="minorHAnsi"/>
-          <w:lang w:val="en-GB"/>
-        </w:rPr>
-        <w:t xml:space="preserve"> com as user stories é </w:t>
-      </w:r>
-      <w:proofErr w:type="spellStart"/>
-      <w:r>
-        <w:rPr>
-          <w:rFonts w:cstheme="minorHAnsi"/>
-          <w:lang w:val="en-GB"/>
-        </w:rPr>
-        <w:t>encontrar</w:t>
-      </w:r>
-      <w:proofErr w:type="spellEnd"/>
-      <w:r>
-        <w:rPr>
-          <w:rFonts w:cstheme="minorHAnsi"/>
-          <w:lang w:val="en-GB"/>
-        </w:rPr>
-        <w:t xml:space="preserve"> </w:t>
-      </w:r>
-      <w:proofErr w:type="spellStart"/>
-      <w:r>
-        <w:rPr>
-          <w:rFonts w:cstheme="minorHAnsi"/>
-          <w:lang w:val="en-GB"/>
-        </w:rPr>
-        <w:t>requisitos</w:t>
-      </w:r>
-      <w:proofErr w:type="spellEnd"/>
-      <w:r>
-        <w:rPr>
-          <w:rFonts w:cstheme="minorHAnsi"/>
-          <w:lang w:val="en-GB"/>
-        </w:rPr>
-        <w:t xml:space="preserve"> do </w:t>
-      </w:r>
-      <w:proofErr w:type="spellStart"/>
-      <w:r>
-        <w:rPr>
-          <w:rFonts w:cstheme="minorHAnsi"/>
-          <w:lang w:val="en-GB"/>
-        </w:rPr>
-        <w:t>sistema</w:t>
-      </w:r>
-      <w:proofErr w:type="spellEnd"/>
-      <w:r>
-        <w:rPr>
-          <w:rFonts w:cstheme="minorHAnsi"/>
-          <w:lang w:val="en-GB"/>
-        </w:rPr>
-        <w:t xml:space="preserve"> </w:t>
-      </w:r>
-      <w:proofErr w:type="spellStart"/>
-      <w:r>
-        <w:rPr>
-          <w:rFonts w:cstheme="minorHAnsi"/>
-          <w:lang w:val="en-GB"/>
-        </w:rPr>
-        <w:t>através</w:t>
-      </w:r>
-      <w:proofErr w:type="spellEnd"/>
-      <w:r>
-        <w:rPr>
-          <w:rFonts w:cstheme="minorHAnsi"/>
-          <w:lang w:val="en-GB"/>
-        </w:rPr>
-        <w:t xml:space="preserve"> de </w:t>
-      </w:r>
-      <w:proofErr w:type="spellStart"/>
-      <w:r>
-        <w:rPr>
-          <w:rFonts w:cstheme="minorHAnsi"/>
-          <w:lang w:val="en-GB"/>
-        </w:rPr>
-        <w:t>descrições</w:t>
-      </w:r>
-      <w:proofErr w:type="spellEnd"/>
-      <w:r>
-        <w:rPr>
-          <w:rFonts w:cstheme="minorHAnsi"/>
-          <w:lang w:val="en-GB"/>
-        </w:rPr>
-        <w:t xml:space="preserve"> </w:t>
-      </w:r>
-      <w:proofErr w:type="gramStart"/>
-      <w:r>
-        <w:rPr>
-          <w:rFonts w:cstheme="minorHAnsi"/>
-          <w:lang w:val="en-GB"/>
-        </w:rPr>
-        <w:t>simples</w:t>
-      </w:r>
-      <w:proofErr w:type="gramEnd"/>
-      <w:r>
-        <w:rPr>
-          <w:rFonts w:cstheme="minorHAnsi"/>
-          <w:lang w:val="en-GB"/>
-        </w:rPr>
-        <w:t xml:space="preserve"> que </w:t>
-      </w:r>
-      <w:proofErr w:type="spellStart"/>
-      <w:r>
-        <w:rPr>
-          <w:rFonts w:cstheme="minorHAnsi"/>
-          <w:lang w:val="en-GB"/>
-        </w:rPr>
-        <w:t>descrevem</w:t>
-      </w:r>
-      <w:proofErr w:type="spellEnd"/>
-      <w:r>
-        <w:rPr>
-          <w:rFonts w:cstheme="minorHAnsi"/>
-          <w:lang w:val="en-GB"/>
-        </w:rPr>
-        <w:t xml:space="preserve"> as </w:t>
-      </w:r>
-      <w:proofErr w:type="spellStart"/>
-      <w:r>
-        <w:rPr>
-          <w:rFonts w:cstheme="minorHAnsi"/>
-          <w:lang w:val="en-GB"/>
-        </w:rPr>
-        <w:t>funcionalidades</w:t>
-      </w:r>
-      <w:proofErr w:type="spellEnd"/>
-      <w:r>
-        <w:rPr>
-          <w:rFonts w:cstheme="minorHAnsi"/>
-          <w:lang w:val="en-GB"/>
-        </w:rPr>
-        <w:t xml:space="preserve"> do </w:t>
-      </w:r>
-      <w:proofErr w:type="spellStart"/>
-      <w:r>
-        <w:rPr>
-          <w:rFonts w:cstheme="minorHAnsi"/>
-          <w:lang w:val="en-GB"/>
-        </w:rPr>
-        <w:t>sistema</w:t>
-      </w:r>
-      <w:proofErr w:type="spellEnd"/>
-      <w:r>
-        <w:rPr>
-          <w:rFonts w:cstheme="minorHAnsi"/>
-          <w:lang w:val="en-GB"/>
-        </w:rPr>
-        <w:t xml:space="preserve"> </w:t>
-      </w:r>
-      <w:proofErr w:type="spellStart"/>
-      <w:r>
-        <w:rPr>
-          <w:rFonts w:cstheme="minorHAnsi"/>
-          <w:lang w:val="en-GB"/>
-        </w:rPr>
-        <w:t>num</w:t>
-      </w:r>
-      <w:proofErr w:type="spellEnd"/>
-      <w:r>
-        <w:rPr>
-          <w:rFonts w:cstheme="minorHAnsi"/>
-          <w:lang w:val="en-GB"/>
-        </w:rPr>
-        <w:t xml:space="preserve"> </w:t>
-      </w:r>
-      <w:proofErr w:type="spellStart"/>
-      <w:r>
-        <w:rPr>
-          <w:rFonts w:cstheme="minorHAnsi"/>
-          <w:lang w:val="en-GB"/>
-        </w:rPr>
-        <w:t>ponto</w:t>
-      </w:r>
-      <w:proofErr w:type="spellEnd"/>
-      <w:r>
-        <w:rPr>
-          <w:rFonts w:cstheme="minorHAnsi"/>
-          <w:lang w:val="en-GB"/>
-        </w:rPr>
-        <w:t xml:space="preserve"> de vista do </w:t>
-      </w:r>
-      <w:proofErr w:type="spellStart"/>
-      <w:r>
-        <w:rPr>
-          <w:rFonts w:cstheme="minorHAnsi"/>
-          <w:lang w:val="en-GB"/>
-        </w:rPr>
-        <w:t>usuario</w:t>
-      </w:r>
-      <w:proofErr w:type="spellEnd"/>
-      <w:r>
-        <w:rPr>
-          <w:rFonts w:cstheme="minorHAnsi"/>
-          <w:lang w:val="en-GB"/>
-        </w:rPr>
-        <w:t xml:space="preserve"> </w:t>
-      </w:r>
-      <w:proofErr w:type="spellStart"/>
-      <w:r>
-        <w:rPr>
-          <w:rFonts w:cstheme="minorHAnsi"/>
-          <w:lang w:val="en-GB"/>
-        </w:rPr>
-        <w:t>focando</w:t>
-      </w:r>
-      <w:proofErr w:type="spellEnd"/>
-      <w:r>
-        <w:rPr>
-          <w:rFonts w:cstheme="minorHAnsi"/>
-          <w:lang w:val="en-GB"/>
-        </w:rPr>
-        <w:t xml:space="preserve"> </w:t>
-      </w:r>
-      <w:proofErr w:type="spellStart"/>
-      <w:r>
-        <w:rPr>
-          <w:rFonts w:cstheme="minorHAnsi"/>
-          <w:lang w:val="en-GB"/>
-        </w:rPr>
-        <w:t>nos</w:t>
-      </w:r>
-      <w:proofErr w:type="spellEnd"/>
-      <w:r>
-        <w:rPr>
-          <w:rFonts w:cstheme="minorHAnsi"/>
-          <w:lang w:val="en-GB"/>
-        </w:rPr>
-        <w:t xml:space="preserve"> </w:t>
-      </w:r>
-      <w:proofErr w:type="spellStart"/>
-      <w:r>
-        <w:rPr>
-          <w:rFonts w:cstheme="minorHAnsi"/>
-          <w:lang w:val="en-GB"/>
-        </w:rPr>
-        <w:t>objetivos</w:t>
-      </w:r>
-      <w:proofErr w:type="spellEnd"/>
-      <w:r>
-        <w:rPr>
-          <w:rFonts w:cstheme="minorHAnsi"/>
-          <w:lang w:val="en-GB"/>
-        </w:rPr>
-        <w:t xml:space="preserve"> do </w:t>
-      </w:r>
-      <w:proofErr w:type="spellStart"/>
-      <w:r>
-        <w:rPr>
-          <w:rFonts w:cstheme="minorHAnsi"/>
-          <w:lang w:val="en-GB"/>
-        </w:rPr>
-        <w:t>usuario</w:t>
-      </w:r>
-      <w:proofErr w:type="spellEnd"/>
-      <w:r>
-        <w:rPr>
-          <w:rFonts w:cstheme="minorHAnsi"/>
-          <w:lang w:val="en-GB"/>
-        </w:rPr>
-        <w:t xml:space="preserve"> e </w:t>
-      </w:r>
-      <w:proofErr w:type="spellStart"/>
-      <w:r>
-        <w:rPr>
-          <w:rFonts w:cstheme="minorHAnsi"/>
-          <w:lang w:val="en-GB"/>
-        </w:rPr>
-        <w:t>como</w:t>
-      </w:r>
-      <w:proofErr w:type="spellEnd"/>
-      <w:r>
-        <w:rPr>
-          <w:rFonts w:cstheme="minorHAnsi"/>
-          <w:lang w:val="en-GB"/>
-        </w:rPr>
-        <w:t xml:space="preserve"> </w:t>
-      </w:r>
-      <w:proofErr w:type="spellStart"/>
-      <w:r>
-        <w:rPr>
-          <w:rFonts w:cstheme="minorHAnsi"/>
-          <w:lang w:val="en-GB"/>
-        </w:rPr>
-        <w:t>este</w:t>
-      </w:r>
-      <w:proofErr w:type="spellEnd"/>
-      <w:r>
-        <w:rPr>
-          <w:rFonts w:cstheme="minorHAnsi"/>
-          <w:lang w:val="en-GB"/>
-        </w:rPr>
-        <w:t xml:space="preserve"> </w:t>
-      </w:r>
-      <w:proofErr w:type="spellStart"/>
-      <w:r>
-        <w:rPr>
-          <w:rFonts w:cstheme="minorHAnsi"/>
-          <w:lang w:val="en-GB"/>
-        </w:rPr>
-        <w:t>ir</w:t>
-      </w:r>
-      <w:r>
-        <w:rPr>
-          <w:rFonts w:cstheme="minorHAnsi"/>
-          <w:lang w:val="en-GB"/>
-        </w:rPr>
-        <w:t>ia</w:t>
-      </w:r>
-      <w:proofErr w:type="spellEnd"/>
-      <w:r>
-        <w:rPr>
-          <w:rFonts w:cstheme="minorHAnsi"/>
-          <w:lang w:val="en-GB"/>
-        </w:rPr>
-        <w:t xml:space="preserve"> </w:t>
-      </w:r>
-      <w:proofErr w:type="spellStart"/>
-      <w:r>
-        <w:rPr>
-          <w:rFonts w:cstheme="minorHAnsi"/>
-          <w:lang w:val="en-GB"/>
-        </w:rPr>
-        <w:t>realiar</w:t>
-      </w:r>
-      <w:proofErr w:type="spellEnd"/>
-      <w:r>
-        <w:rPr>
-          <w:rFonts w:cstheme="minorHAnsi"/>
-          <w:lang w:val="en-GB"/>
-        </w:rPr>
-        <w:t xml:space="preserve"> </w:t>
-      </w:r>
-      <w:proofErr w:type="spellStart"/>
-      <w:r>
-        <w:rPr>
-          <w:rFonts w:cstheme="minorHAnsi"/>
-          <w:lang w:val="en-GB"/>
-        </w:rPr>
-        <w:t>certas</w:t>
-      </w:r>
-      <w:proofErr w:type="spellEnd"/>
-      <w:r>
-        <w:rPr>
-          <w:rFonts w:cstheme="minorHAnsi"/>
-          <w:lang w:val="en-GB"/>
-        </w:rPr>
-        <w:t xml:space="preserve"> </w:t>
-      </w:r>
-      <w:proofErr w:type="spellStart"/>
-      <w:r>
-        <w:rPr>
-          <w:rFonts w:cstheme="minorHAnsi"/>
-          <w:lang w:val="en-GB"/>
-        </w:rPr>
-        <w:t>tarefas</w:t>
-      </w:r>
-      <w:proofErr w:type="spellEnd"/>
-      <w:r>
-        <w:rPr>
-          <w:rFonts w:cstheme="minorHAnsi"/>
-          <w:lang w:val="en-GB"/>
-        </w:rPr>
-        <w:t xml:space="preserve">. </w:t>
-      </w:r>
-    </w:p>
-    <w:p>
-      <w:pPr>
-        <w:spacing w:line="240" w:lineRule="auto"/>
-        <w:rPr>
-          <w:rFonts w:cstheme="minorHAnsi"/>
-          <w:lang w:val="en-GB"/>
-        </w:rPr>
-      </w:pPr>
-      <w:r>
-        <w:rPr>
-          <w:rFonts w:cstheme="minorHAnsi"/>
-          <w:lang w:val="en-GB"/>
-        </w:rPr>
         <w:tab/>
-        <w:t xml:space="preserve">Para </w:t>
-      </w:r>
-      <w:proofErr w:type="spellStart"/>
-      <w:r>
-        <w:rPr>
-          <w:rFonts w:cstheme="minorHAnsi"/>
-          <w:lang w:val="en-GB"/>
-        </w:rPr>
-        <w:t>facilitar</w:t>
-      </w:r>
-      <w:proofErr w:type="spellEnd"/>
-      <w:r>
-        <w:rPr>
-          <w:rFonts w:cstheme="minorHAnsi"/>
-          <w:lang w:val="en-GB"/>
-        </w:rPr>
-        <w:t xml:space="preserve"> </w:t>
-      </w:r>
-      <w:proofErr w:type="spellStart"/>
-      <w:r>
-        <w:rPr>
-          <w:rFonts w:cstheme="minorHAnsi"/>
-          <w:lang w:val="en-GB"/>
-        </w:rPr>
-        <w:t>na</w:t>
-      </w:r>
-      <w:proofErr w:type="spellEnd"/>
-      <w:r>
-        <w:rPr>
-          <w:rFonts w:cstheme="minorHAnsi"/>
-          <w:lang w:val="en-GB"/>
-        </w:rPr>
-        <w:t xml:space="preserve"> </w:t>
-      </w:r>
-      <w:proofErr w:type="spellStart"/>
-      <w:r>
-        <w:rPr>
-          <w:rFonts w:cstheme="minorHAnsi"/>
-          <w:lang w:val="en-GB"/>
-        </w:rPr>
-        <w:t>intrepretação</w:t>
-      </w:r>
-      <w:proofErr w:type="spellEnd"/>
-      <w:r>
-        <w:rPr>
-          <w:rFonts w:cstheme="minorHAnsi"/>
-          <w:lang w:val="en-GB"/>
-        </w:rPr>
-        <w:t xml:space="preserve">, </w:t>
-      </w:r>
-      <w:proofErr w:type="spellStart"/>
-      <w:r>
-        <w:rPr>
-          <w:rFonts w:cstheme="minorHAnsi"/>
-          <w:lang w:val="en-GB"/>
-        </w:rPr>
-        <w:t>iremos</w:t>
-      </w:r>
-      <w:proofErr w:type="spellEnd"/>
-      <w:r>
-        <w:rPr>
-          <w:rFonts w:cstheme="minorHAnsi"/>
-          <w:lang w:val="en-GB"/>
-        </w:rPr>
-        <w:t xml:space="preserve"> </w:t>
-      </w:r>
-      <w:proofErr w:type="spellStart"/>
-      <w:r>
-        <w:rPr>
-          <w:rFonts w:cstheme="minorHAnsi"/>
-          <w:lang w:val="en-GB"/>
-        </w:rPr>
-        <w:t>utilizar</w:t>
-      </w:r>
-      <w:proofErr w:type="spellEnd"/>
-      <w:r>
-        <w:rPr>
-          <w:rFonts w:cstheme="minorHAnsi"/>
-          <w:lang w:val="en-GB"/>
-        </w:rPr>
-        <w:t xml:space="preserve"> as Personas </w:t>
-      </w:r>
-      <w:proofErr w:type="spellStart"/>
-      <w:r>
-        <w:rPr>
-          <w:rFonts w:cstheme="minorHAnsi"/>
-          <w:lang w:val="en-GB"/>
-        </w:rPr>
-        <w:t>anteriormente</w:t>
-      </w:r>
-      <w:proofErr w:type="spellEnd"/>
-      <w:r>
-        <w:rPr>
-          <w:rFonts w:cstheme="minorHAnsi"/>
-          <w:lang w:val="en-GB"/>
-        </w:rPr>
-        <w:t xml:space="preserve"> </w:t>
-      </w:r>
-      <w:proofErr w:type="spellStart"/>
-      <w:r>
-        <w:rPr>
-          <w:rFonts w:cstheme="minorHAnsi"/>
-          <w:lang w:val="en-GB"/>
-        </w:rPr>
-        <w:t>criadas</w:t>
-      </w:r>
-      <w:proofErr w:type="spellEnd"/>
-      <w:r>
-        <w:rPr>
-          <w:rFonts w:cstheme="minorHAnsi"/>
-          <w:lang w:val="en-GB"/>
-        </w:rPr>
-        <w:t>.</w:t>
+        <w:t>Para facilitar na intrepretação, iremos utilizar as Personas anteriormente criadas.</w:t>
       </w:r>
     </w:p>
     <w:p>
@@ -12387,17 +11283,9 @@
           <w:rFonts w:cstheme="minorHAnsi"/>
         </w:rPr>
         <w:lastRenderedPageBreak/>
-        <w:t xml:space="preserve">Casos de </w:t>
-      </w:r>
-      <w:proofErr w:type="spellStart"/>
-      <w:r>
-        <w:rPr>
-          <w:rFonts w:cstheme="minorHAnsi"/>
-        </w:rPr>
-        <w:t>uso</w:t>
+        <w:t>Casos de uso</w:t>
       </w:r>
       <w:bookmarkEnd w:id="29"/>
-      <w:proofErr w:type="spellEnd"/>
     </w:p>
     <w:p>
       <w:pPr>
@@ -12420,693 +11308,35 @@
           <w:lang w:val="en-GB"/>
         </w:rPr>
         <w:tab/>
-        <w:t xml:space="preserve">Com o </w:t>
-      </w:r>
-      <w:proofErr w:type="spellStart"/>
+        <w:t>Com o mesmo objetivo dos user stories, os casos de uso servem para encontrar requisitos do sistema, mas de uma abordagem diferente. Enquanto que os user stories descrevem as funcionalidades do sistema num ponto de vista do usuario focando nos objetivos do mesmo e como este iria realizar certas tarefas, os casos de uso descrevem</w:t>
+      </w:r>
       <w:r>
         <w:rPr>
           <w:rFonts w:cstheme="minorHAnsi"/>
           <w:lang w:val="en-GB"/>
         </w:rPr>
-        <w:t>mesmo</w:t>
-      </w:r>
-      <w:proofErr w:type="spellEnd"/>
+        <w:t xml:space="preserve"> ações de interação segundo uma nar</w:t>
+      </w:r>
       <w:r>
         <w:rPr>
           <w:rFonts w:cstheme="minorHAnsi"/>
           <w:lang w:val="en-GB"/>
         </w:rPr>
-        <w:t xml:space="preserve"> </w:t>
-      </w:r>
-      <w:proofErr w:type="spellStart"/>
+        <w:t>r</w:t>
+      </w:r>
       <w:r>
         <w:rPr>
           <w:rFonts w:cstheme="minorHAnsi"/>
           <w:lang w:val="en-GB"/>
         </w:rPr>
-        <w:t>objetivo</w:t>
-      </w:r>
-      <w:proofErr w:type="spellEnd"/>
+        <w:t xml:space="preserve">ativa impessoal entre o usuário e o </w:t>
+      </w:r>
       <w:r>
         <w:rPr>
           <w:rFonts w:cstheme="minorHAnsi"/>
           <w:lang w:val="en-GB"/>
         </w:rPr>
-        <w:t xml:space="preserve"> dos user stories, </w:t>
-      </w:r>
-      <w:proofErr w:type="spellStart"/>
-      <w:r>
-        <w:rPr>
-          <w:rFonts w:cstheme="minorHAnsi"/>
-          <w:lang w:val="en-GB"/>
-        </w:rPr>
-        <w:t>os</w:t>
-      </w:r>
-      <w:proofErr w:type="spellEnd"/>
-      <w:r>
-        <w:rPr>
-          <w:rFonts w:cstheme="minorHAnsi"/>
-          <w:lang w:val="en-GB"/>
-        </w:rPr>
-        <w:t xml:space="preserve"> </w:t>
-      </w:r>
-      <w:proofErr w:type="spellStart"/>
-      <w:r>
-        <w:rPr>
-          <w:rFonts w:cstheme="minorHAnsi"/>
-          <w:lang w:val="en-GB"/>
-        </w:rPr>
-        <w:t>casos</w:t>
-      </w:r>
-      <w:proofErr w:type="spellEnd"/>
-      <w:r>
-        <w:rPr>
-          <w:rFonts w:cstheme="minorHAnsi"/>
-          <w:lang w:val="en-GB"/>
-        </w:rPr>
-        <w:t xml:space="preserve"> de </w:t>
-      </w:r>
-      <w:proofErr w:type="spellStart"/>
-      <w:r>
-        <w:rPr>
-          <w:rFonts w:cstheme="minorHAnsi"/>
-          <w:lang w:val="en-GB"/>
-        </w:rPr>
-        <w:t>uso</w:t>
-      </w:r>
-      <w:proofErr w:type="spellEnd"/>
-      <w:r>
-        <w:rPr>
-          <w:rFonts w:cstheme="minorHAnsi"/>
-          <w:lang w:val="en-GB"/>
-        </w:rPr>
-        <w:t xml:space="preserve"> </w:t>
-      </w:r>
-      <w:proofErr w:type="spellStart"/>
-      <w:r>
-        <w:rPr>
-          <w:rFonts w:cstheme="minorHAnsi"/>
-          <w:lang w:val="en-GB"/>
-        </w:rPr>
-        <w:t>servem</w:t>
-      </w:r>
-      <w:proofErr w:type="spellEnd"/>
-      <w:r>
-        <w:rPr>
-          <w:rFonts w:cstheme="minorHAnsi"/>
-          <w:lang w:val="en-GB"/>
-        </w:rPr>
-        <w:t xml:space="preserve"> para </w:t>
-      </w:r>
-      <w:proofErr w:type="spellStart"/>
-      <w:r>
-        <w:rPr>
-          <w:rFonts w:cstheme="minorHAnsi"/>
-          <w:lang w:val="en-GB"/>
-        </w:rPr>
-        <w:t>encontrar</w:t>
-      </w:r>
-      <w:proofErr w:type="spellEnd"/>
-      <w:r>
-        <w:rPr>
-          <w:rFonts w:cstheme="minorHAnsi"/>
-          <w:lang w:val="en-GB"/>
-        </w:rPr>
-        <w:t xml:space="preserve"> </w:t>
-      </w:r>
-      <w:proofErr w:type="spellStart"/>
-      <w:r>
-        <w:rPr>
-          <w:rFonts w:cstheme="minorHAnsi"/>
-          <w:lang w:val="en-GB"/>
-        </w:rPr>
-        <w:t>requisitos</w:t>
-      </w:r>
-      <w:proofErr w:type="spellEnd"/>
-      <w:r>
-        <w:rPr>
-          <w:rFonts w:cstheme="minorHAnsi"/>
-          <w:lang w:val="en-GB"/>
-        </w:rPr>
-        <w:t xml:space="preserve"> do </w:t>
-      </w:r>
-      <w:proofErr w:type="spellStart"/>
-      <w:r>
-        <w:rPr>
-          <w:rFonts w:cstheme="minorHAnsi"/>
-          <w:lang w:val="en-GB"/>
-        </w:rPr>
-        <w:t>sistema</w:t>
-      </w:r>
-      <w:proofErr w:type="spellEnd"/>
-      <w:r>
-        <w:rPr>
-          <w:rFonts w:cstheme="minorHAnsi"/>
-          <w:lang w:val="en-GB"/>
-        </w:rPr>
-        <w:t xml:space="preserve">, mas de </w:t>
-      </w:r>
-      <w:proofErr w:type="spellStart"/>
-      <w:r>
-        <w:rPr>
-          <w:rFonts w:cstheme="minorHAnsi"/>
-          <w:lang w:val="en-GB"/>
-        </w:rPr>
-        <w:t>uma</w:t>
-      </w:r>
-      <w:proofErr w:type="spellEnd"/>
-      <w:r>
-        <w:rPr>
-          <w:rFonts w:cstheme="minorHAnsi"/>
-          <w:lang w:val="en-GB"/>
-        </w:rPr>
-        <w:t xml:space="preserve"> </w:t>
-      </w:r>
-      <w:proofErr w:type="spellStart"/>
-      <w:r>
-        <w:rPr>
-          <w:rFonts w:cstheme="minorHAnsi"/>
-          <w:lang w:val="en-GB"/>
-        </w:rPr>
-        <w:t>abordagem</w:t>
-      </w:r>
-      <w:proofErr w:type="spellEnd"/>
-      <w:r>
-        <w:rPr>
-          <w:rFonts w:cstheme="minorHAnsi"/>
-          <w:lang w:val="en-GB"/>
-        </w:rPr>
-        <w:t xml:space="preserve"> </w:t>
-      </w:r>
-      <w:proofErr w:type="spellStart"/>
-      <w:r>
-        <w:rPr>
-          <w:rFonts w:cstheme="minorHAnsi"/>
-          <w:lang w:val="en-GB"/>
-        </w:rPr>
-        <w:t>diferente</w:t>
-      </w:r>
-      <w:proofErr w:type="spellEnd"/>
-      <w:r>
-        <w:rPr>
-          <w:rFonts w:cstheme="minorHAnsi"/>
-          <w:lang w:val="en-GB"/>
-        </w:rPr>
-        <w:t xml:space="preserve">. </w:t>
-      </w:r>
-      <w:proofErr w:type="spellStart"/>
-      <w:r>
-        <w:rPr>
-          <w:rFonts w:cstheme="minorHAnsi"/>
-          <w:lang w:val="en-GB"/>
-        </w:rPr>
-        <w:t>Enquanto</w:t>
-      </w:r>
-      <w:proofErr w:type="spellEnd"/>
-      <w:r>
-        <w:rPr>
-          <w:rFonts w:cstheme="minorHAnsi"/>
-          <w:lang w:val="en-GB"/>
-        </w:rPr>
-        <w:t xml:space="preserve"> que </w:t>
-      </w:r>
-      <w:proofErr w:type="spellStart"/>
-      <w:r>
-        <w:rPr>
-          <w:rFonts w:cstheme="minorHAnsi"/>
-          <w:lang w:val="en-GB"/>
-        </w:rPr>
-        <w:t>os</w:t>
-      </w:r>
-      <w:proofErr w:type="spellEnd"/>
-      <w:r>
-        <w:rPr>
-          <w:rFonts w:cstheme="minorHAnsi"/>
-          <w:lang w:val="en-GB"/>
-        </w:rPr>
-        <w:t xml:space="preserve"> user stories </w:t>
-      </w:r>
-      <w:proofErr w:type="spellStart"/>
-      <w:r>
-        <w:rPr>
-          <w:rFonts w:cstheme="minorHAnsi"/>
-          <w:lang w:val="en-GB"/>
-        </w:rPr>
-        <w:t>descrevem</w:t>
-      </w:r>
-      <w:proofErr w:type="spellEnd"/>
-      <w:r>
-        <w:rPr>
-          <w:rFonts w:cstheme="minorHAnsi"/>
-          <w:lang w:val="en-GB"/>
-        </w:rPr>
-        <w:t xml:space="preserve"> as </w:t>
-      </w:r>
-      <w:proofErr w:type="spellStart"/>
-      <w:r>
-        <w:rPr>
-          <w:rFonts w:cstheme="minorHAnsi"/>
-          <w:lang w:val="en-GB"/>
-        </w:rPr>
-        <w:t>funcionalidades</w:t>
-      </w:r>
-      <w:proofErr w:type="spellEnd"/>
-      <w:r>
-        <w:rPr>
-          <w:rFonts w:cstheme="minorHAnsi"/>
-          <w:lang w:val="en-GB"/>
-        </w:rPr>
-        <w:t xml:space="preserve"> do </w:t>
-      </w:r>
-      <w:proofErr w:type="spellStart"/>
-      <w:r>
-        <w:rPr>
-          <w:rFonts w:cstheme="minorHAnsi"/>
-          <w:lang w:val="en-GB"/>
-        </w:rPr>
-        <w:t>sistema</w:t>
-      </w:r>
-      <w:proofErr w:type="spellEnd"/>
-      <w:r>
-        <w:rPr>
-          <w:rFonts w:cstheme="minorHAnsi"/>
-          <w:lang w:val="en-GB"/>
-        </w:rPr>
-        <w:t xml:space="preserve"> </w:t>
-      </w:r>
-      <w:proofErr w:type="spellStart"/>
-      <w:r>
-        <w:rPr>
-          <w:rFonts w:cstheme="minorHAnsi"/>
-          <w:lang w:val="en-GB"/>
-        </w:rPr>
-        <w:t>num</w:t>
-      </w:r>
-      <w:proofErr w:type="spellEnd"/>
-      <w:r>
-        <w:rPr>
-          <w:rFonts w:cstheme="minorHAnsi"/>
-          <w:lang w:val="en-GB"/>
-        </w:rPr>
-        <w:t xml:space="preserve"> </w:t>
-      </w:r>
-      <w:proofErr w:type="spellStart"/>
-      <w:r>
-        <w:rPr>
-          <w:rFonts w:cstheme="minorHAnsi"/>
-          <w:lang w:val="en-GB"/>
-        </w:rPr>
-        <w:t>ponto</w:t>
-      </w:r>
-      <w:proofErr w:type="spellEnd"/>
-      <w:r>
-        <w:rPr>
-          <w:rFonts w:cstheme="minorHAnsi"/>
-          <w:lang w:val="en-GB"/>
-        </w:rPr>
-        <w:t xml:space="preserve"> de vista do </w:t>
-      </w:r>
-      <w:proofErr w:type="spellStart"/>
-      <w:r>
-        <w:rPr>
-          <w:rFonts w:cstheme="minorHAnsi"/>
-          <w:lang w:val="en-GB"/>
-        </w:rPr>
-        <w:t>usuario</w:t>
-      </w:r>
-      <w:proofErr w:type="spellEnd"/>
-      <w:r>
-        <w:rPr>
-          <w:rFonts w:cstheme="minorHAnsi"/>
-          <w:lang w:val="en-GB"/>
-        </w:rPr>
-        <w:t xml:space="preserve"> </w:t>
-      </w:r>
-      <w:proofErr w:type="spellStart"/>
-      <w:r>
-        <w:rPr>
-          <w:rFonts w:cstheme="minorHAnsi"/>
-          <w:lang w:val="en-GB"/>
-        </w:rPr>
-        <w:t>focando</w:t>
-      </w:r>
-      <w:proofErr w:type="spellEnd"/>
-      <w:r>
-        <w:rPr>
-          <w:rFonts w:cstheme="minorHAnsi"/>
-          <w:lang w:val="en-GB"/>
-        </w:rPr>
-        <w:t xml:space="preserve"> </w:t>
-      </w:r>
-      <w:proofErr w:type="spellStart"/>
-      <w:r>
-        <w:rPr>
-          <w:rFonts w:cstheme="minorHAnsi"/>
-          <w:lang w:val="en-GB"/>
-        </w:rPr>
-        <w:t>nos</w:t>
-      </w:r>
-      <w:proofErr w:type="spellEnd"/>
-      <w:r>
-        <w:rPr>
-          <w:rFonts w:cstheme="minorHAnsi"/>
-          <w:lang w:val="en-GB"/>
-        </w:rPr>
-        <w:t xml:space="preserve"> </w:t>
-      </w:r>
-      <w:proofErr w:type="spellStart"/>
-      <w:r>
-        <w:rPr>
-          <w:rFonts w:cstheme="minorHAnsi"/>
-          <w:lang w:val="en-GB"/>
-        </w:rPr>
-        <w:t>objetivos</w:t>
-      </w:r>
-      <w:proofErr w:type="spellEnd"/>
-      <w:r>
-        <w:rPr>
-          <w:rFonts w:cstheme="minorHAnsi"/>
-          <w:lang w:val="en-GB"/>
-        </w:rPr>
-        <w:t xml:space="preserve"> do </w:t>
-      </w:r>
-      <w:proofErr w:type="spellStart"/>
-      <w:r>
-        <w:rPr>
-          <w:rFonts w:cstheme="minorHAnsi"/>
-          <w:lang w:val="en-GB"/>
-        </w:rPr>
-        <w:t>mesmo</w:t>
-      </w:r>
-      <w:proofErr w:type="spellEnd"/>
-      <w:r>
-        <w:rPr>
-          <w:rFonts w:cstheme="minorHAnsi"/>
-          <w:lang w:val="en-GB"/>
-        </w:rPr>
-        <w:t xml:space="preserve"> e </w:t>
-      </w:r>
-      <w:proofErr w:type="spellStart"/>
-      <w:r>
-        <w:rPr>
-          <w:rFonts w:cstheme="minorHAnsi"/>
-          <w:lang w:val="en-GB"/>
-        </w:rPr>
-        <w:t>como</w:t>
-      </w:r>
-      <w:proofErr w:type="spellEnd"/>
-      <w:r>
-        <w:rPr>
-          <w:rFonts w:cstheme="minorHAnsi"/>
-          <w:lang w:val="en-GB"/>
-        </w:rPr>
-        <w:t xml:space="preserve"> </w:t>
-      </w:r>
-      <w:proofErr w:type="spellStart"/>
-      <w:r>
-        <w:rPr>
-          <w:rFonts w:cstheme="minorHAnsi"/>
-          <w:lang w:val="en-GB"/>
-        </w:rPr>
-        <w:t>este</w:t>
-      </w:r>
-      <w:proofErr w:type="spellEnd"/>
-      <w:r>
-        <w:rPr>
-          <w:rFonts w:cstheme="minorHAnsi"/>
-          <w:lang w:val="en-GB"/>
-        </w:rPr>
-        <w:t xml:space="preserve"> </w:t>
-      </w:r>
-      <w:proofErr w:type="spellStart"/>
-      <w:r>
-        <w:rPr>
-          <w:rFonts w:cstheme="minorHAnsi"/>
-          <w:lang w:val="en-GB"/>
-        </w:rPr>
-        <w:t>iria</w:t>
-      </w:r>
-      <w:proofErr w:type="spellEnd"/>
-      <w:r>
-        <w:rPr>
-          <w:rFonts w:cstheme="minorHAnsi"/>
-          <w:lang w:val="en-GB"/>
-        </w:rPr>
-        <w:t xml:space="preserve"> </w:t>
-      </w:r>
-      <w:proofErr w:type="spellStart"/>
-      <w:r>
-        <w:rPr>
-          <w:rFonts w:cstheme="minorHAnsi"/>
-          <w:lang w:val="en-GB"/>
-        </w:rPr>
-        <w:t>realizar</w:t>
-      </w:r>
-      <w:proofErr w:type="spellEnd"/>
-      <w:r>
-        <w:rPr>
-          <w:rFonts w:cstheme="minorHAnsi"/>
-          <w:lang w:val="en-GB"/>
-        </w:rPr>
-        <w:t xml:space="preserve"> </w:t>
-      </w:r>
-      <w:proofErr w:type="spellStart"/>
-      <w:r>
-        <w:rPr>
-          <w:rFonts w:cstheme="minorHAnsi"/>
-          <w:lang w:val="en-GB"/>
-        </w:rPr>
-        <w:t>certas</w:t>
-      </w:r>
-      <w:proofErr w:type="spellEnd"/>
-      <w:r>
-        <w:rPr>
-          <w:rFonts w:cstheme="minorHAnsi"/>
-          <w:lang w:val="en-GB"/>
-        </w:rPr>
-        <w:t xml:space="preserve"> </w:t>
-      </w:r>
-      <w:proofErr w:type="spellStart"/>
-      <w:r>
-        <w:rPr>
-          <w:rFonts w:cstheme="minorHAnsi"/>
-          <w:lang w:val="en-GB"/>
-        </w:rPr>
-        <w:t>tarefas</w:t>
-      </w:r>
-      <w:proofErr w:type="spellEnd"/>
-      <w:r>
-        <w:rPr>
-          <w:rFonts w:cstheme="minorHAnsi"/>
-          <w:lang w:val="en-GB"/>
-        </w:rPr>
-        <w:t xml:space="preserve">, </w:t>
-      </w:r>
-      <w:proofErr w:type="spellStart"/>
-      <w:r>
-        <w:rPr>
-          <w:rFonts w:cstheme="minorHAnsi"/>
-          <w:lang w:val="en-GB"/>
-        </w:rPr>
-        <w:t>os</w:t>
-      </w:r>
-      <w:proofErr w:type="spellEnd"/>
-      <w:r>
-        <w:rPr>
-          <w:rFonts w:cstheme="minorHAnsi"/>
-          <w:lang w:val="en-GB"/>
-        </w:rPr>
-        <w:t xml:space="preserve"> </w:t>
-      </w:r>
-      <w:proofErr w:type="spellStart"/>
-      <w:r>
-        <w:rPr>
-          <w:rFonts w:cstheme="minorHAnsi"/>
-          <w:lang w:val="en-GB"/>
-        </w:rPr>
-        <w:t>casos</w:t>
-      </w:r>
-      <w:proofErr w:type="spellEnd"/>
-      <w:r>
-        <w:rPr>
-          <w:rFonts w:cstheme="minorHAnsi"/>
-          <w:lang w:val="en-GB"/>
-        </w:rPr>
-        <w:t xml:space="preserve"> de </w:t>
-      </w:r>
-      <w:proofErr w:type="spellStart"/>
-      <w:r>
-        <w:rPr>
-          <w:rFonts w:cstheme="minorHAnsi"/>
-          <w:lang w:val="en-GB"/>
-        </w:rPr>
-        <w:t>uso</w:t>
-      </w:r>
-      <w:proofErr w:type="spellEnd"/>
-      <w:r>
-        <w:rPr>
-          <w:rFonts w:cstheme="minorHAnsi"/>
-          <w:lang w:val="en-GB"/>
-        </w:rPr>
-        <w:t xml:space="preserve"> </w:t>
-      </w:r>
-      <w:proofErr w:type="spellStart"/>
-      <w:r>
-        <w:rPr>
-          <w:rFonts w:cstheme="minorHAnsi"/>
-          <w:lang w:val="en-GB"/>
-        </w:rPr>
-        <w:t>descrevem</w:t>
-      </w:r>
-      <w:proofErr w:type="spellEnd"/>
-      <w:r>
-        <w:rPr>
-          <w:rFonts w:cstheme="minorHAnsi"/>
-          <w:lang w:val="en-GB"/>
-        </w:rPr>
-        <w:t xml:space="preserve"> </w:t>
-      </w:r>
-      <w:proofErr w:type="spellStart"/>
-      <w:r>
-        <w:rPr>
-          <w:rFonts w:cstheme="minorHAnsi"/>
-          <w:lang w:val="en-GB"/>
-        </w:rPr>
-        <w:t>ações</w:t>
-      </w:r>
-      <w:proofErr w:type="spellEnd"/>
-      <w:r>
-        <w:rPr>
-          <w:rFonts w:cstheme="minorHAnsi"/>
-          <w:lang w:val="en-GB"/>
-        </w:rPr>
-        <w:t xml:space="preserve"> de </w:t>
-      </w:r>
-      <w:proofErr w:type="spellStart"/>
-      <w:r>
-        <w:rPr>
-          <w:rFonts w:cstheme="minorHAnsi"/>
-          <w:lang w:val="en-GB"/>
-        </w:rPr>
-        <w:t>interação</w:t>
-      </w:r>
-      <w:proofErr w:type="spellEnd"/>
-      <w:r>
-        <w:rPr>
-          <w:rFonts w:cstheme="minorHAnsi"/>
-          <w:lang w:val="en-GB"/>
-        </w:rPr>
-        <w:t xml:space="preserve"> </w:t>
-      </w:r>
-      <w:proofErr w:type="spellStart"/>
-      <w:r>
-        <w:rPr>
-          <w:rFonts w:cstheme="minorHAnsi"/>
-          <w:lang w:val="en-GB"/>
-        </w:rPr>
-        <w:t>segundo</w:t>
-      </w:r>
-      <w:proofErr w:type="spellEnd"/>
-      <w:r>
-        <w:rPr>
-          <w:rFonts w:cstheme="minorHAnsi"/>
-          <w:lang w:val="en-GB"/>
-        </w:rPr>
-        <w:t xml:space="preserve"> </w:t>
-      </w:r>
-      <w:proofErr w:type="spellStart"/>
-      <w:r>
-        <w:rPr>
-          <w:rFonts w:cstheme="minorHAnsi"/>
-          <w:lang w:val="en-GB"/>
-        </w:rPr>
-        <w:t>uma</w:t>
-      </w:r>
-      <w:proofErr w:type="spellEnd"/>
-      <w:r>
-        <w:rPr>
-          <w:rFonts w:cstheme="minorHAnsi"/>
-          <w:lang w:val="en-GB"/>
-        </w:rPr>
-        <w:t xml:space="preserve"> </w:t>
-      </w:r>
-      <w:proofErr w:type="spellStart"/>
-      <w:r>
-        <w:rPr>
-          <w:rFonts w:cstheme="minorHAnsi"/>
-          <w:lang w:val="en-GB"/>
-        </w:rPr>
-        <w:t>nar</w:t>
-      </w:r>
-      <w:r>
-        <w:rPr>
-          <w:rFonts w:cstheme="minorHAnsi"/>
-          <w:lang w:val="en-GB"/>
-        </w:rPr>
-        <w:t>r</w:t>
-      </w:r>
-      <w:r>
-        <w:rPr>
-          <w:rFonts w:cstheme="minorHAnsi"/>
-          <w:lang w:val="en-GB"/>
-        </w:rPr>
-        <w:t>ativa</w:t>
-      </w:r>
-      <w:proofErr w:type="spellEnd"/>
-      <w:r>
-        <w:rPr>
-          <w:rFonts w:cstheme="minorHAnsi"/>
-          <w:lang w:val="en-GB"/>
-        </w:rPr>
-        <w:t xml:space="preserve"> </w:t>
-      </w:r>
-      <w:proofErr w:type="spellStart"/>
-      <w:r>
-        <w:rPr>
-          <w:rFonts w:cstheme="minorHAnsi"/>
-          <w:lang w:val="en-GB"/>
-        </w:rPr>
-        <w:t>impessoal</w:t>
-      </w:r>
-      <w:proofErr w:type="spellEnd"/>
-      <w:r>
-        <w:rPr>
-          <w:rFonts w:cstheme="minorHAnsi"/>
-          <w:lang w:val="en-GB"/>
-        </w:rPr>
-        <w:t xml:space="preserve"> entre o </w:t>
-      </w:r>
-      <w:proofErr w:type="spellStart"/>
-      <w:r>
-        <w:rPr>
-          <w:rFonts w:cstheme="minorHAnsi"/>
-          <w:lang w:val="en-GB"/>
-        </w:rPr>
-        <w:t>usuário</w:t>
-      </w:r>
-      <w:proofErr w:type="spellEnd"/>
-      <w:r>
-        <w:rPr>
-          <w:rFonts w:cstheme="minorHAnsi"/>
-          <w:lang w:val="en-GB"/>
-        </w:rPr>
-        <w:t xml:space="preserve"> e o </w:t>
-      </w:r>
-      <w:proofErr w:type="spellStart"/>
-      <w:r>
-        <w:rPr>
-          <w:rFonts w:cstheme="minorHAnsi"/>
-          <w:lang w:val="en-GB"/>
-        </w:rPr>
-        <w:t>sistema</w:t>
-      </w:r>
-      <w:proofErr w:type="spellEnd"/>
-      <w:r>
-        <w:rPr>
-          <w:rFonts w:cstheme="minorHAnsi"/>
-          <w:lang w:val="en-GB"/>
-        </w:rPr>
-        <w:t>.</w:t>
+        <w:t>sistema.</w:t>
       </w:r>
     </w:p>
     <w:p>
@@ -14704,7 +12934,6 @@
           <w:lang w:eastAsia="pt-PT"/>
         </w:rPr>
       </w:pPr>
-      <w:proofErr w:type="spellStart"/>
       <w:r>
         <w:rPr>
           <w:rFonts w:eastAsia="Times New Roman" w:cstheme="minorHAnsi"/>
@@ -14713,18 +12942,7 @@
           <w:color w:val="000000"/>
           <w:lang w:eastAsia="pt-PT"/>
         </w:rPr>
-        <w:t>Actores</w:t>
-      </w:r>
-      <w:proofErr w:type="spellEnd"/>
-      <w:r>
-        <w:rPr>
-          <w:rFonts w:eastAsia="Times New Roman" w:cstheme="minorHAnsi"/>
-          <w:b/>
-          <w:bCs/>
-          <w:color w:val="000000"/>
-          <w:lang w:eastAsia="pt-PT"/>
-        </w:rPr>
-        <w:t>:</w:t>
+        <w:t>Actores:</w:t>
       </w:r>
       <w:r>
         <w:rPr>
@@ -19426,30 +17644,9 @@
       <w:pPr>
         <w:pStyle w:val="Ttulo1"/>
       </w:pPr>
-      <w:proofErr w:type="spellStart"/>
       <w:r>
         <w:lastRenderedPageBreak/>
-        <w:t>Diagrama</w:t>
-      </w:r>
-      <w:proofErr w:type="spellEnd"/>
-      <w:r>
-        <w:t xml:space="preserve"> </w:t>
-      </w:r>
-      <w:proofErr w:type="spellStart"/>
-      <w:r>
-        <w:t>caso</w:t>
-      </w:r>
-      <w:proofErr w:type="spellEnd"/>
-      <w:r>
-        <w:t xml:space="preserve"> de </w:t>
-      </w:r>
-      <w:proofErr w:type="spellStart"/>
-      <w:r>
-        <w:t>uso</w:t>
-      </w:r>
-      <w:proofErr w:type="spellEnd"/>
-      <w:r>
-        <w:t xml:space="preserve"> UML</w:t>
+        <w:t>Diagrama caso de uso UML</w:t>
       </w:r>
     </w:p>
     <w:p>
@@ -19487,7 +17684,7 @@
                     </pic:cNvPicPr>
                   </pic:nvPicPr>
                   <pic:blipFill>
-                    <a:blip r:embed="rId13">
+                    <a:blip r:embed="rId16">
                       <a:extLst>
                         <a:ext uri="{28A0092B-C50C-407E-A947-70E740481C1C}">
                           <a14:useLocalDpi xmlns:a14="http://schemas.microsoft.com/office/drawing/2010/main" val="0"/>
@@ -19532,7 +17729,6 @@
           <w:rFonts w:cstheme="minorHAnsi"/>
         </w:rPr>
       </w:pPr>
-      <w:proofErr w:type="spellStart"/>
       <w:r>
         <w:rPr>
           <w:rFonts w:cstheme="minorHAnsi"/>
@@ -19541,7 +17737,6 @@
         <w:t>Requisitos</w:t>
       </w:r>
       <w:bookmarkEnd w:id="30"/>
-      <w:proofErr w:type="spellEnd"/>
     </w:p>
     <w:p>
       <w:pPr>
@@ -19557,212 +17752,28 @@
           <w:lang w:val="en-GB"/>
         </w:rPr>
         <w:tab/>
-      </w:r>
-      <w:proofErr w:type="spellStart"/>
+        <w:t>Após utilizar as tecnicas de obtenç</w:t>
+      </w:r>
       <w:r>
         <w:rPr>
           <w:rFonts w:cstheme="minorHAnsi"/>
           <w:lang w:val="en-GB"/>
         </w:rPr>
-        <w:t>Após</w:t>
-      </w:r>
-      <w:proofErr w:type="spellEnd"/>
+        <w:t>ã</w:t>
+      </w:r>
       <w:r>
         <w:rPr>
           <w:rFonts w:cstheme="minorHAnsi"/>
           <w:lang w:val="en-GB"/>
         </w:rPr>
-        <w:t xml:space="preserve"> </w:t>
-      </w:r>
-      <w:proofErr w:type="spellStart"/>
+        <w:t xml:space="preserve">o de requisites, user storys e casos de uso, conseguimos obter os seguintes </w:t>
+      </w:r>
       <w:r>
         <w:rPr>
           <w:rFonts w:cstheme="minorHAnsi"/>
           <w:lang w:val="en-GB"/>
         </w:rPr>
-        <w:t>utilizar</w:t>
-      </w:r>
-      <w:proofErr w:type="spellEnd"/>
-      <w:r>
-        <w:rPr>
-          <w:rFonts w:cstheme="minorHAnsi"/>
-          <w:lang w:val="en-GB"/>
-        </w:rPr>
-        <w:t xml:space="preserve"> as </w:t>
-      </w:r>
-      <w:proofErr w:type="spellStart"/>
-      <w:r>
-        <w:rPr>
-          <w:rFonts w:cstheme="minorHAnsi"/>
-          <w:lang w:val="en-GB"/>
-        </w:rPr>
-        <w:t>tecnicas</w:t>
-      </w:r>
-      <w:proofErr w:type="spellEnd"/>
-      <w:r>
-        <w:rPr>
-          <w:rFonts w:cstheme="minorHAnsi"/>
-          <w:lang w:val="en-GB"/>
-        </w:rPr>
-        <w:t xml:space="preserve"> de </w:t>
-      </w:r>
-      <w:proofErr w:type="spellStart"/>
-      <w:r>
-        <w:rPr>
-          <w:rFonts w:cstheme="minorHAnsi"/>
-          <w:lang w:val="en-GB"/>
-        </w:rPr>
-        <w:t>obtenç</w:t>
-      </w:r>
-      <w:r>
-        <w:rPr>
-          <w:rFonts w:cstheme="minorHAnsi"/>
-          <w:lang w:val="en-GB"/>
-        </w:rPr>
-        <w:t>ã</w:t>
-      </w:r>
-      <w:r>
-        <w:rPr>
-          <w:rFonts w:cstheme="minorHAnsi"/>
-          <w:lang w:val="en-GB"/>
-        </w:rPr>
-        <w:t>o</w:t>
-      </w:r>
-      <w:proofErr w:type="spellEnd"/>
-      <w:r>
-        <w:rPr>
-          <w:rFonts w:cstheme="minorHAnsi"/>
-          <w:lang w:val="en-GB"/>
-        </w:rPr>
-        <w:t xml:space="preserve"> de requisites, user </w:t>
-      </w:r>
-      <w:proofErr w:type="spellStart"/>
-      <w:r>
-        <w:rPr>
-          <w:rFonts w:cstheme="minorHAnsi"/>
-          <w:lang w:val="en-GB"/>
-        </w:rPr>
-        <w:t>storys</w:t>
-      </w:r>
-      <w:proofErr w:type="spellEnd"/>
-      <w:r>
-        <w:rPr>
-          <w:rFonts w:cstheme="minorHAnsi"/>
-          <w:lang w:val="en-GB"/>
-        </w:rPr>
-        <w:t xml:space="preserve"> e </w:t>
-      </w:r>
-      <w:proofErr w:type="spellStart"/>
-      <w:r>
-        <w:rPr>
-          <w:rFonts w:cstheme="minorHAnsi"/>
-          <w:lang w:val="en-GB"/>
-        </w:rPr>
-        <w:t>casos</w:t>
-      </w:r>
-      <w:proofErr w:type="spellEnd"/>
-      <w:r>
-        <w:rPr>
-          <w:rFonts w:cstheme="minorHAnsi"/>
-          <w:lang w:val="en-GB"/>
-        </w:rPr>
-        <w:t xml:space="preserve"> de </w:t>
-      </w:r>
-      <w:proofErr w:type="spellStart"/>
-      <w:r>
-        <w:rPr>
-          <w:rFonts w:cstheme="minorHAnsi"/>
-          <w:lang w:val="en-GB"/>
-        </w:rPr>
-        <w:t>uso</w:t>
-      </w:r>
-      <w:proofErr w:type="spellEnd"/>
-      <w:r>
-        <w:rPr>
-          <w:rFonts w:cstheme="minorHAnsi"/>
-          <w:lang w:val="en-GB"/>
-        </w:rPr>
-        <w:t xml:space="preserve">, </w:t>
-      </w:r>
-      <w:proofErr w:type="spellStart"/>
-      <w:r>
-        <w:rPr>
-          <w:rFonts w:cstheme="minorHAnsi"/>
-          <w:lang w:val="en-GB"/>
-        </w:rPr>
-        <w:t>conseguimos</w:t>
-      </w:r>
-      <w:proofErr w:type="spellEnd"/>
-      <w:r>
-        <w:rPr>
-          <w:rFonts w:cstheme="minorHAnsi"/>
-          <w:lang w:val="en-GB"/>
-        </w:rPr>
-        <w:t xml:space="preserve"> </w:t>
-      </w:r>
-      <w:proofErr w:type="spellStart"/>
-      <w:r>
-        <w:rPr>
-          <w:rFonts w:cstheme="minorHAnsi"/>
-          <w:lang w:val="en-GB"/>
-        </w:rPr>
-        <w:t>obter</w:t>
-      </w:r>
-      <w:proofErr w:type="spellEnd"/>
-      <w:r>
-        <w:rPr>
-          <w:rFonts w:cstheme="minorHAnsi"/>
-          <w:lang w:val="en-GB"/>
-        </w:rPr>
-        <w:t xml:space="preserve"> </w:t>
-      </w:r>
-      <w:proofErr w:type="spellStart"/>
-      <w:r>
-        <w:rPr>
-          <w:rFonts w:cstheme="minorHAnsi"/>
-          <w:lang w:val="en-GB"/>
-        </w:rPr>
-        <w:t>os</w:t>
-      </w:r>
-      <w:proofErr w:type="spellEnd"/>
-      <w:r>
-        <w:rPr>
-          <w:rFonts w:cstheme="minorHAnsi"/>
-          <w:lang w:val="en-GB"/>
-        </w:rPr>
-        <w:t xml:space="preserve"> </w:t>
-      </w:r>
-      <w:proofErr w:type="spellStart"/>
-      <w:r>
-        <w:rPr>
-          <w:rFonts w:cstheme="minorHAnsi"/>
-          <w:lang w:val="en-GB"/>
-        </w:rPr>
-        <w:t>seguintes</w:t>
-      </w:r>
-      <w:proofErr w:type="spellEnd"/>
-      <w:r>
-        <w:rPr>
-          <w:rFonts w:cstheme="minorHAnsi"/>
-          <w:lang w:val="en-GB"/>
-        </w:rPr>
-        <w:t xml:space="preserve"> </w:t>
-      </w:r>
-      <w:proofErr w:type="spellStart"/>
-      <w:r>
-        <w:rPr>
-          <w:rFonts w:cstheme="minorHAnsi"/>
-          <w:lang w:val="en-GB"/>
-        </w:rPr>
-        <w:t>requisitos</w:t>
-      </w:r>
-      <w:proofErr w:type="spellEnd"/>
-      <w:r>
-        <w:rPr>
-          <w:rFonts w:cstheme="minorHAnsi"/>
-          <w:lang w:val="en-GB"/>
-        </w:rPr>
-        <w:t>.</w:t>
+        <w:t>requisitos.</w:t>
       </w:r>
     </w:p>
     <w:p>
@@ -20118,21 +18129,7 @@
         <w:rPr>
           <w:rFonts w:cstheme="minorHAnsi"/>
         </w:rPr>
-        <w:t xml:space="preserve">- Após falarmos com o product </w:t>
-      </w:r>
-      <w:proofErr w:type="spellStart"/>
-      <w:r>
-        <w:rPr>
-          <w:rFonts w:cstheme="minorHAnsi"/>
-        </w:rPr>
-        <w:t>owner</w:t>
-      </w:r>
-      <w:proofErr w:type="spellEnd"/>
-      <w:r>
-        <w:rPr>
-          <w:rFonts w:cstheme="minorHAnsi"/>
-        </w:rPr>
-        <w:t xml:space="preserve"> percebemos que os docentes apenas usam telemóveis com o sistema operativo Android, sendo assim, a nossa aplicação móvel terá de ser desenvolvida para este sistema operativo.</w:t>
+        <w:t>- Após falarmos com o product owner percebemos que os docentes apenas usam telemóveis com o sistema operativo Android, sendo assim, a nossa aplicação móvel terá de ser desenvolvida para este sistema operativo.</w:t>
       </w:r>
     </w:p>
     <w:p>
@@ -20180,9 +18177,9 @@
           <w:noProof/>
         </w:rPr>
         <w:drawing>
-          <wp:inline distT="0" distB="0" distL="0" distR="0" wp14:anchorId="0F9FF1A6" wp14:editId="67EE1C9C">
-            <wp:extent cx="6109215" cy="2353456"/>
-            <wp:effectExtent l="0" t="0" r="6350" b="8890"/>
+          <wp:inline distT="0" distB="0" distL="0" distR="0" wp14:anchorId="0F9FF1A6" wp14:editId="784B3E54">
+            <wp:extent cx="5944084" cy="2289842"/>
+            <wp:effectExtent l="0" t="0" r="0" b="0"/>
             <wp:docPr id="1" name="Imagem 1" descr="Nenhuma descrição disponível."/>
             <wp:cNvGraphicFramePr>
               <a:graphicFrameLocks xmlns:a="http://schemas.openxmlformats.org/drawingml/2006/main" noChangeAspect="1"/>
@@ -20197,7 +18194,7 @@
                     </pic:cNvPicPr>
                   </pic:nvPicPr>
                   <pic:blipFill>
-                    <a:blip r:embed="rId14">
+                    <a:blip r:embed="rId17">
                       <a:extLst>
                         <a:ext uri="{28A0092B-C50C-407E-A947-70E740481C1C}">
                           <a14:useLocalDpi xmlns:a14="http://schemas.microsoft.com/office/drawing/2010/main" val="0"/>
@@ -20212,7 +18209,7 @@
                   <pic:spPr bwMode="auto">
                     <a:xfrm>
                       <a:off x="0" y="0"/>
-                      <a:ext cx="6116700" cy="2356339"/>
+                      <a:ext cx="5959221" cy="2295673"/>
                     </a:xfrm>
                     <a:prstGeom prst="rect">
                       <a:avLst/>
@@ -20239,20 +18236,10 @@
       <w:pPr>
         <w:pStyle w:val="Ttulo1"/>
       </w:pPr>
-      <w:proofErr w:type="spellStart"/>
       <w:r>
         <w:lastRenderedPageBreak/>
-        <w:t>Diagramas</w:t>
-      </w:r>
-      <w:proofErr w:type="spellEnd"/>
-      <w:r>
-        <w:t xml:space="preserve"> de </w:t>
-      </w:r>
-      <w:proofErr w:type="spellStart"/>
-      <w:r>
-        <w:t>atividades</w:t>
-      </w:r>
-      <w:proofErr w:type="spellEnd"/>
+        <w:t>Diagramas de atividades</w:t>
+      </w:r>
     </w:p>
     <w:p>
       <w:pPr>
@@ -20262,6 +18249,7 @@
         <w:br w:type="page"/>
       </w:r>
     </w:p>
+    <w:bookmarkEnd w:id="34"/>
     <w:p>
       <w:pPr>
         <w:pStyle w:val="Ttulo1"/>
@@ -20274,38 +18262,565 @@
           <w:rFonts w:cstheme="minorHAnsi"/>
         </w:rPr>
         <w:lastRenderedPageBreak/>
-        <w:t xml:space="preserve">Ferramenta para </w:t>
-      </w:r>
-      <w:proofErr w:type="spellStart"/>
-      <w:r>
-        <w:rPr>
-          <w:rFonts w:cstheme="minorHAnsi"/>
-        </w:rPr>
-        <w:t>gerir</w:t>
-      </w:r>
-      <w:proofErr w:type="spellEnd"/>
-      <w:r>
-        <w:rPr>
-          <w:rFonts w:cstheme="minorHAnsi"/>
+        <w:t>Etapas do Scrum</w:t>
+      </w:r>
+    </w:p>
+    <w:p>
+      <w:pPr>
+        <w:rPr>
+          <w:lang w:val="en-GB"/>
+        </w:rPr>
+      </w:pPr>
+      <w:r>
+        <w:rPr>
+          <w:lang w:val="en-GB"/>
+        </w:rPr>
+        <w:tab/>
+        <w:t>Agora que temos tod</w:t>
+      </w:r>
+      <w:r>
+        <w:rPr>
+          <w:lang w:val="en-GB"/>
+        </w:rPr>
+        <w:t>o</w:t>
+      </w:r>
+      <w:r>
+        <w:rPr>
+          <w:lang w:val="en-GB"/>
+        </w:rPr>
+        <w:t>s os requisitos bem estruturados, vamos passer a parte de organizar o scrum.</w:t>
+      </w:r>
+    </w:p>
+    <w:p>
+      <w:pPr>
+        <w:rPr>
+          <w:b/>
+          <w:bCs/>
+          <w:lang w:val="en-GB"/>
+        </w:rPr>
+      </w:pPr>
+      <w:r>
+        <w:rPr>
+          <w:lang w:val="en-GB"/>
+        </w:rPr>
+        <w:tab/>
+      </w:r>
+      <w:r>
+        <w:rPr>
+          <w:b/>
+          <w:bCs/>
+          <w:lang w:val="en-GB"/>
+        </w:rPr>
+        <w:t>Product Backlog</w:t>
+      </w:r>
+    </w:p>
+    <w:p>
+      <w:pPr>
+        <w:rPr>
+          <w:lang w:val="en-GB"/>
+        </w:rPr>
+      </w:pPr>
+      <w:r>
+        <w:rPr>
+          <w:lang w:val="en-GB"/>
+        </w:rPr>
+        <w:tab/>
+      </w:r>
+      <w:r>
+        <w:rPr>
+          <w:lang w:val="en-GB"/>
+        </w:rPr>
+        <w:tab/>
+        <w:t xml:space="preserve">Como anteriormente </w:t>
+      </w:r>
+      <w:r>
+        <w:rPr>
+          <w:lang w:val="en-GB"/>
+        </w:rPr>
+        <w:t>falamos,</w:t>
+      </w:r>
+      <w:r>
+        <w:rPr>
+          <w:lang w:val="en-GB"/>
+        </w:rPr>
+        <w:t xml:space="preserve"> o nosso product owner com </w:t>
+      </w:r>
+      <w:proofErr w:type="gramStart"/>
+      <w:r>
+        <w:rPr>
+          <w:lang w:val="en-GB"/>
+        </w:rPr>
+        <w:t>a</w:t>
+      </w:r>
+      <w:proofErr w:type="gramEnd"/>
+      <w:r>
+        <w:rPr>
+          <w:lang w:val="en-GB"/>
+        </w:rPr>
+        <w:t xml:space="preserve"> ajuda do Scrum Master e dos stakeholders mais importante</w:t>
+      </w:r>
+      <w:r>
+        <w:rPr>
+          <w:lang w:val="en-GB"/>
+        </w:rPr>
+        <w:t>s,</w:t>
+      </w:r>
+      <w:r>
+        <w:rPr>
+          <w:lang w:val="en-GB"/>
+        </w:rPr>
+        <w:t xml:space="preserve"> escolheu o product backlog</w:t>
+      </w:r>
+      <w:r>
+        <w:rPr>
+          <w:lang w:val="en-GB"/>
         </w:rPr>
         <w:t xml:space="preserve"> </w:t>
       </w:r>
-      <w:proofErr w:type="spellStart"/>
-      <w:r>
-        <w:rPr>
-          <w:rFonts w:cstheme="minorHAnsi"/>
-        </w:rPr>
-        <w:t>requisitos</w:t>
-      </w:r>
-      <w:bookmarkEnd w:id="34"/>
-      <w:proofErr w:type="spellEnd"/>
-    </w:p>
-    <w:p>
-      <w:pPr>
-        <w:spacing w:line="240" w:lineRule="auto"/>
+      <w:r>
+        <w:rPr>
+          <w:lang w:val="en-GB"/>
+        </w:rPr>
+        <w:t>dado prioridade as tarefas mais importantes, sendo a seguinte ordem:</w:t>
+      </w:r>
+    </w:p>
+    <w:p>
+      <w:pPr>
+        <w:tabs>
+          <w:tab w:val="center" w:pos="4253"/>
+          <w:tab w:val="right" w:pos="8364"/>
+        </w:tabs>
+        <w:spacing w:line="240" w:lineRule="auto"/>
+        <w:ind w:left="1440"/>
+        <w:rPr>
+          <w:rFonts w:cstheme="minorHAnsi"/>
+        </w:rPr>
+      </w:pPr>
+      <w:r>
+        <w:rPr>
+          <w:lang w:val="en-GB"/>
+        </w:rPr>
+        <w:tab/>
+      </w:r>
+      <w:r>
+        <w:rPr>
+          <w:rFonts w:cstheme="minorHAnsi"/>
+          <w:u w:val="single"/>
+        </w:rPr>
+        <w:t>Funcionalidade 3</w:t>
+      </w:r>
+      <w:r>
+        <w:rPr>
+          <w:rFonts w:cstheme="minorHAnsi"/>
+        </w:rPr>
+        <w:t xml:space="preserve"> - Consulta e gestão das informações do educando</w:t>
+      </w:r>
+    </w:p>
+    <w:p>
+      <w:pPr>
+        <w:tabs>
+          <w:tab w:val="center" w:pos="4253"/>
+          <w:tab w:val="right" w:pos="8364"/>
+        </w:tabs>
+        <w:spacing w:line="240" w:lineRule="auto"/>
+        <w:ind w:left="1440"/>
+        <w:rPr>
+          <w:rFonts w:cstheme="minorHAnsi"/>
+        </w:rPr>
+      </w:pPr>
+      <w:r>
+        <w:rPr>
+          <w:rFonts w:cstheme="minorHAnsi"/>
+          <w:u w:val="single"/>
+        </w:rPr>
+        <w:t>Funcionalidade 2</w:t>
+      </w:r>
+      <w:r>
+        <w:rPr>
+          <w:rFonts w:cstheme="minorHAnsi"/>
+        </w:rPr>
+        <w:t xml:space="preserve"> - Sistema de mensagens</w:t>
+      </w:r>
+    </w:p>
+    <w:p>
+      <w:pPr>
+        <w:tabs>
+          <w:tab w:val="center" w:pos="4253"/>
+          <w:tab w:val="right" w:pos="8364"/>
+        </w:tabs>
+        <w:spacing w:line="240" w:lineRule="auto"/>
+        <w:ind w:left="1440"/>
+        <w:rPr>
+          <w:rFonts w:cstheme="minorHAnsi"/>
+        </w:rPr>
+      </w:pPr>
+      <w:r>
+        <w:rPr>
+          <w:rFonts w:cstheme="minorHAnsi"/>
+          <w:u w:val="single"/>
+        </w:rPr>
+        <w:t>Funcionalidade 5</w:t>
+      </w:r>
+      <w:r>
+        <w:rPr>
+          <w:rFonts w:cstheme="minorHAnsi"/>
+        </w:rPr>
+        <w:t xml:space="preserve"> - Sistema de alertas</w:t>
+      </w:r>
+    </w:p>
+    <w:p>
+      <w:pPr>
+        <w:tabs>
+          <w:tab w:val="center" w:pos="4253"/>
+          <w:tab w:val="right" w:pos="8364"/>
+        </w:tabs>
+        <w:spacing w:line="240" w:lineRule="auto"/>
+        <w:ind w:left="1440"/>
+        <w:rPr>
+          <w:rFonts w:cstheme="minorHAnsi"/>
+        </w:rPr>
+      </w:pPr>
+      <w:r>
+        <w:rPr>
+          <w:rFonts w:cstheme="minorHAnsi"/>
+          <w:u w:val="single"/>
+        </w:rPr>
+        <w:t>Funcionalidade 1</w:t>
+      </w:r>
+      <w:r>
+        <w:rPr>
+          <w:rFonts w:cstheme="minorHAnsi"/>
+        </w:rPr>
+        <w:t xml:space="preserve"> - Criar e gerir atividades</w:t>
+      </w:r>
+    </w:p>
+    <w:p>
+      <w:pPr>
+        <w:tabs>
+          <w:tab w:val="center" w:pos="4253"/>
+          <w:tab w:val="right" w:pos="8364"/>
+        </w:tabs>
+        <w:spacing w:line="240" w:lineRule="auto"/>
+        <w:ind w:left="1440"/>
+        <w:rPr>
+          <w:rFonts w:cstheme="minorHAnsi"/>
+        </w:rPr>
+      </w:pPr>
+      <w:r>
+        <w:rPr>
+          <w:rFonts w:cstheme="minorHAnsi"/>
+          <w:u w:val="single"/>
+        </w:rPr>
+        <w:t>Funcionalidade 4</w:t>
+      </w:r>
+      <w:r>
+        <w:rPr>
+          <w:rFonts w:cstheme="minorHAnsi"/>
+        </w:rPr>
+        <w:t xml:space="preserve"> - Encarregados de educação podem criar portfólios digitais</w:t>
+      </w:r>
+    </w:p>
+    <w:p>
+      <w:pPr>
+        <w:rPr>
+          <w:b/>
+          <w:bCs/>
+          <w:lang w:val="en-GB"/>
+        </w:rPr>
+      </w:pPr>
+      <w:r>
+        <w:rPr>
+          <w:b/>
+          <w:bCs/>
+          <w:lang w:val="en-GB"/>
+        </w:rPr>
+        <w:tab/>
+        <w:t>Sprint Backlog</w:t>
+      </w:r>
+    </w:p>
+    <w:p>
+      <w:pPr>
+        <w:ind w:left="709" w:hanging="709"/>
+      </w:pPr>
+      <w:r>
+        <w:rPr>
+          <w:lang w:val="en-GB"/>
+        </w:rPr>
+        <w:tab/>
+      </w:r>
+      <w:r>
+        <w:rPr>
+          <w:lang w:val="en-GB"/>
+        </w:rPr>
+        <w:tab/>
+      </w:r>
+      <w:r>
+        <w:t xml:space="preserve">Normalmente os sprints </w:t>
+      </w:r>
+      <w:r>
+        <w:t xml:space="preserve">têm </w:t>
+      </w:r>
+      <w:r>
+        <w:rPr>
+          <w:rFonts w:ascii="Calibri" w:hAnsi="Calibri" w:cs="Calibri"/>
+          <w:color w:val="000000"/>
+        </w:rPr>
+        <w:t>timebox</w:t>
+      </w:r>
+      <w:r>
+        <w:rPr>
+          <w:rFonts w:ascii="Calibri" w:hAnsi="Calibri" w:cs="Calibri"/>
+          <w:color w:val="000000"/>
+        </w:rPr>
+        <w:t>ing</w:t>
+      </w:r>
+      <w:r>
+        <w:t xml:space="preserve"> de 2 semanas, mas decidimos definir </w:t>
+      </w:r>
+      <w:r>
+        <w:t>4</w:t>
+      </w:r>
+      <w:r>
+        <w:t xml:space="preserve"> semanas, visto que somos </w:t>
+      </w:r>
+      <w:r>
+        <w:t>apenas dois elementos na Dev Team e não temos muita experiência</w:t>
+      </w:r>
+      <w:r>
+        <w:t xml:space="preserve"> com este tipo de projeto</w:t>
+      </w:r>
+      <w:r>
+        <w:t>.</w:t>
+      </w:r>
+    </w:p>
+    <w:p>
+      <w:pPr>
+        <w:ind w:left="709" w:hanging="709"/>
+      </w:pPr>
+      <w:r>
+        <w:tab/>
+      </w:r>
+      <w:r>
+        <w:tab/>
+      </w:r>
+      <w:r>
+        <w:t>No</w:t>
+      </w:r>
+      <w:r>
+        <w:t xml:space="preserve"> </w:t>
+      </w:r>
+      <w:r>
+        <w:t>início</w:t>
+      </w:r>
+      <w:r>
+        <w:t xml:space="preserve"> de cada sprint </w:t>
+      </w:r>
+      <w:r>
+        <w:t xml:space="preserve">serão feitas </w:t>
+      </w:r>
+      <w:r>
+        <w:t xml:space="preserve">reuniões de </w:t>
+      </w:r>
+      <w:r>
+        <w:t>Sprint Planning</w:t>
+      </w:r>
+      <w:r>
+        <w:t>,</w:t>
+      </w:r>
+      <w:r>
+        <w:t xml:space="preserve"> onde vamos </w:t>
+      </w:r>
+      <w:r>
+        <w:t>discutir</w:t>
+      </w:r>
+      <w:r>
+        <w:t xml:space="preserve"> quantas funcionalidades conseguimos </w:t>
+      </w:r>
+      <w:r>
+        <w:t>implementar</w:t>
+      </w:r>
+      <w:r>
+        <w:t xml:space="preserve"> </w:t>
+      </w:r>
+      <w:r>
+        <w:t>num</w:t>
+      </w:r>
+      <w:r>
+        <w:t xml:space="preserve"> sprint</w:t>
+      </w:r>
+      <w:r>
+        <w:t>,</w:t>
+      </w:r>
+      <w:r>
+        <w:t xml:space="preserve"> criando assim o backlog do sprint.</w:t>
+      </w:r>
+      <w:r>
+        <w:t xml:space="preserve"> </w:t>
+      </w:r>
+      <w:r>
+        <w:t xml:space="preserve">Visto que não temos experiência com as ferramentas de implementação, </w:t>
+      </w:r>
+      <w:r>
+        <w:t>organizamos o 1º sprint apenas com uma</w:t>
+      </w:r>
+      <w:r>
+        <w:t xml:space="preserve"> funcionalidade</w:t>
+      </w:r>
+      <w:r>
+        <w:t xml:space="preserve">, </w:t>
+      </w:r>
+      <w:r>
+        <w:t xml:space="preserve">depois conforme correr o primeiro sprint, </w:t>
+      </w:r>
+      <w:r>
+        <w:t>tencionamos aumentar ou manter a quantidade de funcionalidades.</w:t>
+      </w:r>
+    </w:p>
+    <w:p>
+      <w:pPr>
+        <w:ind w:left="709"/>
+      </w:pPr>
+      <w:r>
+        <w:tab/>
+        <w:t xml:space="preserve">No decorrer do sprint, iremos ter reuniões </w:t>
+      </w:r>
+      <w:r>
+        <w:t>diárias</w:t>
+      </w:r>
+      <w:r>
+        <w:t xml:space="preserve"> </w:t>
+      </w:r>
+      <w:r>
+        <w:t xml:space="preserve">para </w:t>
+      </w:r>
+      <w:r>
+        <w:t>percebermos como</w:t>
+      </w:r>
+      <w:r>
+        <w:t xml:space="preserve"> </w:t>
+      </w:r>
+      <w:r>
+        <w:t xml:space="preserve">está a decorrer a implementação do sprint, para </w:t>
+      </w:r>
+      <w:r>
+        <w:t xml:space="preserve">facilitar esse trabalho </w:t>
+      </w:r>
+      <w:r>
+        <w:t xml:space="preserve">iremos usar o </w:t>
+      </w:r>
+      <w:r>
+        <w:t xml:space="preserve">Burndown Chart, está ferramenta irá ajudar-nos a </w:t>
+      </w:r>
+      <w:r>
+        <w:t xml:space="preserve">relacionar </w:t>
+      </w:r>
+      <w:r>
+        <w:t>a</w:t>
+      </w:r>
+      <w:r>
+        <w:t>s tarefas que temos de fazer com o tempo que temos, para nos ajudar a perceber se o sprint es</w:t>
+      </w:r>
+      <w:r>
+        <w:t>tá a correr bem ou não, e se não estiver, decidirmos o que podemos fazer.</w:t>
+      </w:r>
+    </w:p>
+    <w:p>
+      <w:pPr>
+        <w:ind w:left="709"/>
+      </w:pPr>
+      <w:r>
+        <w:tab/>
+      </w:r>
+      <w:r>
+        <w:t xml:space="preserve">No final de cada sprint iremos ter duas </w:t>
+      </w:r>
+      <w:r>
+        <w:t>reuniões</w:t>
+      </w:r>
+      <w:r>
+        <w:t xml:space="preserve"> finais</w:t>
+      </w:r>
+      <w:r>
+        <w:t>. Uma</w:t>
+      </w:r>
+      <w:r>
+        <w:t xml:space="preserve"> delas é a </w:t>
+      </w:r>
+      <w:r>
+        <w:t xml:space="preserve">sprint review, </w:t>
+      </w:r>
+      <w:r>
+        <w:t>n</w:t>
+      </w:r>
+      <w:r>
+        <w:t>est</w:t>
+      </w:r>
+      <w:r>
+        <w:t>a</w:t>
+      </w:r>
+      <w:r>
+        <w:t xml:space="preserve"> reunião </w:t>
+      </w:r>
+      <w:r>
+        <w:t xml:space="preserve">pretendemos </w:t>
+      </w:r>
+      <w:r>
+        <w:t xml:space="preserve">avaliar </w:t>
+      </w:r>
+      <w:r>
+        <w:t xml:space="preserve">o que </w:t>
+      </w:r>
+      <w:r>
+        <w:t xml:space="preserve">foi implementado para percebermos se </w:t>
+      </w:r>
+      <w:r>
+        <w:t>está</w:t>
+      </w:r>
+      <w:r>
+        <w:t xml:space="preserve"> a ir de encontro com o </w:t>
+      </w:r>
+      <w:r>
+        <w:t xml:space="preserve">que o product owner quer, caso não esteja, </w:t>
+      </w:r>
+      <w:r>
+        <w:t>atualizarmos o product backlog</w:t>
+      </w:r>
+      <w:r>
+        <w:t>.</w:t>
+      </w:r>
+      <w:r>
+        <w:t xml:space="preserve"> </w:t>
+      </w:r>
+      <w:r>
+        <w:t xml:space="preserve">A outra reunião, é a Sprint Retroespective, nesta reunião </w:t>
+      </w:r>
+      <w:r>
+        <w:t>pretende se</w:t>
+      </w:r>
+      <w:r>
+        <w:t xml:space="preserve"> </w:t>
+      </w:r>
+      <w:r>
+        <w:t>fazer uma avaliação do que está a ser feito de positivo e negativo de forma a percebemos o que temos de continuar a fazer e o que não devemos continuar a fazer.</w:t>
+      </w:r>
+    </w:p>
+    <w:p>
+      <w:pPr>
+        <w:ind w:left="709"/>
+        <w:rPr>
+          <w:caps/>
+        </w:rPr>
+      </w:pPr>
+      <w:r>
+        <w:tab/>
+      </w:r>
+    </w:p>
+    <w:p>
+      <w:pPr>
+        <w:ind w:left="709" w:hanging="709"/>
         <w:jc w:val="center"/>
         <w:rPr>
-          <w:rFonts w:cstheme="minorHAnsi"/>
+          <w:lang w:val="en-GB"/>
         </w:rPr>
       </w:pPr>
       <w:r>
@@ -20313,71 +18828,9 @@
           <w:rFonts w:cstheme="minorHAnsi"/>
           <w:noProof/>
         </w:rPr>
+        <w:lastRenderedPageBreak/>
         <w:drawing>
-          <wp:inline distT="114300" distB="114300" distL="114300" distR="114300" wp14:anchorId="0E9AD4D8" wp14:editId="2AD5E979">
-            <wp:extent cx="2099257" cy="3644722"/>
-            <wp:effectExtent l="0" t="0" r="0" b="0"/>
-            <wp:docPr id="3" name="image5.png"/>
-            <wp:cNvGraphicFramePr/>
-            <a:graphic xmlns:a="http://schemas.openxmlformats.org/drawingml/2006/main">
-              <a:graphicData uri="http://schemas.openxmlformats.org/drawingml/2006/picture">
-                <pic:pic xmlns:pic="http://schemas.openxmlformats.org/drawingml/2006/picture">
-                  <pic:nvPicPr>
-                    <pic:cNvPr id="0" name="image5.png"/>
-                    <pic:cNvPicPr preferRelativeResize="0"/>
-                  </pic:nvPicPr>
-                  <pic:blipFill rotWithShape="1">
-                    <a:blip r:embed="rId15"/>
-                    <a:srcRect l="12763" t="3531" r="7216" b="5629"/>
-                    <a:stretch/>
-                  </pic:blipFill>
-                  <pic:spPr bwMode="auto">
-                    <a:xfrm>
-                      <a:off x="0" y="0"/>
-                      <a:ext cx="2100631" cy="3647108"/>
-                    </a:xfrm>
-                    <a:prstGeom prst="rect">
-                      <a:avLst/>
-                    </a:prstGeom>
-                    <a:ln>
-                      <a:noFill/>
-                    </a:ln>
-                    <a:extLst>
-                      <a:ext uri="{53640926-AAD7-44D8-BBD7-CCE9431645EC}">
-                        <a14:shadowObscured xmlns:a14="http://schemas.microsoft.com/office/drawing/2010/main"/>
-                      </a:ext>
-                    </a:extLst>
-                  </pic:spPr>
-                </pic:pic>
-              </a:graphicData>
-            </a:graphic>
-          </wp:inline>
-        </w:drawing>
-      </w:r>
-    </w:p>
-    <w:p>
-      <w:pPr>
-        <w:spacing w:line="240" w:lineRule="auto"/>
-        <w:rPr>
-          <w:rFonts w:cstheme="minorHAnsi"/>
-        </w:rPr>
-      </w:pPr>
-    </w:p>
-    <w:p>
-      <w:pPr>
-        <w:spacing w:line="240" w:lineRule="auto"/>
-        <w:jc w:val="center"/>
-        <w:rPr>
-          <w:rFonts w:cstheme="minorHAnsi"/>
-        </w:rPr>
-      </w:pPr>
-      <w:r>
-        <w:rPr>
-          <w:rFonts w:cstheme="minorHAnsi"/>
-          <w:noProof/>
-        </w:rPr>
-        <w:drawing>
-          <wp:inline distT="114300" distB="114300" distL="114300" distR="114300" wp14:anchorId="1F022161" wp14:editId="2FC747F4">
+          <wp:inline distT="114300" distB="114300" distL="114300" distR="114300" wp14:anchorId="58168C65" wp14:editId="7414EACF">
             <wp:extent cx="5399730" cy="3175000"/>
             <wp:effectExtent l="0" t="0" r="0" b="0"/>
             <wp:docPr id="2" name="image4.png" descr="Uma imagem com texto&#10;&#10;Descrição gerada automaticamente"/>
@@ -20390,7 +18843,7 @@
                     <pic:cNvPicPr preferRelativeResize="0"/>
                   </pic:nvPicPr>
                   <pic:blipFill>
-                    <a:blip r:embed="rId16"/>
+                    <a:blip r:embed="rId18"/>
                     <a:srcRect/>
                     <a:stretch>
                       <a:fillRect/>
@@ -20415,6 +18868,115 @@
     </w:p>
     <w:p>
       <w:pPr>
+        <w:ind w:left="709" w:hanging="709"/>
+        <w:jc w:val="center"/>
+        <w:rPr>
+          <w:lang w:val="en-GB"/>
+        </w:rPr>
+      </w:pPr>
+    </w:p>
+    <w:p>
+      <w:pPr>
+        <w:ind w:left="709" w:hanging="709"/>
+        <w:jc w:val="center"/>
+        <w:rPr>
+          <w:lang w:val="en-GB"/>
+        </w:rPr>
+      </w:pPr>
+      <w:r>
+        <w:rPr>
+          <w:noProof/>
+        </w:rPr>
+        <w:drawing>
+          <wp:inline distT="0" distB="0" distL="0" distR="0" wp14:anchorId="3F268C0F" wp14:editId="5EAFC42A">
+            <wp:extent cx="5400040" cy="3306445"/>
+            <wp:effectExtent l="0" t="0" r="0" b="8255"/>
+            <wp:docPr id="6" name="Imagem 6"/>
+            <wp:cNvGraphicFramePr>
+              <a:graphicFrameLocks xmlns:a="http://schemas.openxmlformats.org/drawingml/2006/main" noChangeAspect="1"/>
+            </wp:cNvGraphicFramePr>
+            <a:graphic xmlns:a="http://schemas.openxmlformats.org/drawingml/2006/main">
+              <a:graphicData uri="http://schemas.openxmlformats.org/drawingml/2006/picture">
+                <pic:pic xmlns:pic="http://schemas.openxmlformats.org/drawingml/2006/picture">
+                  <pic:nvPicPr>
+                    <pic:cNvPr id="1" name=""/>
+                    <pic:cNvPicPr/>
+                  </pic:nvPicPr>
+                  <pic:blipFill>
+                    <a:blip r:embed="rId19"/>
+                    <a:stretch>
+                      <a:fillRect/>
+                    </a:stretch>
+                  </pic:blipFill>
+                  <pic:spPr>
+                    <a:xfrm>
+                      <a:off x="0" y="0"/>
+                      <a:ext cx="5400040" cy="3306445"/>
+                    </a:xfrm>
+                    <a:prstGeom prst="rect">
+                      <a:avLst/>
+                    </a:prstGeom>
+                  </pic:spPr>
+                </pic:pic>
+              </a:graphicData>
+            </a:graphic>
+          </wp:inline>
+        </w:drawing>
+      </w:r>
+    </w:p>
+    <w:p>
+      <w:pPr>
+        <w:spacing w:line="240" w:lineRule="auto"/>
+        <w:jc w:val="center"/>
+        <w:rPr>
+          <w:rFonts w:cstheme="minorHAnsi"/>
+        </w:rPr>
+      </w:pPr>
+      <w:r>
+        <w:rPr>
+          <w:rFonts w:cstheme="minorHAnsi"/>
+          <w:noProof/>
+        </w:rPr>
+        <w:lastRenderedPageBreak/>
+        <w:drawing>
+          <wp:inline distT="0" distB="0" distL="0" distR="0" wp14:anchorId="53B3198D" wp14:editId="2EA50BFD">
+            <wp:extent cx="5400040" cy="3487420"/>
+            <wp:effectExtent l="0" t="0" r="0" b="0"/>
+            <wp:docPr id="7" name="Imagem 7"/>
+            <wp:cNvGraphicFramePr>
+              <a:graphicFrameLocks xmlns:a="http://schemas.openxmlformats.org/drawingml/2006/main" noChangeAspect="1"/>
+            </wp:cNvGraphicFramePr>
+            <a:graphic xmlns:a="http://schemas.openxmlformats.org/drawingml/2006/main">
+              <a:graphicData uri="http://schemas.openxmlformats.org/drawingml/2006/picture">
+                <pic:pic xmlns:pic="http://schemas.openxmlformats.org/drawingml/2006/picture">
+                  <pic:nvPicPr>
+                    <pic:cNvPr id="1" name=""/>
+                    <pic:cNvPicPr/>
+                  </pic:nvPicPr>
+                  <pic:blipFill>
+                    <a:blip r:embed="rId20"/>
+                    <a:stretch>
+                      <a:fillRect/>
+                    </a:stretch>
+                  </pic:blipFill>
+                  <pic:spPr>
+                    <a:xfrm>
+                      <a:off x="0" y="0"/>
+                      <a:ext cx="5400040" cy="3487420"/>
+                    </a:xfrm>
+                    <a:prstGeom prst="rect">
+                      <a:avLst/>
+                    </a:prstGeom>
+                  </pic:spPr>
+                </pic:pic>
+              </a:graphicData>
+            </a:graphic>
+          </wp:inline>
+        </w:drawing>
+      </w:r>
+    </w:p>
+    <w:p>
+      <w:pPr>
         <w:spacing w:line="240" w:lineRule="auto"/>
         <w:rPr>
           <w:rFonts w:cstheme="minorHAnsi"/>
@@ -20489,21 +19051,7 @@
           <w:rFonts w:cstheme="minorHAnsi"/>
         </w:rPr>
         <w:tab/>
-        <w:t xml:space="preserve">Como controlo de versões decidimos utilizar o </w:t>
-      </w:r>
-      <w:proofErr w:type="spellStart"/>
-      <w:r>
-        <w:rPr>
-          <w:rFonts w:cstheme="minorHAnsi"/>
-        </w:rPr>
-        <w:t>Git</w:t>
-      </w:r>
-      <w:proofErr w:type="spellEnd"/>
-      <w:r>
-        <w:rPr>
-          <w:rFonts w:cstheme="minorHAnsi"/>
-        </w:rPr>
-        <w:t xml:space="preserve">. Este sistema não só </w:t>
+        <w:t xml:space="preserve">Como controlo de versões decidimos utilizar o Git. Este sistema não só </w:t>
       </w:r>
       <w:r>
         <w:rPr>
@@ -20527,49 +19075,7 @@
         <w:rPr>
           <w:rFonts w:cstheme="minorHAnsi"/>
         </w:rPr>
-        <w:t xml:space="preserve"> várias versões do repositório principal (</w:t>
-      </w:r>
-      <w:proofErr w:type="spellStart"/>
-      <w:r>
-        <w:rPr>
-          <w:rFonts w:cstheme="minorHAnsi"/>
-        </w:rPr>
-        <w:t>branch</w:t>
-      </w:r>
-      <w:proofErr w:type="spellEnd"/>
-      <w:r>
-        <w:rPr>
-          <w:rFonts w:cstheme="minorHAnsi"/>
-        </w:rPr>
-        <w:t xml:space="preserve">). Estes </w:t>
-      </w:r>
-      <w:proofErr w:type="spellStart"/>
-      <w:r>
-        <w:rPr>
-          <w:rFonts w:cstheme="minorHAnsi"/>
-        </w:rPr>
-        <w:t>branchs</w:t>
-      </w:r>
-      <w:proofErr w:type="spellEnd"/>
-      <w:r>
-        <w:rPr>
-          <w:rFonts w:cstheme="minorHAnsi"/>
-        </w:rPr>
-        <w:t xml:space="preserve"> permite que possamos trabalhar em diferentes funcionalidades do projeto e depois unir todos no repositório principal (</w:t>
-      </w:r>
-      <w:proofErr w:type="spellStart"/>
-      <w:r>
-        <w:rPr>
-          <w:rFonts w:cstheme="minorHAnsi"/>
-        </w:rPr>
-        <w:t>merge</w:t>
-      </w:r>
-      <w:proofErr w:type="spellEnd"/>
-      <w:r>
-        <w:rPr>
-          <w:rFonts w:cstheme="minorHAnsi"/>
-        </w:rPr>
-        <w:t>).</w:t>
+        <w:t xml:space="preserve"> várias versões do repositório principal (branch). Estes branchs permite que possamos trabalhar em diferentes funcionalidades do projeto e depois unir todos no repositório principal (merge).</w:t>
       </w:r>
     </w:p>
     <w:p>
@@ -20650,21 +19156,7 @@
         <w:rPr>
           <w:rFonts w:cstheme="minorHAnsi"/>
         </w:rPr>
-        <w:t xml:space="preserve">o </w:t>
-      </w:r>
-      <w:proofErr w:type="spellStart"/>
-      <w:r>
-        <w:rPr>
-          <w:rFonts w:cstheme="minorHAnsi"/>
-        </w:rPr>
-        <w:t>VisualParadigm</w:t>
-      </w:r>
-      <w:proofErr w:type="spellEnd"/>
-      <w:r>
-        <w:rPr>
-          <w:rFonts w:cstheme="minorHAnsi"/>
-        </w:rPr>
-        <w:t>, está ferramenta tem um grande leque de funcionalidades, tendo o necessário para corresponder ao que necessitamos.</w:t>
+        <w:t>o VisualParadigm, está ferramenta tem um grande leque de funcionalidades, tendo o necessário para corresponder ao que necessitamos.</w:t>
       </w:r>
     </w:p>
     <w:p>
@@ -20718,21 +19210,7 @@
         <w:rPr>
           <w:rFonts w:cstheme="minorHAnsi"/>
         </w:rPr>
-        <w:t xml:space="preserve"> o </w:t>
-      </w:r>
-      <w:proofErr w:type="spellStart"/>
-      <w:r>
-        <w:rPr>
-          <w:rFonts w:cstheme="minorHAnsi"/>
-        </w:rPr>
-        <w:t>Discord</w:t>
-      </w:r>
-      <w:proofErr w:type="spellEnd"/>
-      <w:r>
-        <w:rPr>
-          <w:rFonts w:cstheme="minorHAnsi"/>
-        </w:rPr>
-        <w:t>. Este aplicativo de voz é muito leve e eficaz.</w:t>
+        <w:t xml:space="preserve"> o Discord. Este aplicativo de voz é muito leve e eficaz.</w:t>
       </w:r>
     </w:p>
     <w:p>
@@ -20774,21 +19252,7 @@
           <w:rFonts w:cstheme="minorHAnsi"/>
         </w:rPr>
         <w:tab/>
-        <w:t xml:space="preserve">Para desenvolver o relatório utilizamos o Google </w:t>
-      </w:r>
-      <w:proofErr w:type="spellStart"/>
-      <w:r>
-        <w:rPr>
-          <w:rFonts w:cstheme="minorHAnsi"/>
-        </w:rPr>
-        <w:t>Docs</w:t>
-      </w:r>
-      <w:proofErr w:type="spellEnd"/>
-      <w:r>
-        <w:rPr>
-          <w:rFonts w:cstheme="minorHAnsi"/>
-        </w:rPr>
-        <w:t xml:space="preserve">, está ferramenta permite </w:t>
+        <w:t xml:space="preserve">Para desenvolver o relatório utilizamos o Google Docs, está ferramenta permite </w:t>
       </w:r>
       <w:r>
         <w:rPr>
@@ -20831,16 +19295,8 @@
         <w:rPr>
           <w:rFonts w:cstheme="minorHAnsi"/>
         </w:rPr>
-        <w:t xml:space="preserve">Aplicar </w:t>
-      </w:r>
-      <w:proofErr w:type="spellStart"/>
-      <w:r>
-        <w:rPr>
-          <w:rFonts w:cstheme="minorHAnsi"/>
-        </w:rPr>
-        <w:t>Scrum</w:t>
-      </w:r>
-      <w:proofErr w:type="spellEnd"/>
+        <w:t>Aplicar Scrum</w:t>
+      </w:r>
     </w:p>
     <w:p>
       <w:pPr>
@@ -20860,21 +19316,7 @@
           <w:rFonts w:cstheme="minorHAnsi"/>
         </w:rPr>
         <w:tab/>
-        <w:t xml:space="preserve">Apesar do projeto não ter sido implementado, utilizamos o software </w:t>
-      </w:r>
-      <w:proofErr w:type="spellStart"/>
-      <w:r>
-        <w:rPr>
-          <w:rFonts w:cstheme="minorHAnsi"/>
-        </w:rPr>
-        <w:t>Jira</w:t>
-      </w:r>
-      <w:proofErr w:type="spellEnd"/>
-      <w:r>
-        <w:rPr>
-          <w:rFonts w:cstheme="minorHAnsi"/>
-        </w:rPr>
-        <w:t xml:space="preserve"> para testar como seria a monitorização e gerenciamentos das várias tarefas, sprints, etc… do projeto.</w:t>
+        <w:t>Apesar do projeto não ter sido implementado, utilizamos o software Jira para testar como seria a monitorização e gerenciamentos das várias tarefas, sprints, etc… do projeto.</w:t>
       </w:r>
     </w:p>
     <w:p>
@@ -20909,7 +19351,7 @@
                     <pic:cNvPicPr preferRelativeResize="0"/>
                   </pic:nvPicPr>
                   <pic:blipFill>
-                    <a:blip r:embed="rId16"/>
+                    <a:blip r:embed="rId18"/>
                     <a:srcRect/>
                     <a:stretch>
                       <a:fillRect/>
@@ -21004,23 +19446,9 @@
         <w:rPr>
           <w:rFonts w:cstheme="minorHAnsi"/>
         </w:rPr>
-        <w:t xml:space="preserve">Metodologia do </w:t>
-      </w:r>
-      <w:proofErr w:type="spellStart"/>
-      <w:r>
-        <w:rPr>
-          <w:rFonts w:cstheme="minorHAnsi"/>
-        </w:rPr>
-        <w:t>Scrum</w:t>
-      </w:r>
-      <w:proofErr w:type="spellEnd"/>
-      <w:r>
-        <w:rPr>
-          <w:rFonts w:cstheme="minorHAnsi"/>
-        </w:rPr>
-        <w:t xml:space="preserve"> - </w:t>
-      </w:r>
-      <w:hyperlink r:id="rId17">
+        <w:t xml:space="preserve">Metodologia do Scrum - </w:t>
+      </w:r>
+      <w:hyperlink r:id="rId21">
         <w:r>
           <w:rPr>
             <w:rFonts w:cstheme="minorHAnsi"/>
@@ -21039,35 +19467,13 @@
           <w:rFonts w:cstheme="minorHAnsi"/>
         </w:rPr>
       </w:pPr>
-      <w:proofErr w:type="spellStart"/>
-      <w:r>
-        <w:rPr>
-          <w:rFonts w:cstheme="minorHAnsi"/>
-        </w:rPr>
-        <w:t>Vatangens</w:t>
-      </w:r>
-      <w:proofErr w:type="spellEnd"/>
-      <w:r>
-        <w:rPr>
-          <w:rFonts w:cstheme="minorHAnsi"/>
-        </w:rPr>
-        <w:t xml:space="preserve"> do </w:t>
-      </w:r>
-      <w:proofErr w:type="spellStart"/>
-      <w:r>
-        <w:rPr>
-          <w:rFonts w:cstheme="minorHAnsi"/>
-        </w:rPr>
-        <w:t>Edmodo</w:t>
-      </w:r>
-      <w:proofErr w:type="spellEnd"/>
-      <w:r>
-        <w:rPr>
-          <w:rFonts w:cstheme="minorHAnsi"/>
-        </w:rPr>
-        <w:t xml:space="preserve"> - </w:t>
-      </w:r>
-      <w:hyperlink r:id="rId18">
+      <w:r>
+        <w:rPr>
+          <w:rFonts w:cstheme="minorHAnsi"/>
+        </w:rPr>
+        <w:t xml:space="preserve">Vatangens do Edmodo - </w:t>
+      </w:r>
+      <w:hyperlink r:id="rId22">
         <w:r>
           <w:rPr>
             <w:rFonts w:cstheme="minorHAnsi"/>
@@ -21095,7 +19501,7 @@
       </w:pPr>
     </w:p>
     <w:sectPr>
-      <w:footerReference w:type="default" r:id="rId19"/>
+      <w:footerReference w:type="default" r:id="rId23"/>
       <w:pgSz w:w="11906" w:h="16838"/>
       <w:pgMar w:top="680" w:right="1701" w:bottom="822" w:left="1701" w:header="709" w:footer="709" w:gutter="0"/>
       <w:cols w:space="708"/>
@@ -24547,13 +22953,257 @@
 </file>
 
 <file path=customXml/item1.xml><?xml version="1.0" encoding="utf-8"?>
+<ct:contentTypeSchema xmlns:ct="http://schemas.microsoft.com/office/2006/metadata/contentType" xmlns:ma="http://schemas.microsoft.com/office/2006/metadata/properties/metaAttributes" ct:_="" ma:_="" ma:contentTypeName="Documento" ma:contentTypeID="0x0101006CD5E691B312324AB5227B7CBBCF4600" ma:contentTypeVersion="7" ma:contentTypeDescription="Criar um novo documento." ma:contentTypeScope="" ma:versionID="bf5921927839bfdfcf205be8ec63b366">
+  <xsd:schema xmlns:xsd="http://www.w3.org/2001/XMLSchema" xmlns:xs="http://www.w3.org/2001/XMLSchema" xmlns:p="http://schemas.microsoft.com/office/2006/metadata/properties" xmlns:ns3="c72275c7-7c79-4e41-baa9-b5a6b306b1f0" xmlns:ns4="2bf5122e-d2cc-4fc6-b771-dce139d1b489" targetNamespace="http://schemas.microsoft.com/office/2006/metadata/properties" ma:root="true" ma:fieldsID="1c232cc17173d405635a0cf622f478bc" ns3:_="" ns4:_="">
+    <xsd:import namespace="c72275c7-7c79-4e41-baa9-b5a6b306b1f0"/>
+    <xsd:import namespace="2bf5122e-d2cc-4fc6-b771-dce139d1b489"/>
+    <xsd:element name="properties">
+      <xsd:complexType>
+        <xsd:sequence>
+          <xsd:element name="documentManagement">
+            <xsd:complexType>
+              <xsd:all>
+                <xsd:element ref="ns3:MediaServiceMetadata" minOccurs="0"/>
+                <xsd:element ref="ns3:MediaServiceFastMetadata" minOccurs="0"/>
+                <xsd:element ref="ns4:SharedWithUsers" minOccurs="0"/>
+                <xsd:element ref="ns4:SharedWithDetails" minOccurs="0"/>
+                <xsd:element ref="ns4:SharingHintHash" minOccurs="0"/>
+                <xsd:element ref="ns3:MediaServiceAutoKeyPoints" minOccurs="0"/>
+                <xsd:element ref="ns3:MediaServiceKeyPoints" minOccurs="0"/>
+              </xsd:all>
+            </xsd:complexType>
+          </xsd:element>
+        </xsd:sequence>
+      </xsd:complexType>
+    </xsd:element>
+  </xsd:schema>
+  <xsd:schema xmlns:xsd="http://www.w3.org/2001/XMLSchema" xmlns:xs="http://www.w3.org/2001/XMLSchema" xmlns:dms="http://schemas.microsoft.com/office/2006/documentManagement/types" xmlns:pc="http://schemas.microsoft.com/office/infopath/2007/PartnerControls" targetNamespace="c72275c7-7c79-4e41-baa9-b5a6b306b1f0" elementFormDefault="qualified">
+    <xsd:import namespace="http://schemas.microsoft.com/office/2006/documentManagement/types"/>
+    <xsd:import namespace="http://schemas.microsoft.com/office/infopath/2007/PartnerControls"/>
+    <xsd:element name="MediaServiceMetadata" ma:index="8" nillable="true" ma:displayName="MediaServiceMetadata" ma:hidden="true" ma:internalName="MediaServiceMetadata" ma:readOnly="true">
+      <xsd:simpleType>
+        <xsd:restriction base="dms:Note"/>
+      </xsd:simpleType>
+    </xsd:element>
+    <xsd:element name="MediaServiceFastMetadata" ma:index="9" nillable="true" ma:displayName="MediaServiceFastMetadata" ma:hidden="true" ma:internalName="MediaServiceFastMetadata" ma:readOnly="true">
+      <xsd:simpleType>
+        <xsd:restriction base="dms:Note"/>
+      </xsd:simpleType>
+    </xsd:element>
+    <xsd:element name="MediaServiceAutoKeyPoints" ma:index="13" nillable="true" ma:displayName="MediaServiceAutoKeyPoints" ma:hidden="true" ma:internalName="MediaServiceAutoKeyPoints" ma:readOnly="true">
+      <xsd:simpleType>
+        <xsd:restriction base="dms:Note"/>
+      </xsd:simpleType>
+    </xsd:element>
+    <xsd:element name="MediaServiceKeyPoints" ma:index="14" nillable="true" ma:displayName="KeyPoints" ma:internalName="MediaServiceKeyPoints" ma:readOnly="true">
+      <xsd:simpleType>
+        <xsd:restriction base="dms:Note">
+          <xsd:maxLength value="255"/>
+        </xsd:restriction>
+      </xsd:simpleType>
+    </xsd:element>
+  </xsd:schema>
+  <xsd:schema xmlns:xsd="http://www.w3.org/2001/XMLSchema" xmlns:xs="http://www.w3.org/2001/XMLSchema" xmlns:dms="http://schemas.microsoft.com/office/2006/documentManagement/types" xmlns:pc="http://schemas.microsoft.com/office/infopath/2007/PartnerControls" targetNamespace="2bf5122e-d2cc-4fc6-b771-dce139d1b489" elementFormDefault="qualified">
+    <xsd:import namespace="http://schemas.microsoft.com/office/2006/documentManagement/types"/>
+    <xsd:import namespace="http://schemas.microsoft.com/office/infopath/2007/PartnerControls"/>
+    <xsd:element name="SharedWithUsers" ma:index="10" nillable="true" ma:displayName="Partilhado Com" ma:internalName="SharedWithUsers" ma:readOnly="true">
+      <xsd:complexType>
+        <xsd:complexContent>
+          <xsd:extension base="dms:UserMulti">
+            <xsd:sequence>
+              <xsd:element name="UserInfo" minOccurs="0" maxOccurs="unbounded">
+                <xsd:complexType>
+                  <xsd:sequence>
+                    <xsd:element name="DisplayName" type="xsd:string" minOccurs="0"/>
+                    <xsd:element name="AccountId" type="dms:UserId" minOccurs="0" nillable="true"/>
+                    <xsd:element name="AccountType" type="xsd:string" minOccurs="0"/>
+                  </xsd:sequence>
+                </xsd:complexType>
+              </xsd:element>
+            </xsd:sequence>
+          </xsd:extension>
+        </xsd:complexContent>
+      </xsd:complexType>
+    </xsd:element>
+    <xsd:element name="SharedWithDetails" ma:index="11" nillable="true" ma:displayName="Detalhes de Partilhado Com" ma:internalName="SharedWithDetails" ma:readOnly="true">
+      <xsd:simpleType>
+        <xsd:restriction base="dms:Note">
+          <xsd:maxLength value="255"/>
+        </xsd:restriction>
+      </xsd:simpleType>
+    </xsd:element>
+    <xsd:element name="SharingHintHash" ma:index="12" nillable="true" ma:displayName="Hash de Sugestão de Partilha" ma:hidden="true" ma:internalName="SharingHintHash" ma:readOnly="true">
+      <xsd:simpleType>
+        <xsd:restriction base="dms:Text"/>
+      </xsd:simpleType>
+    </xsd:element>
+  </xsd:schema>
+  <xsd:schema xmlns="http://schemas.openxmlformats.org/package/2006/metadata/core-properties" xmlns:xsd="http://www.w3.org/2001/XMLSchema" xmlns:xsi="http://www.w3.org/2001/XMLSchema-instance" xmlns:dc="http://purl.org/dc/elements/1.1/" xmlns:dcterms="http://purl.org/dc/terms/" xmlns:odoc="http://schemas.microsoft.com/internal/obd" targetNamespace="http://schemas.openxmlformats.org/package/2006/metadata/core-properties" elementFormDefault="qualified" attributeFormDefault="unqualified" blockDefault="#all">
+    <xsd:import namespace="http://purl.org/dc/elements/1.1/" schemaLocation="http://dublincore.org/schemas/xmls/qdc/2003/04/02/dc.xsd"/>
+    <xsd:import namespace="http://purl.org/dc/terms/" schemaLocation="http://dublincore.org/schemas/xmls/qdc/2003/04/02/dcterms.xsd"/>
+    <xsd:element name="coreProperties" type="CT_coreProperties"/>
+    <xsd:complexType name="CT_coreProperties">
+      <xsd:all>
+        <xsd:element ref="dc:creator" minOccurs="0" maxOccurs="1"/>
+        <xsd:element ref="dcterms:created" minOccurs="0" maxOccurs="1"/>
+        <xsd:element ref="dc:identifier" minOccurs="0" maxOccurs="1"/>
+        <xsd:element name="contentType" minOccurs="0" maxOccurs="1" type="xsd:string" ma:index="0" ma:displayName="Tipo de Conteúdo"/>
+        <xsd:element ref="dc:title" minOccurs="0" maxOccurs="1" ma:index="4" ma:displayName="Título"/>
+        <xsd:element ref="dc:subject" minOccurs="0" maxOccurs="1"/>
+        <xsd:element ref="dc:description" minOccurs="0" maxOccurs="1"/>
+        <xsd:element name="keywords" minOccurs="0" maxOccurs="1" type="xsd:string"/>
+        <xsd:element ref="dc:language" minOccurs="0" maxOccurs="1"/>
+        <xsd:element name="category" minOccurs="0" maxOccurs="1" type="xsd:string"/>
+        <xsd:element name="version" minOccurs="0" maxOccurs="1" type="xsd:string"/>
+        <xsd:element name="revision" minOccurs="0" maxOccurs="1" type="xsd:string">
+          <xsd:annotation>
+            <xsd:documentation>
+                        This value indicates the number of saves or revisions. The application is responsible for updating this value after each revision.
+                    </xsd:documentation>
+          </xsd:annotation>
+        </xsd:element>
+        <xsd:element name="lastModifiedBy" minOccurs="0" maxOccurs="1" type="xsd:string"/>
+        <xsd:element ref="dcterms:modified" minOccurs="0" maxOccurs="1"/>
+        <xsd:element name="contentStatus" minOccurs="0" maxOccurs="1" type="xsd:string"/>
+      </xsd:all>
+    </xsd:complexType>
+  </xsd:schema>
+  <xs:schema xmlns:pc="http://schemas.microsoft.com/office/infopath/2007/PartnerControls" xmlns:xs="http://www.w3.org/2001/XMLSchema" targetNamespace="http://schemas.microsoft.com/office/infopath/2007/PartnerControls" elementFormDefault="qualified" attributeFormDefault="unqualified">
+    <xs:element name="Person">
+      <xs:complexType>
+        <xs:sequence>
+          <xs:element ref="pc:DisplayName" minOccurs="0"/>
+          <xs:element ref="pc:AccountId" minOccurs="0"/>
+          <xs:element ref="pc:AccountType" minOccurs="0"/>
+        </xs:sequence>
+      </xs:complexType>
+    </xs:element>
+    <xs:element name="DisplayName" type="xs:string"/>
+    <xs:element name="AccountId" type="xs:string"/>
+    <xs:element name="AccountType" type="xs:string"/>
+    <xs:element name="BDCAssociatedEntity">
+      <xs:complexType>
+        <xs:sequence>
+          <xs:element ref="pc:BDCEntity" minOccurs="0" maxOccurs="unbounded"/>
+        </xs:sequence>
+        <xs:attribute ref="pc:EntityNamespace"/>
+        <xs:attribute ref="pc:EntityName"/>
+        <xs:attribute ref="pc:SystemInstanceName"/>
+        <xs:attribute ref="pc:AssociationName"/>
+      </xs:complexType>
+    </xs:element>
+    <xs:attribute name="EntityNamespace" type="xs:string"/>
+    <xs:attribute name="EntityName" type="xs:string"/>
+    <xs:attribute name="SystemInstanceName" type="xs:string"/>
+    <xs:attribute name="AssociationName" type="xs:string"/>
+    <xs:element name="BDCEntity">
+      <xs:complexType>
+        <xs:sequence>
+          <xs:element ref="pc:EntityDisplayName" minOccurs="0"/>
+          <xs:element ref="pc:EntityInstanceReference" minOccurs="0"/>
+          <xs:element ref="pc:EntityId1" minOccurs="0"/>
+          <xs:element ref="pc:EntityId2" minOccurs="0"/>
+          <xs:element ref="pc:EntityId3" minOccurs="0"/>
+          <xs:element ref="pc:EntityId4" minOccurs="0"/>
+          <xs:element ref="pc:EntityId5" minOccurs="0"/>
+        </xs:sequence>
+      </xs:complexType>
+    </xs:element>
+    <xs:element name="EntityDisplayName" type="xs:string"/>
+    <xs:element name="EntityInstanceReference" type="xs:string"/>
+    <xs:element name="EntityId1" type="xs:string"/>
+    <xs:element name="EntityId2" type="xs:string"/>
+    <xs:element name="EntityId3" type="xs:string"/>
+    <xs:element name="EntityId4" type="xs:string"/>
+    <xs:element name="EntityId5" type="xs:string"/>
+    <xs:element name="Terms">
+      <xs:complexType>
+        <xs:sequence>
+          <xs:element ref="pc:TermInfo" minOccurs="0" maxOccurs="unbounded"/>
+        </xs:sequence>
+      </xs:complexType>
+    </xs:element>
+    <xs:element name="TermInfo">
+      <xs:complexType>
+        <xs:sequence>
+          <xs:element ref="pc:TermName" minOccurs="0"/>
+          <xs:element ref="pc:TermId" minOccurs="0"/>
+        </xs:sequence>
+      </xs:complexType>
+    </xs:element>
+    <xs:element name="TermName" type="xs:string"/>
+    <xs:element name="TermId" type="xs:string"/>
+  </xs:schema>
+</ct:contentTypeSchema>
+</file>
+
+<file path=customXml/item2.xml><?xml version="1.0" encoding="utf-8"?>
 <b:Sources xmlns:b="http://schemas.openxmlformats.org/officeDocument/2006/bibliography" xmlns="http://schemas.openxmlformats.org/officeDocument/2006/bibliography" SelectedStyle="\APA.XSL" StyleName="APA"/>
 </file>
 
+<file path=customXml/item3.xml><?xml version="1.0" encoding="utf-8"?>
+<p:properties xmlns:p="http://schemas.microsoft.com/office/2006/metadata/properties" xmlns:xsi="http://www.w3.org/2001/XMLSchema-instance" xmlns:pc="http://schemas.microsoft.com/office/infopath/2007/PartnerControls">
+  <documentManagement/>
+</p:properties>
+</file>
+
+<file path=customXml/item4.xml><?xml version="1.0" encoding="utf-8"?>
+<?mso-contentType ?>
+<FormTemplates xmlns="http://schemas.microsoft.com/sharepoint/v3/contenttype/forms">
+  <Display>DocumentLibraryForm</Display>
+  <Edit>DocumentLibraryForm</Edit>
+  <New>DocumentLibraryForm</New>
+</FormTemplates>
+</file>
+
 <file path=customXml/itemProps1.xml><?xml version="1.0" encoding="utf-8"?>
+<ds:datastoreItem xmlns:ds="http://schemas.openxmlformats.org/officeDocument/2006/customXml" ds:itemID="{442EF376-E172-4BE0-A1C9-7658CE5F6A87}">
+  <ds:schemaRefs>
+    <ds:schemaRef ds:uri="http://schemas.microsoft.com/office/2006/metadata/contentType"/>
+    <ds:schemaRef ds:uri="http://schemas.microsoft.com/office/2006/metadata/properties/metaAttributes"/>
+    <ds:schemaRef ds:uri="http://www.w3.org/2001/XMLSchema"/>
+    <ds:schemaRef ds:uri="http://schemas.microsoft.com/office/2006/metadata/properties"/>
+    <ds:schemaRef ds:uri="c72275c7-7c79-4e41-baa9-b5a6b306b1f0"/>
+    <ds:schemaRef ds:uri="2bf5122e-d2cc-4fc6-b771-dce139d1b489"/>
+    <ds:schemaRef ds:uri="http://schemas.microsoft.com/office/2006/documentManagement/types"/>
+    <ds:schemaRef ds:uri="http://schemas.microsoft.com/office/infopath/2007/PartnerControls"/>
+    <ds:schemaRef ds:uri="http://schemas.openxmlformats.org/package/2006/metadata/core-properties"/>
+    <ds:schemaRef ds:uri="http://purl.org/dc/elements/1.1/"/>
+    <ds:schemaRef ds:uri="http://purl.org/dc/terms/"/>
+    <ds:schemaRef ds:uri="http://schemas.microsoft.com/internal/obd"/>
+  </ds:schemaRefs>
+</ds:datastoreItem>
+</file>
+
+<file path=customXml/itemProps2.xml><?xml version="1.0" encoding="utf-8"?>
 <ds:datastoreItem xmlns:ds="http://schemas.openxmlformats.org/officeDocument/2006/customXml" ds:itemID="{B74B3F6A-1A8C-492E-84CA-45E42A1059CC}">
   <ds:schemaRefs>
     <ds:schemaRef ds:uri="http://schemas.openxmlformats.org/officeDocument/2006/bibliography"/>
   </ds:schemaRefs>
 </ds:datastoreItem>
+</file>
+
+<file path=customXml/itemProps3.xml><?xml version="1.0" encoding="utf-8"?>
+<ds:datastoreItem xmlns:ds="http://schemas.openxmlformats.org/officeDocument/2006/customXml" ds:itemID="{7EC2827C-46D2-4775-9156-8A771B0F6AF7}">
+  <ds:schemaRefs>
+    <ds:schemaRef ds:uri="http://purl.org/dc/elements/1.1/"/>
+    <ds:schemaRef ds:uri="http://schemas.openxmlformats.org/package/2006/metadata/core-properties"/>
+    <ds:schemaRef ds:uri="http://purl.org/dc/terms/"/>
+    <ds:schemaRef ds:uri="http://schemas.microsoft.com/office/2006/metadata/properties"/>
+    <ds:schemaRef ds:uri="2bf5122e-d2cc-4fc6-b771-dce139d1b489"/>
+    <ds:schemaRef ds:uri="c72275c7-7c79-4e41-baa9-b5a6b306b1f0"/>
+    <ds:schemaRef ds:uri="http://www.w3.org/XML/1998/namespace"/>
+    <ds:schemaRef ds:uri="http://schemas.microsoft.com/office/2006/documentManagement/types"/>
+    <ds:schemaRef ds:uri="http://schemas.microsoft.com/office/infopath/2007/PartnerControls"/>
+    <ds:schemaRef ds:uri="http://purl.org/dc/dcmitype/"/>
+  </ds:schemaRefs>
+</ds:datastoreItem>
+</file>
+
+<file path=customXml/itemProps4.xml><?xml version="1.0" encoding="utf-8"?>
+<ds:datastoreItem xmlns:ds="http://schemas.openxmlformats.org/officeDocument/2006/customXml" ds:itemID="{81FE3ABA-6564-4C4B-A100-87DF6A5F1E7C}">
+  <ds:schemaRefs>
+    <ds:schemaRef ds:uri="http://schemas.microsoft.com/sharepoint/v3/contenttype/forms"/>
+  </ds:schemaRefs>
+</ds:datastoreItem>
 </file>
</xml_diff>